<commit_message>
question 1, section 1 code finished
</commit_message>
<xml_diff>
--- a/Machine Learning/40216004_assignment3_report.docx
+++ b/Machine Learning/40216004_assignment3_report.docx
@@ -121,6 +121,12 @@
     <w:bookmarkStart w:id="0" w:name="_Toc27396626" w:displacedByCustomXml="next"/>
     <w:sdt>
       <w:sdtPr>
+        <w:rPr>
+          <w:rFonts w:asciiTheme="minorHAnsi" w:eastAsiaTheme="minorHAnsi" w:hAnsiTheme="minorHAnsi" w:cstheme="minorBidi"/>
+          <w:b w:val="0"/>
+          <w:sz w:val="22"/>
+          <w:szCs w:val="22"/>
+        </w:rPr>
         <w:id w:val="-1403988032"/>
         <w:docPartObj>
           <w:docPartGallery w:val="Table of Contents"/>
@@ -129,11 +135,8 @@
       </w:sdtPr>
       <w:sdtEndPr>
         <w:rPr>
-          <w:rFonts w:asciiTheme="minorHAnsi" w:eastAsiaTheme="minorHAnsi" w:hAnsiTheme="minorHAnsi" w:cstheme="minorBidi"/>
           <w:bCs/>
           <w:noProof/>
-          <w:sz w:val="22"/>
-          <w:szCs w:val="22"/>
         </w:rPr>
       </w:sdtEndPr>
       <w:sdtContent>
@@ -810,6 +813,7 @@
       </w:pPr>
       <w:bookmarkStart w:id="1" w:name="_Toc27396627"/>
       <w:r>
+        <w:lastRenderedPageBreak/>
         <w:t>Introduction</w:t>
       </w:r>
       <w:bookmarkEnd w:id="1"/>
@@ -1983,6 +1987,7 @@
       </w:pPr>
       <w:bookmarkStart w:id="2" w:name="_Toc27396628"/>
       <w:r>
+        <w:lastRenderedPageBreak/>
         <w:t>Section</w:t>
       </w:r>
       <w:r>
@@ -1998,6 +2003,22 @@
         </w:rPr>
       </w:pPr>
       <w:bookmarkStart w:id="3" w:name="_Toc27396629"/>
+    </w:p>
+    <w:p>
+      <w:pPr>
+        <w:pStyle w:val="Heading2"/>
+        <w:rPr>
+          <w:shd w:val="clear" w:color="auto" w:fill="FFFFFF"/>
+        </w:rPr>
+      </w:pPr>
+    </w:p>
+    <w:p>
+      <w:pPr>
+        <w:pStyle w:val="Heading2"/>
+        <w:rPr>
+          <w:shd w:val="clear" w:color="auto" w:fill="FFFFFF"/>
+        </w:rPr>
+      </w:pPr>
       <w:r>
         <w:rPr>
           <w:shd w:val="clear" w:color="auto" w:fill="FFFFFF"/>
@@ -2010,6 +2031,849 @@
       <w:bookmarkEnd w:id="4"/>
     </w:p>
     <w:p>
+      <w:r>
+        <w:rPr>
+          <w:noProof/>
+          <w:lang w:eastAsia="en-GB"/>
+        </w:rPr>
+        <mc:AlternateContent>
+          <mc:Choice Requires="wps">
+            <w:drawing>
+              <wp:inline distT="0" distB="0" distL="0" distR="0" wp14:anchorId="6D52E057" wp14:editId="395D0441">
+                <wp:extent cx="5796280" cy="1404620"/>
+                <wp:effectExtent l="0" t="0" r="13970" b="22860"/>
+                <wp:docPr id="217" name="Text Box 2"/>
+                <wp:cNvGraphicFramePr>
+                  <a:graphicFrameLocks xmlns:a="http://schemas.openxmlformats.org/drawingml/2006/main"/>
+                </wp:cNvGraphicFramePr>
+                <a:graphic xmlns:a="http://schemas.openxmlformats.org/drawingml/2006/main">
+                  <a:graphicData uri="http://schemas.microsoft.com/office/word/2010/wordprocessingShape">
+                    <wps:wsp>
+                      <wps:cNvSpPr txBox="1">
+                        <a:spLocks noChangeArrowheads="1"/>
+                      </wps:cNvSpPr>
+                      <wps:spPr bwMode="auto">
+                        <a:xfrm>
+                          <a:off x="0" y="0"/>
+                          <a:ext cx="5796280" cy="1404620"/>
+                        </a:xfrm>
+                        <a:prstGeom prst="rect">
+                          <a:avLst/>
+                        </a:prstGeom>
+                        <a:solidFill>
+                          <a:srgbClr val="FFFFFF"/>
+                        </a:solidFill>
+                        <a:ln w="9525">
+                          <a:solidFill>
+                            <a:srgbClr val="000000"/>
+                          </a:solidFill>
+                          <a:miter lim="800000"/>
+                          <a:headEnd/>
+                          <a:tailEnd/>
+                        </a:ln>
+                      </wps:spPr>
+                      <wps:txbx>
+                        <w:txbxContent>
+                          <w:p>
+                            <w:pPr>
+                              <w:pStyle w:val="PlainText"/>
+                              <w:rPr>
+                                <w:rFonts w:ascii="Courier New" w:hAnsi="Courier New" w:cs="Courier New"/>
+                              </w:rPr>
+                            </w:pPr>
+                          </w:p>
+                          <w:p>
+                            <w:pPr>
+                              <w:pStyle w:val="PlainText"/>
+                              <w:rPr>
+                                <w:rFonts w:ascii="Courier New" w:hAnsi="Courier New" w:cs="Courier New"/>
+                              </w:rPr>
+                            </w:pPr>
+                            <w:r>
+                              <w:rPr>
+                                <w:rFonts w:ascii="Courier New" w:hAnsi="Courier New" w:cs="Courier New"/>
+                              </w:rPr>
+                              <w:t>Call:</w:t>
+                            </w:r>
+                          </w:p>
+                          <w:p>
+                            <w:pPr>
+                              <w:pStyle w:val="PlainText"/>
+                              <w:rPr>
+                                <w:rFonts w:ascii="Courier New" w:hAnsi="Courier New" w:cs="Courier New"/>
+                              </w:rPr>
+                            </w:pPr>
+                            <w:proofErr w:type="spellStart"/>
+                            <w:proofErr w:type="gramStart"/>
+                            <w:r>
+                              <w:rPr>
+                                <w:rFonts w:ascii="Courier New" w:hAnsi="Courier New" w:cs="Courier New"/>
+                              </w:rPr>
+                              <w:t>glm</w:t>
+                            </w:r>
+                            <w:proofErr w:type="spellEnd"/>
+                            <w:r>
+                              <w:rPr>
+                                <w:rFonts w:ascii="Courier New" w:hAnsi="Courier New" w:cs="Courier New"/>
+                              </w:rPr>
+                              <w:t>(</w:t>
+                            </w:r>
+                            <w:proofErr w:type="gramEnd"/>
+                            <w:r>
+                              <w:rPr>
+                                <w:rFonts w:ascii="Courier New" w:hAnsi="Courier New" w:cs="Courier New"/>
+                              </w:rPr>
+                              <w:t xml:space="preserve">formula = living ~ </w:t>
+                            </w:r>
+                            <w:proofErr w:type="spellStart"/>
+                            <w:r>
+                              <w:rPr>
+                                <w:rFonts w:ascii="Courier New" w:hAnsi="Courier New" w:cs="Courier New"/>
+                              </w:rPr>
+                              <w:t>verticalness</w:t>
+                            </w:r>
+                            <w:proofErr w:type="spellEnd"/>
+                            <w:r>
+                              <w:rPr>
+                                <w:rFonts w:ascii="Courier New" w:hAnsi="Courier New" w:cs="Courier New"/>
+                              </w:rPr>
+                              <w:t>, family = "binomial", data = data)</w:t>
+                            </w:r>
+                          </w:p>
+                          <w:p>
+                            <w:pPr>
+                              <w:pStyle w:val="PlainText"/>
+                              <w:rPr>
+                                <w:rFonts w:ascii="Courier New" w:hAnsi="Courier New" w:cs="Courier New"/>
+                              </w:rPr>
+                            </w:pPr>
+                          </w:p>
+                          <w:p>
+                            <w:pPr>
+                              <w:pStyle w:val="PlainText"/>
+                              <w:rPr>
+                                <w:rFonts w:ascii="Courier New" w:hAnsi="Courier New" w:cs="Courier New"/>
+                              </w:rPr>
+                            </w:pPr>
+                            <w:r>
+                              <w:rPr>
+                                <w:rFonts w:ascii="Courier New" w:hAnsi="Courier New" w:cs="Courier New"/>
+                              </w:rPr>
+                              <w:t xml:space="preserve">Deviance Residuals: </w:t>
+                            </w:r>
+                          </w:p>
+                          <w:p>
+                            <w:pPr>
+                              <w:pStyle w:val="PlainText"/>
+                              <w:rPr>
+                                <w:rFonts w:ascii="Courier New" w:hAnsi="Courier New" w:cs="Courier New"/>
+                              </w:rPr>
+                            </w:pPr>
+                            <w:r>
+                              <w:rPr>
+                                <w:rFonts w:ascii="Courier New" w:hAnsi="Courier New" w:cs="Courier New"/>
+                              </w:rPr>
+                              <w:t xml:space="preserve">     Min        1Q    Median        3Q       Max  </w:t>
+                            </w:r>
+                          </w:p>
+                          <w:p>
+                            <w:pPr>
+                              <w:pStyle w:val="PlainText"/>
+                              <w:rPr>
+                                <w:rFonts w:ascii="Courier New" w:hAnsi="Courier New" w:cs="Courier New"/>
+                              </w:rPr>
+                            </w:pPr>
+                            <w:r>
+                              <w:rPr>
+                                <w:rFonts w:ascii="Courier New" w:hAnsi="Courier New" w:cs="Courier New"/>
+                              </w:rPr>
+                              <w:t>-</w:t>
+                            </w:r>
+                            <w:proofErr w:type="gramStart"/>
+                            <w:r>
+                              <w:rPr>
+                                <w:rFonts w:ascii="Courier New" w:hAnsi="Courier New" w:cs="Courier New"/>
+                              </w:rPr>
+                              <w:t>1.23105  -</w:t>
+                            </w:r>
+                            <w:proofErr w:type="gramEnd"/>
+                            <w:r>
+                              <w:rPr>
+                                <w:rFonts w:ascii="Courier New" w:hAnsi="Courier New" w:cs="Courier New"/>
+                              </w:rPr>
+                              <w:t xml:space="preserve">1.16944   0.00095   1.17767   1.19216  </w:t>
+                            </w:r>
+                          </w:p>
+                          <w:p>
+                            <w:pPr>
+                              <w:pStyle w:val="PlainText"/>
+                              <w:rPr>
+                                <w:rFonts w:ascii="Courier New" w:hAnsi="Courier New" w:cs="Courier New"/>
+                              </w:rPr>
+                            </w:pPr>
+                          </w:p>
+                          <w:p>
+                            <w:pPr>
+                              <w:pStyle w:val="PlainText"/>
+                              <w:rPr>
+                                <w:rFonts w:ascii="Courier New" w:hAnsi="Courier New" w:cs="Courier New"/>
+                              </w:rPr>
+                            </w:pPr>
+                            <w:r>
+                              <w:rPr>
+                                <w:rFonts w:ascii="Courier New" w:hAnsi="Courier New" w:cs="Courier New"/>
+                              </w:rPr>
+                              <w:t>Coefficients:</w:t>
+                            </w:r>
+                          </w:p>
+                          <w:p>
+                            <w:pPr>
+                              <w:pStyle w:val="PlainText"/>
+                              <w:rPr>
+                                <w:rFonts w:ascii="Courier New" w:hAnsi="Courier New" w:cs="Courier New"/>
+                              </w:rPr>
+                            </w:pPr>
+                            <w:r>
+                              <w:rPr>
+                                <w:rFonts w:ascii="Courier New" w:hAnsi="Courier New" w:cs="Courier New"/>
+                              </w:rPr>
+                              <w:t xml:space="preserve">             Estimate Std. Error z value </w:t>
+                            </w:r>
+                            <w:proofErr w:type="spellStart"/>
+                            <w:proofErr w:type="gramStart"/>
+                            <w:r>
+                              <w:rPr>
+                                <w:rFonts w:ascii="Courier New" w:hAnsi="Courier New" w:cs="Courier New"/>
+                              </w:rPr>
+                              <w:t>Pr</w:t>
+                            </w:r>
+                            <w:proofErr w:type="spellEnd"/>
+                            <w:r>
+                              <w:rPr>
+                                <w:rFonts w:ascii="Courier New" w:hAnsi="Courier New" w:cs="Courier New"/>
+                              </w:rPr>
+                              <w:t>(</w:t>
+                            </w:r>
+                            <w:proofErr w:type="gramEnd"/>
+                            <w:r>
+                              <w:rPr>
+                                <w:rFonts w:ascii="Courier New" w:hAnsi="Courier New" w:cs="Courier New"/>
+                              </w:rPr>
+                              <w:t>&gt;|z|)</w:t>
+                            </w:r>
+                          </w:p>
+                          <w:p>
+                            <w:pPr>
+                              <w:pStyle w:val="PlainText"/>
+                              <w:rPr>
+                                <w:rFonts w:ascii="Courier New" w:hAnsi="Courier New" w:cs="Courier New"/>
+                              </w:rPr>
+                            </w:pPr>
+                            <w:r>
+                              <w:rPr>
+                                <w:rFonts w:ascii="Courier New" w:hAnsi="Courier New" w:cs="Courier New"/>
+                              </w:rPr>
+                              <w:t xml:space="preserve">(Intercept)  -0.08656    </w:t>
+                            </w:r>
+                            <w:proofErr w:type="gramStart"/>
+                            <w:r>
+                              <w:rPr>
+                                <w:rFonts w:ascii="Courier New" w:hAnsi="Courier New" w:cs="Courier New"/>
+                              </w:rPr>
+                              <w:t>0.37516  -</w:t>
+                            </w:r>
+                            <w:proofErr w:type="gramEnd"/>
+                            <w:r>
+                              <w:rPr>
+                                <w:rFonts w:ascii="Courier New" w:hAnsi="Courier New" w:cs="Courier New"/>
+                              </w:rPr>
+                              <w:t>0.231    0.818</w:t>
+                            </w:r>
+                          </w:p>
+                          <w:p>
+                            <w:pPr>
+                              <w:pStyle w:val="PlainText"/>
+                              <w:rPr>
+                                <w:rFonts w:ascii="Courier New" w:hAnsi="Courier New" w:cs="Courier New"/>
+                              </w:rPr>
+                            </w:pPr>
+                            <w:proofErr w:type="spellStart"/>
+                            <w:proofErr w:type="gramStart"/>
+                            <w:r>
+                              <w:rPr>
+                                <w:rFonts w:ascii="Courier New" w:hAnsi="Courier New" w:cs="Courier New"/>
+                              </w:rPr>
+                              <w:t>verticalness</w:t>
+                            </w:r>
+                            <w:proofErr w:type="spellEnd"/>
+                            <w:r>
+                              <w:rPr>
+                                <w:rFonts w:ascii="Courier New" w:hAnsi="Courier New" w:cs="Courier New"/>
+                              </w:rPr>
+                              <w:t xml:space="preserve">  0.16676</w:t>
+                            </w:r>
+                            <w:proofErr w:type="gramEnd"/>
+                            <w:r>
+                              <w:rPr>
+                                <w:rFonts w:ascii="Courier New" w:hAnsi="Courier New" w:cs="Courier New"/>
+                              </w:rPr>
+                              <w:t xml:space="preserve">    0.65547   0.254    0.799</w:t>
+                            </w:r>
+                          </w:p>
+                          <w:p>
+                            <w:pPr>
+                              <w:pStyle w:val="PlainText"/>
+                              <w:rPr>
+                                <w:rFonts w:ascii="Courier New" w:hAnsi="Courier New" w:cs="Courier New"/>
+                              </w:rPr>
+                            </w:pPr>
+                          </w:p>
+                          <w:p>
+                            <w:pPr>
+                              <w:pStyle w:val="PlainText"/>
+                              <w:rPr>
+                                <w:rFonts w:ascii="Courier New" w:hAnsi="Courier New" w:cs="Courier New"/>
+                              </w:rPr>
+                            </w:pPr>
+                            <w:r>
+                              <w:rPr>
+                                <w:rFonts w:ascii="Courier New" w:hAnsi="Courier New" w:cs="Courier New"/>
+                              </w:rPr>
+                              <w:t>(Dispersion parameter for binomial family taken to be 1)</w:t>
+                            </w:r>
+                          </w:p>
+                          <w:p>
+                            <w:pPr>
+                              <w:pStyle w:val="PlainText"/>
+                              <w:rPr>
+                                <w:rFonts w:ascii="Courier New" w:hAnsi="Courier New" w:cs="Courier New"/>
+                              </w:rPr>
+                            </w:pPr>
+                          </w:p>
+                          <w:p>
+                            <w:pPr>
+                              <w:pStyle w:val="PlainText"/>
+                              <w:rPr>
+                                <w:rFonts w:ascii="Courier New" w:hAnsi="Courier New" w:cs="Courier New"/>
+                              </w:rPr>
+                            </w:pPr>
+                            <w:r>
+                              <w:rPr>
+                                <w:rFonts w:ascii="Courier New" w:hAnsi="Courier New" w:cs="Courier New"/>
+                              </w:rPr>
+                              <w:t xml:space="preserve">    Null deviance: </w:t>
+                            </w:r>
+                            <w:proofErr w:type="gramStart"/>
+                            <w:r>
+                              <w:rPr>
+                                <w:rFonts w:ascii="Courier New" w:hAnsi="Courier New" w:cs="Courier New"/>
+                              </w:rPr>
+                              <w:t>221.81  on</w:t>
+                            </w:r>
+                            <w:proofErr w:type="gramEnd"/>
+                            <w:r>
+                              <w:rPr>
+                                <w:rFonts w:ascii="Courier New" w:hAnsi="Courier New" w:cs="Courier New"/>
+                              </w:rPr>
+                              <w:t xml:space="preserve"> 159  degrees of freedom</w:t>
+                            </w:r>
+                          </w:p>
+                          <w:p>
+                            <w:pPr>
+                              <w:pStyle w:val="PlainText"/>
+                              <w:rPr>
+                                <w:rFonts w:ascii="Courier New" w:hAnsi="Courier New" w:cs="Courier New"/>
+                              </w:rPr>
+                            </w:pPr>
+                            <w:r>
+                              <w:rPr>
+                                <w:rFonts w:ascii="Courier New" w:hAnsi="Courier New" w:cs="Courier New"/>
+                              </w:rPr>
+                              <w:t xml:space="preserve">Residual deviance: </w:t>
+                            </w:r>
+                            <w:proofErr w:type="gramStart"/>
+                            <w:r>
+                              <w:rPr>
+                                <w:rFonts w:ascii="Courier New" w:hAnsi="Courier New" w:cs="Courier New"/>
+                              </w:rPr>
+                              <w:t>221.74  on</w:t>
+                            </w:r>
+                            <w:proofErr w:type="gramEnd"/>
+                            <w:r>
+                              <w:rPr>
+                                <w:rFonts w:ascii="Courier New" w:hAnsi="Courier New" w:cs="Courier New"/>
+                              </w:rPr>
+                              <w:t xml:space="preserve"> 158  degrees of freedom</w:t>
+                            </w:r>
+                          </w:p>
+                          <w:p>
+                            <w:pPr>
+                              <w:pStyle w:val="PlainText"/>
+                              <w:rPr>
+                                <w:rFonts w:ascii="Courier New" w:hAnsi="Courier New" w:cs="Courier New"/>
+                              </w:rPr>
+                            </w:pPr>
+                            <w:r>
+                              <w:rPr>
+                                <w:rFonts w:ascii="Courier New" w:hAnsi="Courier New" w:cs="Courier New"/>
+                              </w:rPr>
+                              <w:t>AIC: 225.74</w:t>
+                            </w:r>
+                          </w:p>
+                          <w:p>
+                            <w:pPr>
+                              <w:pStyle w:val="PlainText"/>
+                              <w:rPr>
+                                <w:rFonts w:ascii="Courier New" w:hAnsi="Courier New" w:cs="Courier New"/>
+                              </w:rPr>
+                            </w:pPr>
+                          </w:p>
+                          <w:p>
+                            <w:pPr>
+                              <w:pStyle w:val="PlainText"/>
+                              <w:rPr>
+                                <w:rFonts w:ascii="Courier New" w:hAnsi="Courier New" w:cs="Courier New"/>
+                              </w:rPr>
+                            </w:pPr>
+                            <w:r>
+                              <w:rPr>
+                                <w:rFonts w:ascii="Courier New" w:hAnsi="Courier New" w:cs="Courier New"/>
+                              </w:rPr>
+                              <w:t>Number of Fisher Scoring iterations: 3</w:t>
+                            </w:r>
+                          </w:p>
+                          <w:p>
+                            <w:pPr>
+                              <w:pStyle w:val="PlainText"/>
+                              <w:rPr>
+                                <w:rFonts w:ascii="Courier New" w:hAnsi="Courier New" w:cs="Courier New"/>
+                              </w:rPr>
+                            </w:pPr>
+                          </w:p>
+                          <w:p/>
+                        </w:txbxContent>
+                      </wps:txbx>
+                      <wps:bodyPr rot="0" vert="horz" wrap="square" lIns="91440" tIns="45720" rIns="91440" bIns="45720" anchor="t" anchorCtr="0">
+                        <a:spAutoFit/>
+                      </wps:bodyPr>
+                    </wps:wsp>
+                  </a:graphicData>
+                </a:graphic>
+              </wp:inline>
+            </w:drawing>
+          </mc:Choice>
+          <mc:Fallback>
+            <w:pict>
+              <v:shapetype w14:anchorId="6D52E057" id="_x0000_t202" coordsize="21600,21600" o:spt="202" path="m,l,21600r21600,l21600,xe">
+                <v:stroke joinstyle="miter"/>
+                <v:path gradientshapeok="t" o:connecttype="rect"/>
+              </v:shapetype>
+              <v:shape id="Text Box 2" o:spid="_x0000_s1026" type="#_x0000_t202" style="width:456.4pt;height:110.6pt;visibility:visible;mso-wrap-style:square;mso-left-percent:-10001;mso-top-percent:-10001;mso-position-horizontal:absolute;mso-position-horizontal-relative:char;mso-position-vertical:absolute;mso-position-vertical-relative:line;mso-left-percent:-10001;mso-top-percent:-10001;v-text-anchor:top" o:gfxdata="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">
+                <v:textbox style="mso-fit-shape-to-text:t">
+                  <w:txbxContent>
+                    <w:p>
+                      <w:pPr>
+                        <w:pStyle w:val="PlainText"/>
+                        <w:rPr>
+                          <w:rFonts w:ascii="Courier New" w:hAnsi="Courier New" w:cs="Courier New"/>
+                        </w:rPr>
+                      </w:pPr>
+                    </w:p>
+                    <w:p>
+                      <w:pPr>
+                        <w:pStyle w:val="PlainText"/>
+                        <w:rPr>
+                          <w:rFonts w:ascii="Courier New" w:hAnsi="Courier New" w:cs="Courier New"/>
+                        </w:rPr>
+                      </w:pPr>
+                      <w:r>
+                        <w:rPr>
+                          <w:rFonts w:ascii="Courier New" w:hAnsi="Courier New" w:cs="Courier New"/>
+                        </w:rPr>
+                        <w:t>Call:</w:t>
+                      </w:r>
+                    </w:p>
+                    <w:p>
+                      <w:pPr>
+                        <w:pStyle w:val="PlainText"/>
+                        <w:rPr>
+                          <w:rFonts w:ascii="Courier New" w:hAnsi="Courier New" w:cs="Courier New"/>
+                        </w:rPr>
+                      </w:pPr>
+                      <w:proofErr w:type="spellStart"/>
+                      <w:proofErr w:type="gramStart"/>
+                      <w:r>
+                        <w:rPr>
+                          <w:rFonts w:ascii="Courier New" w:hAnsi="Courier New" w:cs="Courier New"/>
+                        </w:rPr>
+                        <w:t>glm</w:t>
+                      </w:r>
+                      <w:proofErr w:type="spellEnd"/>
+                      <w:r>
+                        <w:rPr>
+                          <w:rFonts w:ascii="Courier New" w:hAnsi="Courier New" w:cs="Courier New"/>
+                        </w:rPr>
+                        <w:t>(</w:t>
+                      </w:r>
+                      <w:proofErr w:type="gramEnd"/>
+                      <w:r>
+                        <w:rPr>
+                          <w:rFonts w:ascii="Courier New" w:hAnsi="Courier New" w:cs="Courier New"/>
+                        </w:rPr>
+                        <w:t xml:space="preserve">formula = living ~ </w:t>
+                      </w:r>
+                      <w:proofErr w:type="spellStart"/>
+                      <w:r>
+                        <w:rPr>
+                          <w:rFonts w:ascii="Courier New" w:hAnsi="Courier New" w:cs="Courier New"/>
+                        </w:rPr>
+                        <w:t>verticalness</w:t>
+                      </w:r>
+                      <w:proofErr w:type="spellEnd"/>
+                      <w:r>
+                        <w:rPr>
+                          <w:rFonts w:ascii="Courier New" w:hAnsi="Courier New" w:cs="Courier New"/>
+                        </w:rPr>
+                        <w:t>, family = "binomial", data = data)</w:t>
+                      </w:r>
+                    </w:p>
+                    <w:p>
+                      <w:pPr>
+                        <w:pStyle w:val="PlainText"/>
+                        <w:rPr>
+                          <w:rFonts w:ascii="Courier New" w:hAnsi="Courier New" w:cs="Courier New"/>
+                        </w:rPr>
+                      </w:pPr>
+                    </w:p>
+                    <w:p>
+                      <w:pPr>
+                        <w:pStyle w:val="PlainText"/>
+                        <w:rPr>
+                          <w:rFonts w:ascii="Courier New" w:hAnsi="Courier New" w:cs="Courier New"/>
+                        </w:rPr>
+                      </w:pPr>
+                      <w:r>
+                        <w:rPr>
+                          <w:rFonts w:ascii="Courier New" w:hAnsi="Courier New" w:cs="Courier New"/>
+                        </w:rPr>
+                        <w:t xml:space="preserve">Deviance Residuals: </w:t>
+                      </w:r>
+                    </w:p>
+                    <w:p>
+                      <w:pPr>
+                        <w:pStyle w:val="PlainText"/>
+                        <w:rPr>
+                          <w:rFonts w:ascii="Courier New" w:hAnsi="Courier New" w:cs="Courier New"/>
+                        </w:rPr>
+                      </w:pPr>
+                      <w:r>
+                        <w:rPr>
+                          <w:rFonts w:ascii="Courier New" w:hAnsi="Courier New" w:cs="Courier New"/>
+                        </w:rPr>
+                        <w:t xml:space="preserve">     Min        1Q    Median        3Q       Max  </w:t>
+                      </w:r>
+                    </w:p>
+                    <w:p>
+                      <w:pPr>
+                        <w:pStyle w:val="PlainText"/>
+                        <w:rPr>
+                          <w:rFonts w:ascii="Courier New" w:hAnsi="Courier New" w:cs="Courier New"/>
+                        </w:rPr>
+                      </w:pPr>
+                      <w:r>
+                        <w:rPr>
+                          <w:rFonts w:ascii="Courier New" w:hAnsi="Courier New" w:cs="Courier New"/>
+                        </w:rPr>
+                        <w:t>-</w:t>
+                      </w:r>
+                      <w:proofErr w:type="gramStart"/>
+                      <w:r>
+                        <w:rPr>
+                          <w:rFonts w:ascii="Courier New" w:hAnsi="Courier New" w:cs="Courier New"/>
+                        </w:rPr>
+                        <w:t>1.23105  -</w:t>
+                      </w:r>
+                      <w:proofErr w:type="gramEnd"/>
+                      <w:r>
+                        <w:rPr>
+                          <w:rFonts w:ascii="Courier New" w:hAnsi="Courier New" w:cs="Courier New"/>
+                        </w:rPr>
+                        <w:t xml:space="preserve">1.16944   0.00095   1.17767   1.19216  </w:t>
+                      </w:r>
+                    </w:p>
+                    <w:p>
+                      <w:pPr>
+                        <w:pStyle w:val="PlainText"/>
+                        <w:rPr>
+                          <w:rFonts w:ascii="Courier New" w:hAnsi="Courier New" w:cs="Courier New"/>
+                        </w:rPr>
+                      </w:pPr>
+                    </w:p>
+                    <w:p>
+                      <w:pPr>
+                        <w:pStyle w:val="PlainText"/>
+                        <w:rPr>
+                          <w:rFonts w:ascii="Courier New" w:hAnsi="Courier New" w:cs="Courier New"/>
+                        </w:rPr>
+                      </w:pPr>
+                      <w:r>
+                        <w:rPr>
+                          <w:rFonts w:ascii="Courier New" w:hAnsi="Courier New" w:cs="Courier New"/>
+                        </w:rPr>
+                        <w:t>Coefficients:</w:t>
+                      </w:r>
+                    </w:p>
+                    <w:p>
+                      <w:pPr>
+                        <w:pStyle w:val="PlainText"/>
+                        <w:rPr>
+                          <w:rFonts w:ascii="Courier New" w:hAnsi="Courier New" w:cs="Courier New"/>
+                        </w:rPr>
+                      </w:pPr>
+                      <w:r>
+                        <w:rPr>
+                          <w:rFonts w:ascii="Courier New" w:hAnsi="Courier New" w:cs="Courier New"/>
+                        </w:rPr>
+                        <w:t xml:space="preserve">             Estimate Std. Error z value </w:t>
+                      </w:r>
+                      <w:proofErr w:type="spellStart"/>
+                      <w:proofErr w:type="gramStart"/>
+                      <w:r>
+                        <w:rPr>
+                          <w:rFonts w:ascii="Courier New" w:hAnsi="Courier New" w:cs="Courier New"/>
+                        </w:rPr>
+                        <w:t>Pr</w:t>
+                      </w:r>
+                      <w:proofErr w:type="spellEnd"/>
+                      <w:r>
+                        <w:rPr>
+                          <w:rFonts w:ascii="Courier New" w:hAnsi="Courier New" w:cs="Courier New"/>
+                        </w:rPr>
+                        <w:t>(</w:t>
+                      </w:r>
+                      <w:proofErr w:type="gramEnd"/>
+                      <w:r>
+                        <w:rPr>
+                          <w:rFonts w:ascii="Courier New" w:hAnsi="Courier New" w:cs="Courier New"/>
+                        </w:rPr>
+                        <w:t>&gt;|z|)</w:t>
+                      </w:r>
+                    </w:p>
+                    <w:p>
+                      <w:pPr>
+                        <w:pStyle w:val="PlainText"/>
+                        <w:rPr>
+                          <w:rFonts w:ascii="Courier New" w:hAnsi="Courier New" w:cs="Courier New"/>
+                        </w:rPr>
+                      </w:pPr>
+                      <w:r>
+                        <w:rPr>
+                          <w:rFonts w:ascii="Courier New" w:hAnsi="Courier New" w:cs="Courier New"/>
+                        </w:rPr>
+                        <w:t xml:space="preserve">(Intercept)  -0.08656    </w:t>
+                      </w:r>
+                      <w:proofErr w:type="gramStart"/>
+                      <w:r>
+                        <w:rPr>
+                          <w:rFonts w:ascii="Courier New" w:hAnsi="Courier New" w:cs="Courier New"/>
+                        </w:rPr>
+                        <w:t>0.37516  -</w:t>
+                      </w:r>
+                      <w:proofErr w:type="gramEnd"/>
+                      <w:r>
+                        <w:rPr>
+                          <w:rFonts w:ascii="Courier New" w:hAnsi="Courier New" w:cs="Courier New"/>
+                        </w:rPr>
+                        <w:t>0.231    0.818</w:t>
+                      </w:r>
+                    </w:p>
+                    <w:p>
+                      <w:pPr>
+                        <w:pStyle w:val="PlainText"/>
+                        <w:rPr>
+                          <w:rFonts w:ascii="Courier New" w:hAnsi="Courier New" w:cs="Courier New"/>
+                        </w:rPr>
+                      </w:pPr>
+                      <w:proofErr w:type="spellStart"/>
+                      <w:proofErr w:type="gramStart"/>
+                      <w:r>
+                        <w:rPr>
+                          <w:rFonts w:ascii="Courier New" w:hAnsi="Courier New" w:cs="Courier New"/>
+                        </w:rPr>
+                        <w:t>verticalness</w:t>
+                      </w:r>
+                      <w:proofErr w:type="spellEnd"/>
+                      <w:r>
+                        <w:rPr>
+                          <w:rFonts w:ascii="Courier New" w:hAnsi="Courier New" w:cs="Courier New"/>
+                        </w:rPr>
+                        <w:t xml:space="preserve">  0.16676</w:t>
+                      </w:r>
+                      <w:proofErr w:type="gramEnd"/>
+                      <w:r>
+                        <w:rPr>
+                          <w:rFonts w:ascii="Courier New" w:hAnsi="Courier New" w:cs="Courier New"/>
+                        </w:rPr>
+                        <w:t xml:space="preserve">    0.65547   0.254    0.799</w:t>
+                      </w:r>
+                    </w:p>
+                    <w:p>
+                      <w:pPr>
+                        <w:pStyle w:val="PlainText"/>
+                        <w:rPr>
+                          <w:rFonts w:ascii="Courier New" w:hAnsi="Courier New" w:cs="Courier New"/>
+                        </w:rPr>
+                      </w:pPr>
+                    </w:p>
+                    <w:p>
+                      <w:pPr>
+                        <w:pStyle w:val="PlainText"/>
+                        <w:rPr>
+                          <w:rFonts w:ascii="Courier New" w:hAnsi="Courier New" w:cs="Courier New"/>
+                        </w:rPr>
+                      </w:pPr>
+                      <w:r>
+                        <w:rPr>
+                          <w:rFonts w:ascii="Courier New" w:hAnsi="Courier New" w:cs="Courier New"/>
+                        </w:rPr>
+                        <w:t>(Dispersion parameter for binomial family taken to be 1)</w:t>
+                      </w:r>
+                    </w:p>
+                    <w:p>
+                      <w:pPr>
+                        <w:pStyle w:val="PlainText"/>
+                        <w:rPr>
+                          <w:rFonts w:ascii="Courier New" w:hAnsi="Courier New" w:cs="Courier New"/>
+                        </w:rPr>
+                      </w:pPr>
+                    </w:p>
+                    <w:p>
+                      <w:pPr>
+                        <w:pStyle w:val="PlainText"/>
+                        <w:rPr>
+                          <w:rFonts w:ascii="Courier New" w:hAnsi="Courier New" w:cs="Courier New"/>
+                        </w:rPr>
+                      </w:pPr>
+                      <w:r>
+                        <w:rPr>
+                          <w:rFonts w:ascii="Courier New" w:hAnsi="Courier New" w:cs="Courier New"/>
+                        </w:rPr>
+                        <w:t xml:space="preserve">    Null deviance: </w:t>
+                      </w:r>
+                      <w:proofErr w:type="gramStart"/>
+                      <w:r>
+                        <w:rPr>
+                          <w:rFonts w:ascii="Courier New" w:hAnsi="Courier New" w:cs="Courier New"/>
+                        </w:rPr>
+                        <w:t>221.81  on</w:t>
+                      </w:r>
+                      <w:proofErr w:type="gramEnd"/>
+                      <w:r>
+                        <w:rPr>
+                          <w:rFonts w:ascii="Courier New" w:hAnsi="Courier New" w:cs="Courier New"/>
+                        </w:rPr>
+                        <w:t xml:space="preserve"> 159  degrees of freedom</w:t>
+                      </w:r>
+                    </w:p>
+                    <w:p>
+                      <w:pPr>
+                        <w:pStyle w:val="PlainText"/>
+                        <w:rPr>
+                          <w:rFonts w:ascii="Courier New" w:hAnsi="Courier New" w:cs="Courier New"/>
+                        </w:rPr>
+                      </w:pPr>
+                      <w:r>
+                        <w:rPr>
+                          <w:rFonts w:ascii="Courier New" w:hAnsi="Courier New" w:cs="Courier New"/>
+                        </w:rPr>
+                        <w:t xml:space="preserve">Residual deviance: </w:t>
+                      </w:r>
+                      <w:proofErr w:type="gramStart"/>
+                      <w:r>
+                        <w:rPr>
+                          <w:rFonts w:ascii="Courier New" w:hAnsi="Courier New" w:cs="Courier New"/>
+                        </w:rPr>
+                        <w:t>221.74  on</w:t>
+                      </w:r>
+                      <w:proofErr w:type="gramEnd"/>
+                      <w:r>
+                        <w:rPr>
+                          <w:rFonts w:ascii="Courier New" w:hAnsi="Courier New" w:cs="Courier New"/>
+                        </w:rPr>
+                        <w:t xml:space="preserve"> 158  degrees of freedom</w:t>
+                      </w:r>
+                    </w:p>
+                    <w:p>
+                      <w:pPr>
+                        <w:pStyle w:val="PlainText"/>
+                        <w:rPr>
+                          <w:rFonts w:ascii="Courier New" w:hAnsi="Courier New" w:cs="Courier New"/>
+                        </w:rPr>
+                      </w:pPr>
+                      <w:r>
+                        <w:rPr>
+                          <w:rFonts w:ascii="Courier New" w:hAnsi="Courier New" w:cs="Courier New"/>
+                        </w:rPr>
+                        <w:t>AIC: 225.74</w:t>
+                      </w:r>
+                    </w:p>
+                    <w:p>
+                      <w:pPr>
+                        <w:pStyle w:val="PlainText"/>
+                        <w:rPr>
+                          <w:rFonts w:ascii="Courier New" w:hAnsi="Courier New" w:cs="Courier New"/>
+                        </w:rPr>
+                      </w:pPr>
+                    </w:p>
+                    <w:p>
+                      <w:pPr>
+                        <w:pStyle w:val="PlainText"/>
+                        <w:rPr>
+                          <w:rFonts w:ascii="Courier New" w:hAnsi="Courier New" w:cs="Courier New"/>
+                        </w:rPr>
+                      </w:pPr>
+                      <w:r>
+                        <w:rPr>
+                          <w:rFonts w:ascii="Courier New" w:hAnsi="Courier New" w:cs="Courier New"/>
+                        </w:rPr>
+                        <w:t>Number of Fisher Scoring iterations: 3</w:t>
+                      </w:r>
+                    </w:p>
+                    <w:p>
+                      <w:pPr>
+                        <w:pStyle w:val="PlainText"/>
+                        <w:rPr>
+                          <w:rFonts w:ascii="Courier New" w:hAnsi="Courier New" w:cs="Courier New"/>
+                        </w:rPr>
+                      </w:pPr>
+                    </w:p>
+                    <w:p/>
+                  </w:txbxContent>
+                </v:textbox>
+                <w10:anchorlock/>
+              </v:shape>
+            </w:pict>
+          </mc:Fallback>
+        </mc:AlternateContent>
+      </w:r>
+    </w:p>
+    <w:p/>
+    <w:p/>
+    <w:p>
+      <w:pPr>
+        <w:pStyle w:val="Heading2"/>
+        <w:rPr>
+          <w:shd w:val="clear" w:color="auto" w:fill="FFFFFF"/>
+        </w:rPr>
+      </w:pPr>
+      <w:r>
+        <w:rPr>
+          <w:shd w:val="clear" w:color="auto" w:fill="FFFFFF"/>
+        </w:rPr>
+        <w:t>Question 1.2</w:t>
+      </w:r>
+    </w:p>
+    <w:p>
       <w:pPr>
         <w:rPr>
           <w:rFonts w:cstheme="minorHAnsi"/>
@@ -2037,13 +2901,8 @@
         <w:rPr>
           <w:shd w:val="clear" w:color="auto" w:fill="FFFFFF"/>
         </w:rPr>
-        <w:t>Question 1</w:t>
-      </w:r>
-      <w:r>
-        <w:rPr>
-          <w:shd w:val="clear" w:color="auto" w:fill="FFFFFF"/>
-        </w:rPr>
-        <w:t>.2</w:t>
+        <w:lastRenderedPageBreak/>
+        <w:t>Question 1.3</w:t>
       </w:r>
     </w:p>
     <w:p>
@@ -2074,13 +2933,8 @@
         <w:rPr>
           <w:shd w:val="clear" w:color="auto" w:fill="FFFFFF"/>
         </w:rPr>
-        <w:t>Question 1</w:t>
-      </w:r>
-      <w:r>
-        <w:rPr>
-          <w:shd w:val="clear" w:color="auto" w:fill="FFFFFF"/>
-        </w:rPr>
-        <w:t>.3</w:t>
+        <w:lastRenderedPageBreak/>
+        <w:t>Question 1.4</w:t>
       </w:r>
     </w:p>
     <w:p>
@@ -2111,50 +2965,8 @@
         <w:rPr>
           <w:shd w:val="clear" w:color="auto" w:fill="FFFFFF"/>
         </w:rPr>
-        <w:t>Question 1</w:t>
-      </w:r>
-      <w:r>
-        <w:rPr>
-          <w:shd w:val="clear" w:color="auto" w:fill="FFFFFF"/>
-        </w:rPr>
-        <w:t>.4</w:t>
-      </w:r>
-    </w:p>
-    <w:p>
-      <w:pPr>
-        <w:rPr>
-          <w:rFonts w:cstheme="minorHAnsi"/>
-          <w:color w:val="000000"/>
-          <w:shd w:val="clear" w:color="auto" w:fill="FFFFFF"/>
-        </w:rPr>
-      </w:pPr>
-      <w:r>
-        <w:rPr>
-          <w:rFonts w:cstheme="minorHAnsi"/>
-          <w:color w:val="000000"/>
-          <w:shd w:val="clear" w:color="auto" w:fill="FFFFFF"/>
-        </w:rPr>
-        <w:br w:type="page"/>
-      </w:r>
-    </w:p>
-    <w:p>
-      <w:pPr>
-        <w:pStyle w:val="Heading2"/>
-        <w:rPr>
-          <w:shd w:val="clear" w:color="auto" w:fill="FFFFFF"/>
-        </w:rPr>
-      </w:pPr>
-      <w:r>
-        <w:rPr>
-          <w:shd w:val="clear" w:color="auto" w:fill="FFFFFF"/>
-        </w:rPr>
-        <w:t>Question 1</w:t>
-      </w:r>
-      <w:r>
-        <w:rPr>
-          <w:shd w:val="clear" w:color="auto" w:fill="FFFFFF"/>
-        </w:rPr>
-        <w:t>.5</w:t>
+        <w:lastRenderedPageBreak/>
+        <w:t>Question 1.5</w:t>
       </w:r>
     </w:p>
     <w:p>
@@ -2179,6 +2991,7 @@
         <w:pStyle w:val="Heading1"/>
       </w:pPr>
       <w:r>
+        <w:lastRenderedPageBreak/>
         <w:t>Section</w:t>
       </w:r>
       <w:r>
@@ -4078,6 +4891,7 @@
       </w:pPr>
       <w:bookmarkStart w:id="6" w:name="_Toc27396631"/>
       <w:r>
+        <w:lastRenderedPageBreak/>
         <w:t>Section 3</w:t>
       </w:r>
       <w:bookmarkEnd w:id="6"/>
@@ -4771,7 +5585,6 @@
           <w:color w:val="000000"/>
           <w:shd w:val="clear" w:color="auto" w:fill="FFFFFF"/>
         </w:rPr>
-        <w:lastRenderedPageBreak/>
         <w:t>nulla</w:t>
       </w:r>
       <w:proofErr w:type="spellEnd"/>
@@ -5993,6 +6806,7 @@
         <w:rPr>
           <w:shd w:val="clear" w:color="auto" w:fill="FFFFFF"/>
         </w:rPr>
+        <w:lastRenderedPageBreak/>
         <w:t>Conclusions</w:t>
       </w:r>
       <w:bookmarkEnd w:id="8"/>
@@ -6940,20 +7754,19 @@
     <w:bookmarkStart w:id="9" w:name="_Toc27396634" w:displacedByCustomXml="next"/>
     <w:sdt>
       <w:sdtPr>
+        <w:rPr>
+          <w:rFonts w:asciiTheme="minorHAnsi" w:eastAsiaTheme="minorHAnsi" w:hAnsiTheme="minorHAnsi" w:cstheme="minorBidi"/>
+          <w:b w:val="0"/>
+          <w:sz w:val="22"/>
+          <w:szCs w:val="22"/>
+        </w:rPr>
         <w:id w:val="608780695"/>
         <w:docPartObj>
           <w:docPartGallery w:val="Bibliographies"/>
           <w:docPartUnique/>
         </w:docPartObj>
       </w:sdtPr>
-      <w:sdtEndPr>
-        <w:rPr>
-          <w:rFonts w:asciiTheme="minorHAnsi" w:eastAsiaTheme="minorHAnsi" w:hAnsiTheme="minorHAnsi" w:cstheme="minorBidi"/>
-          <w:b w:val="0"/>
-          <w:sz w:val="22"/>
-          <w:szCs w:val="22"/>
-        </w:rPr>
-      </w:sdtEndPr>
+      <w:sdtEndPr/>
       <w:sdtContent>
         <w:p>
           <w:pPr>
@@ -6969,6 +7782,7 @@
             <w:id w:val="-573587230"/>
             <w:bibliography/>
           </w:sdtPr>
+          <w:sdtEndPr/>
           <w:sdtContent>
             <w:p>
               <w:r>
@@ -7108,7 +7922,7 @@
         <w:noProof/>
         <w:color w:val="A6A6A6" w:themeColor="background1" w:themeShade="A6"/>
       </w:rPr>
-      <w:t>12</w:t>
+      <w:t>11</w:t>
     </w:r>
     <w:r>
       <w:rPr>
@@ -7151,7 +7965,7 @@
         <w:noProof/>
         <w:color w:val="A6A6A6" w:themeColor="background1" w:themeShade="A6"/>
       </w:rPr>
-      <w:t>12</w:t>
+      <w:t>11</w:t>
     </w:r>
     <w:r>
       <w:rPr>
@@ -8096,6 +8910,43 @@
       <w:u w:val="single"/>
     </w:rPr>
   </w:style>
+  <w:style w:type="paragraph" w:styleId="NoSpacing">
+    <w:name w:val="No Spacing"/>
+    <w:uiPriority w:val="1"/>
+    <w:qFormat/>
+    <w:rsid w:val="00F979B3"/>
+    <w:pPr>
+      <w:spacing w:after="0" w:line="240" w:lineRule="auto"/>
+    </w:pPr>
+  </w:style>
+  <w:style w:type="paragraph" w:styleId="PlainText">
+    <w:name w:val="Plain Text"/>
+    <w:basedOn w:val="Normal"/>
+    <w:link w:val="PlainTextChar"/>
+    <w:uiPriority w:val="99"/>
+    <w:unhideWhenUsed/>
+    <w:rsid w:val="00F979B3"/>
+    <w:pPr>
+      <w:spacing w:after="0" w:line="240" w:lineRule="auto"/>
+    </w:pPr>
+    <w:rPr>
+      <w:rFonts w:ascii="Consolas" w:hAnsi="Consolas"/>
+      <w:sz w:val="21"/>
+      <w:szCs w:val="21"/>
+    </w:rPr>
+  </w:style>
+  <w:style w:type="character" w:customStyle="1" w:styleId="PlainTextChar">
+    <w:name w:val="Plain Text Char"/>
+    <w:basedOn w:val="DefaultParagraphFont"/>
+    <w:link w:val="PlainText"/>
+    <w:uiPriority w:val="99"/>
+    <w:rsid w:val="00F979B3"/>
+    <w:rPr>
+      <w:rFonts w:ascii="Consolas" w:hAnsi="Consolas"/>
+      <w:sz w:val="21"/>
+      <w:szCs w:val="21"/>
+    </w:rPr>
+  </w:style>
 </w:styles>
 </file>
 
@@ -8361,21 +9212,6 @@
 </file>
 
 <file path=customXml/item1.xml><?xml version="1.0" encoding="utf-8"?>
-<?mso-contentType ?>
-<FormTemplates xmlns="http://schemas.microsoft.com/sharepoint/v3/contenttype/forms">
-  <Display>DocumentLibraryForm</Display>
-  <Edit>DocumentLibraryForm</Edit>
-  <New>DocumentLibraryForm</New>
-</FormTemplates>
-</file>
-
-<file path=customXml/item2.xml><?xml version="1.0" encoding="utf-8"?>
-<p:properties xmlns:p="http://schemas.microsoft.com/office/2006/metadata/properties" xmlns:xsi="http://www.w3.org/2001/XMLSchema-instance" xmlns:pc="http://schemas.microsoft.com/office/infopath/2007/PartnerControls">
-  <documentManagement/>
-</p:properties>
-</file>
-
-<file path=customXml/item3.xml><?xml version="1.0" encoding="utf-8"?>
 <ct:contentTypeSchema xmlns:ct="http://schemas.microsoft.com/office/2006/metadata/contentType" xmlns:ma="http://schemas.microsoft.com/office/2006/metadata/properties/metaAttributes" ct:_="" ma:_="" ma:contentTypeName="Document" ma:contentTypeID="0x0101008BD36978BB4F4F488BD5FA448C313402" ma:contentTypeVersion="0" ma:contentTypeDescription="Create a new document." ma:contentTypeScope="" ma:versionID="a10212fdc8c798de08937403dc893db2">
   <xsd:schema xmlns:xsd="http://www.w3.org/2001/XMLSchema" xmlns:xs="http://www.w3.org/2001/XMLSchema" xmlns:p="http://schemas.microsoft.com/office/2006/metadata/properties" targetNamespace="http://schemas.microsoft.com/office/2006/metadata/properties" ma:root="true" ma:fieldsID="1b05d82d297216baf5b26c55225140df">
     <xsd:element name="properties">
@@ -8489,28 +9325,26 @@
 </ct:contentTypeSchema>
 </file>
 
+<file path=customXml/item2.xml><?xml version="1.0" encoding="utf-8"?>
+<p:properties xmlns:p="http://schemas.microsoft.com/office/2006/metadata/properties" xmlns:xsi="http://www.w3.org/2001/XMLSchema-instance" xmlns:pc="http://schemas.microsoft.com/office/infopath/2007/PartnerControls">
+  <documentManagement/>
+</p:properties>
+</file>
+
+<file path=customXml/item3.xml><?xml version="1.0" encoding="utf-8"?>
+<?mso-contentType ?>
+<FormTemplates xmlns="http://schemas.microsoft.com/sharepoint/v3/contenttype/forms">
+  <Display>DocumentLibraryForm</Display>
+  <Edit>DocumentLibraryForm</Edit>
+  <New>DocumentLibraryForm</New>
+</FormTemplates>
+</file>
+
 <file path=customXml/item4.xml><?xml version="1.0" encoding="utf-8"?>
 <b:Sources xmlns:b="http://schemas.openxmlformats.org/officeDocument/2006/bibliography" xmlns="http://schemas.openxmlformats.org/officeDocument/2006/bibliography" SelectedStyle="\APASixthEditionOfficeOnline.xsl" StyleName="APA" Version="6"/>
 </file>
 
 <file path=customXml/itemProps1.xml><?xml version="1.0" encoding="utf-8"?>
-<ds:datastoreItem xmlns:ds="http://schemas.openxmlformats.org/officeDocument/2006/customXml" ds:itemID="{18D30BCF-9665-46B6-99ED-05DA9414D515}">
-  <ds:schemaRefs>
-    <ds:schemaRef ds:uri="http://schemas.microsoft.com/sharepoint/v3/contenttype/forms"/>
-  </ds:schemaRefs>
-</ds:datastoreItem>
-</file>
-
-<file path=customXml/itemProps2.xml><?xml version="1.0" encoding="utf-8"?>
-<ds:datastoreItem xmlns:ds="http://schemas.openxmlformats.org/officeDocument/2006/customXml" ds:itemID="{055E93BC-D2E9-4F1C-A3FD-AAA9BE66B692}">
-  <ds:schemaRefs>
-    <ds:schemaRef ds:uri="http://schemas.microsoft.com/office/2006/metadata/properties"/>
-    <ds:schemaRef ds:uri="http://schemas.microsoft.com/office/infopath/2007/PartnerControls"/>
-  </ds:schemaRefs>
-</ds:datastoreItem>
-</file>
-
-<file path=customXml/itemProps3.xml><?xml version="1.0" encoding="utf-8"?>
 <ds:datastoreItem xmlns:ds="http://schemas.openxmlformats.org/officeDocument/2006/customXml" ds:itemID="{AC5B8B2E-791D-4959-8714-61617878BE64}">
   <ds:schemaRefs>
     <ds:schemaRef ds:uri="http://schemas.microsoft.com/office/2006/metadata/contentType"/>
@@ -8526,8 +9360,25 @@
 </ds:datastoreItem>
 </file>
 
+<file path=customXml/itemProps2.xml><?xml version="1.0" encoding="utf-8"?>
+<ds:datastoreItem xmlns:ds="http://schemas.openxmlformats.org/officeDocument/2006/customXml" ds:itemID="{055E93BC-D2E9-4F1C-A3FD-AAA9BE66B692}">
+  <ds:schemaRefs>
+    <ds:schemaRef ds:uri="http://schemas.microsoft.com/office/2006/metadata/properties"/>
+    <ds:schemaRef ds:uri="http://schemas.microsoft.com/office/infopath/2007/PartnerControls"/>
+  </ds:schemaRefs>
+</ds:datastoreItem>
+</file>
+
+<file path=customXml/itemProps3.xml><?xml version="1.0" encoding="utf-8"?>
+<ds:datastoreItem xmlns:ds="http://schemas.openxmlformats.org/officeDocument/2006/customXml" ds:itemID="{18D30BCF-9665-46B6-99ED-05DA9414D515}">
+  <ds:schemaRefs>
+    <ds:schemaRef ds:uri="http://schemas.microsoft.com/sharepoint/v3/contenttype/forms"/>
+  </ds:schemaRefs>
+</ds:datastoreItem>
+</file>
+
 <file path=customXml/itemProps4.xml><?xml version="1.0" encoding="utf-8"?>
-<ds:datastoreItem xmlns:ds="http://schemas.openxmlformats.org/officeDocument/2006/customXml" ds:itemID="{92B00926-5218-4D18-80ED-E7373340872B}">
+<ds:datastoreItem xmlns:ds="http://schemas.openxmlformats.org/officeDocument/2006/customXml" ds:itemID="{F7ADA0E8-56C1-46AD-ABEE-B69216A7FEAB}">
   <ds:schemaRefs>
     <ds:schemaRef ds:uri="http://schemas.openxmlformats.org/officeDocument/2006/bibliography"/>
   </ds:schemaRefs>

</xml_diff>

<commit_message>
change the term "question" to "task"
</commit_message>
<xml_diff>
--- a/Machine Learning/40216004_assignment3_report.docx
+++ b/Machine Learning/40216004_assignment3_report.docx
@@ -2660,6 +2660,7 @@
           <w:id w:val="1480184284"/>
           <w:citation/>
         </w:sdtPr>
+        <w:sdtEndPr/>
         <w:sdtContent>
           <w:r>
             <w:fldChar w:fldCharType="begin"/>
@@ -2694,6 +2695,9 @@
         <w:jc w:val="center"/>
       </w:pPr>
       <w:r>
+        <w:rPr>
+          <w:noProof/>
+        </w:rPr>
         <mc:AlternateContent>
           <mc:Choice Requires="wps">
             <w:drawing>
@@ -3097,7 +3101,7 @@
                 <v:stroke joinstyle="miter"/>
                 <v:path gradientshapeok="t" o:connecttype="rect"/>
               </v:shapetype>
-              <v:shape id="TextBox 8" o:spid="_x0000_s1026" type="#_x0000_t202" style="width:162.1pt;height:46.5pt;visibility:visible;mso-wrap-style:square;mso-left-percent:-10001;mso-top-percent:-10001;mso-position-horizontal:absolute;mso-position-horizontal-relative:char;mso-position-vertical:absolute;mso-position-vertical-relative:line;mso-left-percent:-10001;mso-top-percent:-10001;v-text-anchor:top" o:gfxdata="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" filled="f" stroked="f">
+              <v:shape id="TextBox 8" o:spid="_x0000_s1026" type="#_x0000_t202" style="width:162.1pt;height:46.5pt;visibility:visible;mso-wrap-style:square;mso-left-percent:-10001;mso-top-percent:-10001;mso-position-horizontal:absolute;mso-position-horizontal-relative:char;mso-position-vertical:absolute;mso-position-vertical-relative:line;mso-left-percent:-10001;mso-top-percent:-10001;v-text-anchor:top" o:gfxdata="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" filled="f" stroked="f">
                 <v:textbox inset="0,0,0,0">
                   <w:txbxContent>
                     <w:p>
@@ -3480,14 +3484,27 @@
       <w:r>
         <w:t xml:space="preserve">Equation </w:t>
       </w:r>
-      <w:fldSimple w:instr=" SEQ Equation \* ARABIC ">
-        <w:r>
-          <w:rPr>
-            <w:noProof/>
-          </w:rPr>
-          <w:t>1</w:t>
-        </w:r>
-      </w:fldSimple>
+      <w:r>
+        <w:fldChar w:fldCharType="begin"/>
+      </w:r>
+      <w:r>
+        <w:instrText xml:space="preserve"> SEQ Equation \* ARABIC </w:instrText>
+      </w:r>
+      <w:r>
+        <w:fldChar w:fldCharType="separate"/>
+      </w:r>
+      <w:r>
+        <w:rPr>
+          <w:noProof/>
+        </w:rPr>
+        <w:t>1</w:t>
+      </w:r>
+      <w:r>
+        <w:rPr>
+          <w:noProof/>
+        </w:rPr>
+        <w:fldChar w:fldCharType="end"/>
+      </w:r>
       <w:bookmarkEnd w:id="6"/>
       <w:r>
         <w:t xml:space="preserve"> Logistic Regression</w:t>
@@ -3497,6 +3514,7 @@
           <w:id w:val="-914706400"/>
           <w:citation/>
         </w:sdtPr>
+        <w:sdtEndPr/>
         <w:sdtContent>
           <w:r>
             <w:fldChar w:fldCharType="begin"/>
@@ -3605,13 +3623,13 @@
     </w:p>
     <w:p>
       <w:r>
-        <w:t xml:space="preserve">After fitting the model, the result of the model is as </w:t>
+        <w:t xml:space="preserve">The summary of the data fitted into the model is as </w:t>
       </w:r>
       <w:r>
         <w:fldChar w:fldCharType="begin"/>
       </w:r>
       <w:r>
-        <w:instrText xml:space="preserve"> REF _Ref27420141 \h </w:instrText>
+        <w:instrText xml:space="preserve"> REF _Ref27424828 \h </w:instrText>
       </w:r>
       <w:r>
         <w:fldChar w:fldCharType="separate"/>
@@ -3631,13 +3649,348 @@
       <w:r>
         <w:t>.</w:t>
       </w:r>
+      <w:bookmarkStart w:id="9" w:name="_GoBack"/>
+      <w:bookmarkEnd w:id="9"/>
     </w:p>
     <w:p>
+      <w:pPr>
+        <w:jc w:val="center"/>
+      </w:pPr>
+      <w:r>
+        <w:rPr>
+          <w:noProof/>
+        </w:rPr>
+        <mc:AlternateContent>
+          <mc:Choice Requires="wps">
+            <w:drawing>
+              <wp:inline distT="0" distB="0" distL="0" distR="0" wp14:anchorId="267A6B46" wp14:editId="423F964C">
+                <wp:extent cx="2916000" cy="1188000"/>
+                <wp:effectExtent l="0" t="0" r="17780" b="19050"/>
+                <wp:docPr id="4" name="Text Box 4"/>
+                <wp:cNvGraphicFramePr/>
+                <a:graphic xmlns:a="http://schemas.openxmlformats.org/drawingml/2006/main">
+                  <a:graphicData uri="http://schemas.microsoft.com/office/word/2010/wordprocessingShape">
+                    <wps:wsp>
+                      <wps:cNvSpPr txBox="1"/>
+                      <wps:spPr>
+                        <a:xfrm>
+                          <a:off x="0" y="0"/>
+                          <a:ext cx="2916000" cy="1188000"/>
+                        </a:xfrm>
+                        <a:prstGeom prst="rect">
+                          <a:avLst/>
+                        </a:prstGeom>
+                        <a:solidFill>
+                          <a:schemeClr val="lt1"/>
+                        </a:solidFill>
+                        <a:ln w="6350">
+                          <a:solidFill>
+                            <a:prstClr val="black"/>
+                          </a:solidFill>
+                        </a:ln>
+                      </wps:spPr>
+                      <wps:txbx>
+                        <w:txbxContent>
+                          <w:p>
+                            <w:pPr>
+                              <w:pStyle w:val="PlainText"/>
+                              <w:rPr>
+                                <w:rFonts w:ascii="Courier New" w:hAnsi="Courier New" w:cs="Courier New"/>
+                              </w:rPr>
+                            </w:pPr>
+                            <w:r>
+                              <w:rPr>
+                                <w:rFonts w:ascii="Courier New" w:hAnsi="Courier New" w:cs="Courier New"/>
+                              </w:rPr>
+                              <w:t xml:space="preserve">  verticalness         living   </w:t>
+                            </w:r>
+                          </w:p>
+                          <w:p>
+                            <w:pPr>
+                              <w:pStyle w:val="PlainText"/>
+                              <w:rPr>
+                                <w:rFonts w:ascii="Courier New" w:hAnsi="Courier New" w:cs="Courier New"/>
+                              </w:rPr>
+                            </w:pPr>
+                            <w:r>
+                              <w:rPr>
+                                <w:rFonts w:ascii="Courier New" w:hAnsi="Courier New" w:cs="Courier New"/>
+                              </w:rPr>
+                              <w:t xml:space="preserve"> Min.   :0.07534   Min.   :0.0  </w:t>
+                            </w:r>
+                          </w:p>
+                          <w:p>
+                            <w:pPr>
+                              <w:pStyle w:val="PlainText"/>
+                              <w:rPr>
+                                <w:rFonts w:ascii="Courier New" w:hAnsi="Courier New" w:cs="Courier New"/>
+                              </w:rPr>
+                            </w:pPr>
+                            <w:r>
+                              <w:rPr>
+                                <w:rFonts w:ascii="Courier New" w:hAnsi="Courier New" w:cs="Courier New"/>
+                              </w:rPr>
+                              <w:t xml:space="preserve"> 1st Qu.:0.36631   1st Qu.:0.0  </w:t>
+                            </w:r>
+                          </w:p>
+                          <w:p>
+                            <w:pPr>
+                              <w:pStyle w:val="PlainText"/>
+                              <w:rPr>
+                                <w:rFonts w:ascii="Courier New" w:hAnsi="Courier New" w:cs="Courier New"/>
+                              </w:rPr>
+                            </w:pPr>
+                            <w:r>
+                              <w:rPr>
+                                <w:rFonts w:ascii="Courier New" w:hAnsi="Courier New" w:cs="Courier New"/>
+                              </w:rPr>
+                              <w:t xml:space="preserve"> Median :0.50616   Median :0.5  </w:t>
+                            </w:r>
+                          </w:p>
+                          <w:p>
+                            <w:pPr>
+                              <w:pStyle w:val="PlainText"/>
+                              <w:rPr>
+                                <w:rFonts w:ascii="Courier New" w:hAnsi="Courier New" w:cs="Courier New"/>
+                              </w:rPr>
+                            </w:pPr>
+                            <w:r>
+                              <w:rPr>
+                                <w:rFonts w:ascii="Courier New" w:hAnsi="Courier New" w:cs="Courier New"/>
+                              </w:rPr>
+                              <w:t xml:space="preserve"> Mean   :0.51907   Mean   :0.5  </w:t>
+                            </w:r>
+                          </w:p>
+                          <w:p>
+                            <w:pPr>
+                              <w:pStyle w:val="PlainText"/>
+                              <w:rPr>
+                                <w:rFonts w:ascii="Courier New" w:hAnsi="Courier New" w:cs="Courier New"/>
+                              </w:rPr>
+                            </w:pPr>
+                            <w:r>
+                              <w:rPr>
+                                <w:rFonts w:ascii="Courier New" w:hAnsi="Courier New" w:cs="Courier New"/>
+                              </w:rPr>
+                              <w:t xml:space="preserve"> 3rd Qu.:0.61048   3rd Qu.:1.0  </w:t>
+                            </w:r>
+                          </w:p>
+                          <w:p>
+                            <w:pPr>
+                              <w:pStyle w:val="PlainText"/>
+                              <w:rPr>
+                                <w:rFonts w:ascii="Courier New" w:hAnsi="Courier New" w:cs="Courier New"/>
+                              </w:rPr>
+                            </w:pPr>
+                            <w:r>
+                              <w:rPr>
+                                <w:rFonts w:ascii="Courier New" w:hAnsi="Courier New" w:cs="Courier New"/>
+                              </w:rPr>
+                              <w:t xml:space="preserve"> Max.   :1.27027   Max.   :1.0  </w:t>
+                            </w:r>
+                          </w:p>
+                          <w:p>
+                            <w:pPr>
+                              <w:pStyle w:val="PlainText"/>
+                              <w:rPr>
+                                <w:rFonts w:ascii="Courier New" w:hAnsi="Courier New" w:cs="Courier New"/>
+                              </w:rPr>
+                            </w:pPr>
+                          </w:p>
+                          <w:p/>
+                        </w:txbxContent>
+                      </wps:txbx>
+                      <wps:bodyPr rot="0" spcFirstLastPara="0" vertOverflow="overflow" horzOverflow="overflow" vert="horz" wrap="square" lIns="91440" tIns="45720" rIns="91440" bIns="45720" numCol="1" spcCol="0" rtlCol="0" fromWordArt="0" anchor="t" anchorCtr="0" forceAA="0" compatLnSpc="1">
+                        <a:prstTxWarp prst="textNoShape">
+                          <a:avLst/>
+                        </a:prstTxWarp>
+                        <a:noAutofit/>
+                      </wps:bodyPr>
+                    </wps:wsp>
+                  </a:graphicData>
+                </a:graphic>
+              </wp:inline>
+            </w:drawing>
+          </mc:Choice>
+          <mc:Fallback>
+            <w:pict>
+              <v:shape w14:anchorId="267A6B46" id="Text Box 4" o:spid="_x0000_s1027" type="#_x0000_t202" style="width:229.6pt;height:93.55pt;visibility:visible;mso-wrap-style:square;mso-left-percent:-10001;mso-top-percent:-10001;mso-position-horizontal:absolute;mso-position-horizontal-relative:char;mso-position-vertical:absolute;mso-position-vertical-relative:line;mso-left-percent:-10001;mso-top-percent:-10001;v-text-anchor:top" o:gfxdata="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" fillcolor="white [3201]" strokeweight=".5pt">
+                <v:textbox>
+                  <w:txbxContent>
+                    <w:p>
+                      <w:pPr>
+                        <w:pStyle w:val="PlainText"/>
+                        <w:rPr>
+                          <w:rFonts w:ascii="Courier New" w:hAnsi="Courier New" w:cs="Courier New"/>
+                        </w:rPr>
+                      </w:pPr>
+                      <w:r>
+                        <w:rPr>
+                          <w:rFonts w:ascii="Courier New" w:hAnsi="Courier New" w:cs="Courier New"/>
+                        </w:rPr>
+                        <w:t xml:space="preserve">  verticalness         living   </w:t>
+                      </w:r>
+                    </w:p>
+                    <w:p>
+                      <w:pPr>
+                        <w:pStyle w:val="PlainText"/>
+                        <w:rPr>
+                          <w:rFonts w:ascii="Courier New" w:hAnsi="Courier New" w:cs="Courier New"/>
+                        </w:rPr>
+                      </w:pPr>
+                      <w:r>
+                        <w:rPr>
+                          <w:rFonts w:ascii="Courier New" w:hAnsi="Courier New" w:cs="Courier New"/>
+                        </w:rPr>
+                        <w:t xml:space="preserve"> Min.   :0.07534   Min.   :0.0  </w:t>
+                      </w:r>
+                    </w:p>
+                    <w:p>
+                      <w:pPr>
+                        <w:pStyle w:val="PlainText"/>
+                        <w:rPr>
+                          <w:rFonts w:ascii="Courier New" w:hAnsi="Courier New" w:cs="Courier New"/>
+                        </w:rPr>
+                      </w:pPr>
+                      <w:r>
+                        <w:rPr>
+                          <w:rFonts w:ascii="Courier New" w:hAnsi="Courier New" w:cs="Courier New"/>
+                        </w:rPr>
+                        <w:t xml:space="preserve"> 1st Qu.:0.36631   1st Qu.:0.0  </w:t>
+                      </w:r>
+                    </w:p>
+                    <w:p>
+                      <w:pPr>
+                        <w:pStyle w:val="PlainText"/>
+                        <w:rPr>
+                          <w:rFonts w:ascii="Courier New" w:hAnsi="Courier New" w:cs="Courier New"/>
+                        </w:rPr>
+                      </w:pPr>
+                      <w:r>
+                        <w:rPr>
+                          <w:rFonts w:ascii="Courier New" w:hAnsi="Courier New" w:cs="Courier New"/>
+                        </w:rPr>
+                        <w:t xml:space="preserve"> Median :0.50616   Median :0.5  </w:t>
+                      </w:r>
+                    </w:p>
+                    <w:p>
+                      <w:pPr>
+                        <w:pStyle w:val="PlainText"/>
+                        <w:rPr>
+                          <w:rFonts w:ascii="Courier New" w:hAnsi="Courier New" w:cs="Courier New"/>
+                        </w:rPr>
+                      </w:pPr>
+                      <w:r>
+                        <w:rPr>
+                          <w:rFonts w:ascii="Courier New" w:hAnsi="Courier New" w:cs="Courier New"/>
+                        </w:rPr>
+                        <w:t xml:space="preserve"> Mean   :0.51907   Mean   :0.5  </w:t>
+                      </w:r>
+                    </w:p>
+                    <w:p>
+                      <w:pPr>
+                        <w:pStyle w:val="PlainText"/>
+                        <w:rPr>
+                          <w:rFonts w:ascii="Courier New" w:hAnsi="Courier New" w:cs="Courier New"/>
+                        </w:rPr>
+                      </w:pPr>
+                      <w:r>
+                        <w:rPr>
+                          <w:rFonts w:ascii="Courier New" w:hAnsi="Courier New" w:cs="Courier New"/>
+                        </w:rPr>
+                        <w:t xml:space="preserve"> 3rd Qu.:0.61048   3rd Qu.:1.0  </w:t>
+                      </w:r>
+                    </w:p>
+                    <w:p>
+                      <w:pPr>
+                        <w:pStyle w:val="PlainText"/>
+                        <w:rPr>
+                          <w:rFonts w:ascii="Courier New" w:hAnsi="Courier New" w:cs="Courier New"/>
+                        </w:rPr>
+                      </w:pPr>
+                      <w:r>
+                        <w:rPr>
+                          <w:rFonts w:ascii="Courier New" w:hAnsi="Courier New" w:cs="Courier New"/>
+                        </w:rPr>
+                        <w:t xml:space="preserve"> Max.   :1.27027   Max.   :1.0  </w:t>
+                      </w:r>
+                    </w:p>
+                    <w:p>
+                      <w:pPr>
+                        <w:pStyle w:val="PlainText"/>
+                        <w:rPr>
+                          <w:rFonts w:ascii="Courier New" w:hAnsi="Courier New" w:cs="Courier New"/>
+                        </w:rPr>
+                      </w:pPr>
+                    </w:p>
+                    <w:p/>
+                  </w:txbxContent>
+                </v:textbox>
+                <w10:anchorlock/>
+              </v:shape>
+            </w:pict>
+          </mc:Fallback>
+        </mc:AlternateContent>
+      </w:r>
+    </w:p>
+    <w:p>
+      <w:pPr>
+        <w:pStyle w:val="Caption"/>
+        <w:jc w:val="center"/>
+      </w:pPr>
+      <w:bookmarkStart w:id="10" w:name="_Ref27424828"/>
+      <w:r>
+        <w:t xml:space="preserve">Table </w:t>
+      </w:r>
+      <w:fldSimple w:instr=" SEQ Table \* ARABIC ">
+        <w:r>
+          <w:rPr>
+            <w:noProof/>
+          </w:rPr>
+          <w:t>1</w:t>
+        </w:r>
+      </w:fldSimple>
+      <w:bookmarkEnd w:id="10"/>
+      <w:r>
+        <w:t xml:space="preserve"> Summary of verticalness ~ logistic living value data</w:t>
+      </w:r>
+    </w:p>
+    <w:p>
+      <w:r>
+        <w:t xml:space="preserve">After fitting the model, the result of the model is as </w:t>
+      </w:r>
+      <w:r>
+        <w:fldChar w:fldCharType="begin"/>
+      </w:r>
+      <w:r>
+        <w:instrText xml:space="preserve"> REF _Ref27420141 \h </w:instrText>
+      </w:r>
+      <w:r>
+        <w:fldChar w:fldCharType="separate"/>
+      </w:r>
+      <w:r>
+        <w:t xml:space="preserve">Table </w:t>
+      </w:r>
+      <w:r>
+        <w:rPr>
+          <w:noProof/>
+        </w:rPr>
+        <w:t>1</w:t>
+      </w:r>
+      <w:r>
+        <w:fldChar w:fldCharType="end"/>
+      </w:r>
+      <w:r>
+        <w:t>.</w:t>
+      </w:r>
+    </w:p>
+    <w:p>
       <w:r>
         <w:rPr>
           <w:noProof/>
           <w:lang w:eastAsia="en-GB"/>
         </w:rPr>
+        <w:lastRenderedPageBreak/>
         <mc:AlternateContent>
           <mc:Choice Requires="wps">
             <w:drawing>
@@ -4036,7 +4389,7 @@
           </mc:Choice>
           <mc:Fallback>
             <w:pict>
-              <v:shape w14:anchorId="6D52E057" id="Text Box 2" o:spid="_x0000_s1027" type="#_x0000_t202" style="width:456.4pt;height:110.6pt;visibility:visible;mso-wrap-style:square;mso-left-percent:-10001;mso-top-percent:-10001;mso-position-horizontal:absolute;mso-position-horizontal-relative:char;mso-position-vertical:absolute;mso-position-vertical-relative:line;mso-left-percent:-10001;mso-top-percent:-10001;v-text-anchor:top" o:gfxdata="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">
+              <v:shape w14:anchorId="6D52E057" id="Text Box 2" o:spid="_x0000_s1028" type="#_x0000_t202" style="width:456.4pt;height:110.6pt;visibility:visible;mso-wrap-style:square;mso-left-percent:-10001;mso-top-percent:-10001;mso-position-horizontal:absolute;mso-position-horizontal-relative:char;mso-position-vertical:absolute;mso-position-vertical-relative:line;mso-left-percent:-10001;mso-top-percent:-10001;v-text-anchor:top" o:gfxdata="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">
                 <v:textbox style="mso-fit-shape-to-text:t">
                   <w:txbxContent>
                     <w:p>
@@ -4400,32 +4753,19 @@
         <w:pStyle w:val="Caption"/>
         <w:jc w:val="center"/>
       </w:pPr>
-      <w:bookmarkStart w:id="9" w:name="_Ref27420141"/>
+      <w:bookmarkStart w:id="11" w:name="_Ref27420141"/>
       <w:r>
         <w:t xml:space="preserve">Table </w:t>
       </w:r>
-      <w:r>
-        <w:fldChar w:fldCharType="begin"/>
-      </w:r>
-      <w:r>
-        <w:instrText xml:space="preserve"> SEQ Table \* ARABIC </w:instrText>
-      </w:r>
-      <w:r>
-        <w:fldChar w:fldCharType="separate"/>
-      </w:r>
-      <w:r>
-        <w:rPr>
-          <w:noProof/>
-        </w:rPr>
-        <w:t>1</w:t>
-      </w:r>
-      <w:r>
-        <w:rPr>
-          <w:noProof/>
-        </w:rPr>
-        <w:fldChar w:fldCharType="end"/>
-      </w:r>
-      <w:bookmarkEnd w:id="9"/>
+      <w:fldSimple w:instr=" SEQ Table \* ARABIC ">
+        <w:r>
+          <w:rPr>
+            <w:noProof/>
+          </w:rPr>
+          <w:t>2</w:t>
+        </w:r>
+      </w:fldSimple>
+      <w:bookmarkEnd w:id="11"/>
       <w:r>
         <w:t xml:space="preserve"> Result of Linear Regression Model</w:t>
       </w:r>
@@ -4475,13 +4815,7 @@
           <w:rPr>
             <w:rFonts w:ascii="Cambria Math" w:hAnsi="Cambria Math"/>
           </w:rPr>
-          <m:t>-0.</m:t>
-        </m:r>
-        <m:r>
-          <w:rPr>
-            <w:rFonts w:ascii="Cambria Math" w:hAnsi="Cambria Math"/>
-          </w:rPr>
-          <m:t>231</m:t>
+          <m:t>-0.231</m:t>
         </m:r>
       </m:oMath>
       <w:r>
@@ -4529,13 +4863,7 @@
           <w:rPr>
             <w:rFonts w:ascii="Cambria Math" w:hAnsi="Cambria Math"/>
           </w:rPr>
-          <m:t>-0.</m:t>
-        </m:r>
-        <m:r>
-          <w:rPr>
-            <w:rFonts w:ascii="Cambria Math" w:hAnsi="Cambria Math"/>
-          </w:rPr>
-          <m:t>231</m:t>
+          <m:t>-0.231</m:t>
         </m:r>
       </m:oMath>
       <w:r>
@@ -4566,13 +4894,7 @@
         </w:rPr>
       </w:pPr>
       <w:r>
-        <w:t xml:space="preserve">For the </w:t>
-      </w:r>
-      <w:r>
-        <w:t>verticalness</w:t>
-      </w:r>
-      <w:r>
-        <w:t xml:space="preserve"> value in the table, the estimate is </w:t>
+        <w:t xml:space="preserve">For the verticalness value in the table, the estimate is </w:t>
       </w:r>
       <m:oMath>
         <m:r>
@@ -4602,13 +4924,7 @@
           <w:rPr>
             <w:rFonts w:ascii="Cambria Math" w:hAnsi="Cambria Math"/>
           </w:rPr>
-          <m:t>-0.</m:t>
-        </m:r>
-        <m:r>
-          <w:rPr>
-            <w:rFonts w:ascii="Cambria Math" w:hAnsi="Cambria Math"/>
-          </w:rPr>
-          <m:t>254</m:t>
+          <m:t>-0.254</m:t>
         </m:r>
       </m:oMath>
       <w:r>
@@ -4656,19 +4972,7 @@
           <w:rPr>
             <w:rFonts w:ascii="Cambria Math" w:hAnsi="Cambria Math"/>
           </w:rPr>
-          <m:t>-0.</m:t>
-        </m:r>
-        <m:r>
-          <w:rPr>
-            <w:rFonts w:ascii="Cambria Math" w:hAnsi="Cambria Math"/>
-          </w:rPr>
-          <m:t>2</m:t>
-        </m:r>
-        <m:r>
-          <w:rPr>
-            <w:rFonts w:ascii="Cambria Math" w:hAnsi="Cambria Math"/>
-          </w:rPr>
-          <m:t>54</m:t>
+          <m:t>-0.254</m:t>
         </m:r>
       </m:oMath>
       <w:r>
@@ -4682,13 +4986,7 @@
           <w:rPr>
             <w:rFonts w:ascii="Cambria Math" w:eastAsiaTheme="minorEastAsia" w:hAnsi="Cambria Math"/>
           </w:rPr>
-          <m:t>0.</m:t>
-        </m:r>
-        <m:r>
-          <w:rPr>
-            <w:rFonts w:ascii="Cambria Math" w:eastAsiaTheme="minorEastAsia" w:hAnsi="Cambria Math"/>
-          </w:rPr>
-          <m:t>799</m:t>
+          <m:t>0.799</m:t>
         </m:r>
       </m:oMath>
       <w:r>
@@ -4781,8 +5079,6 @@
       <w:r>
         <w:fldChar w:fldCharType="end"/>
       </w:r>
-      <w:bookmarkStart w:id="10" w:name="_GoBack"/>
-      <w:bookmarkEnd w:id="10"/>
       <w:r>
         <w:t>.</w:t>
       </w:r>
@@ -4826,16 +5122,7 @@
             <w:rPr>
               <w:rFonts w:ascii="Cambria Math" w:hAnsi="Cambria Math"/>
             </w:rPr>
-            <m:t>16676</m:t>
-          </m:r>
-          <m:r>
-            <m:rPr>
-              <m:sty m:val="p"/>
-            </m:rPr>
-            <w:rPr>
-              <w:rFonts w:ascii="Cambria Math" w:hAnsi="Cambria Math"/>
-            </w:rPr>
-            <m:t>×</m:t>
+            <m:t>16676×</m:t>
           </m:r>
           <m:r>
             <m:rPr>
@@ -4854,19 +5141,32 @@
         <w:pStyle w:val="Caption"/>
         <w:jc w:val="center"/>
       </w:pPr>
-      <w:bookmarkStart w:id="11" w:name="_Ref27422302"/>
+      <w:bookmarkStart w:id="12" w:name="_Ref27422302"/>
       <w:r>
         <w:t xml:space="preserve">Equation </w:t>
       </w:r>
-      <w:fldSimple w:instr=" SEQ Equation \* ARABIC ">
-        <w:r>
-          <w:rPr>
-            <w:noProof/>
-          </w:rPr>
-          <w:t>2</w:t>
-        </w:r>
-      </w:fldSimple>
-      <w:bookmarkEnd w:id="11"/>
+      <w:r>
+        <w:fldChar w:fldCharType="begin"/>
+      </w:r>
+      <w:r>
+        <w:instrText xml:space="preserve"> SEQ Equation \* ARABIC </w:instrText>
+      </w:r>
+      <w:r>
+        <w:fldChar w:fldCharType="separate"/>
+      </w:r>
+      <w:r>
+        <w:rPr>
+          <w:noProof/>
+        </w:rPr>
+        <w:t>2</w:t>
+      </w:r>
+      <w:r>
+        <w:rPr>
+          <w:noProof/>
+        </w:rPr>
+        <w:fldChar w:fldCharType="end"/>
+      </w:r>
+      <w:bookmarkEnd w:id="12"/>
       <w:r>
         <w:t xml:space="preserve"> LR Model</w:t>
       </w:r>
@@ -4876,6 +5176,7 @@
         <w:rPr>
           <w:noProof/>
         </w:rPr>
+        <w:lastRenderedPageBreak/>
         <w:drawing>
           <wp:inline distT="0" distB="0" distL="0" distR="0" wp14:anchorId="4E855258" wp14:editId="6195D990">
             <wp:extent cx="6188710" cy="4890770"/>
@@ -4924,19 +5225,32 @@
         <w:pStyle w:val="Caption"/>
         <w:jc w:val="center"/>
       </w:pPr>
-      <w:bookmarkStart w:id="12" w:name="_Ref27423963"/>
+      <w:bookmarkStart w:id="13" w:name="_Ref27423963"/>
       <w:r>
         <w:t xml:space="preserve">Figure </w:t>
       </w:r>
-      <w:fldSimple w:instr=" SEQ Figure \* ARABIC ">
-        <w:r>
-          <w:rPr>
-            <w:noProof/>
-          </w:rPr>
-          <w:t>1</w:t>
-        </w:r>
-      </w:fldSimple>
-      <w:bookmarkEnd w:id="12"/>
+      <w:r>
+        <w:fldChar w:fldCharType="begin"/>
+      </w:r>
+      <w:r>
+        <w:instrText xml:space="preserve"> SEQ Figure \* ARABIC </w:instrText>
+      </w:r>
+      <w:r>
+        <w:fldChar w:fldCharType="separate"/>
+      </w:r>
+      <w:r>
+        <w:rPr>
+          <w:noProof/>
+        </w:rPr>
+        <w:t>1</w:t>
+      </w:r>
+      <w:r>
+        <w:rPr>
+          <w:noProof/>
+        </w:rPr>
+        <w:fldChar w:fldCharType="end"/>
+      </w:r>
+      <w:bookmarkEnd w:id="13"/>
       <w:r>
         <w:t xml:space="preserve"> Regression Line</w:t>
       </w:r>
@@ -4959,7 +5273,7 @@
           <w:shd w:val="clear" w:color="auto" w:fill="FFFFFF"/>
         </w:rPr>
       </w:pPr>
-      <w:bookmarkStart w:id="13" w:name="_Toc27421996"/>
+      <w:bookmarkStart w:id="14" w:name="_Toc27421996"/>
       <w:r>
         <w:rPr>
           <w:shd w:val="clear" w:color="auto" w:fill="FFFFFF"/>
@@ -4967,7 +5281,7 @@
         <w:lastRenderedPageBreak/>
         <w:t>Question 1.2</w:t>
       </w:r>
-      <w:bookmarkEnd w:id="13"/>
+      <w:bookmarkEnd w:id="14"/>
     </w:p>
     <w:p>
       <w:pPr>
@@ -5134,7 +5448,7 @@
           <w:shd w:val="clear" w:color="auto" w:fill="FFFFFF"/>
         </w:rPr>
       </w:pPr>
-      <w:bookmarkStart w:id="14" w:name="_Toc27421997"/>
+      <w:bookmarkStart w:id="15" w:name="_Toc27421997"/>
       <w:r>
         <w:rPr>
           <w:shd w:val="clear" w:color="auto" w:fill="FFFFFF"/>
@@ -5142,7 +5456,7 @@
         <w:lastRenderedPageBreak/>
         <w:t>Question 1.3</w:t>
       </w:r>
-      <w:bookmarkEnd w:id="14"/>
+      <w:bookmarkEnd w:id="15"/>
     </w:p>
     <w:p>
       <w:pPr>
@@ -5168,7 +5482,7 @@
           <w:shd w:val="clear" w:color="auto" w:fill="FFFFFF"/>
         </w:rPr>
       </w:pPr>
-      <w:bookmarkStart w:id="15" w:name="_Toc27421998"/>
+      <w:bookmarkStart w:id="16" w:name="_Toc27421998"/>
       <w:r>
         <w:rPr>
           <w:shd w:val="clear" w:color="auto" w:fill="FFFFFF"/>
@@ -5176,7 +5490,7 @@
         <w:lastRenderedPageBreak/>
         <w:t>Question 1.4</w:t>
       </w:r>
-      <w:bookmarkEnd w:id="15"/>
+      <w:bookmarkEnd w:id="16"/>
     </w:p>
     <w:p>
       <w:pPr>
@@ -5202,7 +5516,7 @@
           <w:shd w:val="clear" w:color="auto" w:fill="FFFFFF"/>
         </w:rPr>
       </w:pPr>
-      <w:bookmarkStart w:id="16" w:name="_Toc27421999"/>
+      <w:bookmarkStart w:id="17" w:name="_Toc27421999"/>
       <w:r>
         <w:rPr>
           <w:shd w:val="clear" w:color="auto" w:fill="FFFFFF"/>
@@ -5210,7 +5524,7 @@
         <w:lastRenderedPageBreak/>
         <w:t>Question 1.5</w:t>
       </w:r>
-      <w:bookmarkEnd w:id="16"/>
+      <w:bookmarkEnd w:id="17"/>
     </w:p>
     <w:p>
       <w:pPr>
@@ -5233,7 +5547,7 @@
       <w:pPr>
         <w:pStyle w:val="Heading1"/>
       </w:pPr>
-      <w:bookmarkStart w:id="17" w:name="_Toc27422000"/>
+      <w:bookmarkStart w:id="18" w:name="_Toc27422000"/>
       <w:r>
         <w:lastRenderedPageBreak/>
         <w:t>Section</w:t>
@@ -5241,7 +5555,7 @@
       <w:r>
         <w:t xml:space="preserve"> 2</w:t>
       </w:r>
-      <w:bookmarkEnd w:id="17"/>
+      <w:bookmarkEnd w:id="18"/>
     </w:p>
     <w:p>
       <w:pPr>
@@ -6092,7 +6406,7 @@
       <w:pPr>
         <w:pStyle w:val="Heading2"/>
       </w:pPr>
-      <w:bookmarkStart w:id="18" w:name="_Toc27422001"/>
+      <w:bookmarkStart w:id="19" w:name="_Toc27422001"/>
       <w:r>
         <w:t>Section</w:t>
       </w:r>
@@ -6105,7 +6419,7 @@
       <w:r>
         <w:t>.1</w:t>
       </w:r>
-      <w:bookmarkEnd w:id="18"/>
+      <w:bookmarkEnd w:id="19"/>
     </w:p>
     <w:p>
       <w:pPr>
@@ -6953,12 +7267,12 @@
       <w:pPr>
         <w:pStyle w:val="Heading1"/>
       </w:pPr>
-      <w:bookmarkStart w:id="19" w:name="_Toc27422002"/>
+      <w:bookmarkStart w:id="20" w:name="_Toc27422002"/>
       <w:r>
         <w:lastRenderedPageBreak/>
         <w:t>Section 3</w:t>
       </w:r>
-      <w:bookmarkEnd w:id="19"/>
+      <w:bookmarkEnd w:id="20"/>
     </w:p>
     <w:p>
       <w:pPr>
@@ -7809,7 +8123,7 @@
       <w:pPr>
         <w:pStyle w:val="Heading2"/>
       </w:pPr>
-      <w:bookmarkStart w:id="20" w:name="_Toc27422003"/>
+      <w:bookmarkStart w:id="21" w:name="_Toc27422003"/>
       <w:r>
         <w:t>Section</w:t>
       </w:r>
@@ -7822,7 +8136,7 @@
       <w:r>
         <w:t>.1</w:t>
       </w:r>
-      <w:bookmarkEnd w:id="20"/>
+      <w:bookmarkEnd w:id="21"/>
     </w:p>
     <w:p>
       <w:pPr>
@@ -8683,7 +8997,7 @@
           <w:shd w:val="clear" w:color="auto" w:fill="FFFFFF"/>
         </w:rPr>
       </w:pPr>
-      <w:bookmarkStart w:id="21" w:name="_Toc27422004"/>
+      <w:bookmarkStart w:id="22" w:name="_Toc27422004"/>
       <w:r>
         <w:rPr>
           <w:shd w:val="clear" w:color="auto" w:fill="FFFFFF"/>
@@ -8691,7 +9005,7 @@
         <w:lastRenderedPageBreak/>
         <w:t>Conclusions</w:t>
       </w:r>
-      <w:bookmarkEnd w:id="21"/>
+      <w:bookmarkEnd w:id="22"/>
     </w:p>
     <w:p>
       <w:pPr>
@@ -9543,7 +9857,7 @@
         <w:br w:type="page"/>
       </w:r>
     </w:p>
-    <w:bookmarkStart w:id="22" w:name="_Toc27422005" w:displacedByCustomXml="next"/>
+    <w:bookmarkStart w:id="23" w:name="_Toc27422005" w:displacedByCustomXml="next"/>
     <w:sdt>
       <w:sdtPr>
         <w:rPr>
@@ -9567,7 +9881,7 @@
           <w:r>
             <w:t>References</w:t>
           </w:r>
-          <w:bookmarkEnd w:id="22"/>
+          <w:bookmarkEnd w:id="23"/>
         </w:p>
         <w:sdt>
           <w:sdtPr>
@@ -10148,6 +10462,7 @@
     <w:lsdException w:name="HTML Sample" w:semiHidden="1" w:unhideWhenUsed="1"/>
     <w:lsdException w:name="HTML Typewriter" w:semiHidden="1" w:unhideWhenUsed="1"/>
     <w:lsdException w:name="HTML Variable" w:semiHidden="1" w:unhideWhenUsed="1"/>
+    <w:lsdException w:name="Normal Table" w:semiHidden="1" w:unhideWhenUsed="1"/>
     <w:lsdException w:name="annotation subject" w:semiHidden="1" w:unhideWhenUsed="1"/>
     <w:lsdException w:name="No List" w:semiHidden="1" w:unhideWhenUsed="1"/>
     <w:lsdException w:name="Outline List 1" w:semiHidden="1" w:unhideWhenUsed="1"/>
@@ -10190,8 +10505,11 @@
     <w:lsdException w:name="Table Contemporary" w:semiHidden="1" w:unhideWhenUsed="1"/>
     <w:lsdException w:name="Table Elegant" w:semiHidden="1" w:unhideWhenUsed="1"/>
     <w:lsdException w:name="Table Professional" w:semiHidden="1" w:unhideWhenUsed="1"/>
+    <w:lsdException w:name="Table Subtle 1" w:semiHidden="1" w:unhideWhenUsed="1"/>
     <w:lsdException w:name="Table Subtle 2" w:semiHidden="1" w:unhideWhenUsed="1"/>
     <w:lsdException w:name="Table Web 1" w:semiHidden="1" w:unhideWhenUsed="1"/>
+    <w:lsdException w:name="Table Web 2" w:semiHidden="1" w:unhideWhenUsed="1"/>
+    <w:lsdException w:name="Table Web 3" w:semiHidden="1" w:unhideWhenUsed="1"/>
     <w:lsdException w:name="Balloon Text" w:semiHidden="1" w:unhideWhenUsed="1"/>
     <w:lsdException w:name="Table Grid" w:uiPriority="39"/>
     <w:lsdException w:name="Table Theme" w:semiHidden="1" w:unhideWhenUsed="1"/>
@@ -10533,6 +10851,7 @@
   <w:style w:type="character" w:default="1" w:styleId="DefaultParagraphFont">
     <w:name w:val="Default Paragraph Font"/>
     <w:uiPriority w:val="1"/>
+    <w:semiHidden/>
     <w:unhideWhenUsed/>
   </w:style>
   <w:style w:type="table" w:default="1" w:styleId="TableNormal">
@@ -11105,21 +11424,6 @@
 </file>
 
 <file path=customXml/item1.xml><?xml version="1.0" encoding="utf-8"?>
-<?mso-contentType ?>
-<FormTemplates xmlns="http://schemas.microsoft.com/sharepoint/v3/contenttype/forms">
-  <Display>DocumentLibraryForm</Display>
-  <Edit>DocumentLibraryForm</Edit>
-  <New>DocumentLibraryForm</New>
-</FormTemplates>
-</file>
-
-<file path=customXml/item2.xml><?xml version="1.0" encoding="utf-8"?>
-<p:properties xmlns:p="http://schemas.microsoft.com/office/2006/metadata/properties" xmlns:xsi="http://www.w3.org/2001/XMLSchema-instance" xmlns:pc="http://schemas.microsoft.com/office/infopath/2007/PartnerControls">
-  <documentManagement/>
-</p:properties>
-</file>
-
-<file path=customXml/item3.xml><?xml version="1.0" encoding="utf-8"?>
 <ct:contentTypeSchema xmlns:ct="http://schemas.microsoft.com/office/2006/metadata/contentType" xmlns:ma="http://schemas.microsoft.com/office/2006/metadata/properties/metaAttributes" ct:_="" ma:_="" ma:contentTypeName="Document" ma:contentTypeID="0x0101008BD36978BB4F4F488BD5FA448C313402" ma:contentTypeVersion="0" ma:contentTypeDescription="Create a new document." ma:contentTypeScope="" ma:versionID="a10212fdc8c798de08937403dc893db2">
   <xsd:schema xmlns:xsd="http://www.w3.org/2001/XMLSchema" xmlns:xs="http://www.w3.org/2001/XMLSchema" xmlns:p="http://schemas.microsoft.com/office/2006/metadata/properties" targetNamespace="http://schemas.microsoft.com/office/2006/metadata/properties" ma:root="true" ma:fieldsID="1b05d82d297216baf5b26c55225140df">
     <xsd:element name="properties">
@@ -11233,6 +11537,21 @@
 </ct:contentTypeSchema>
 </file>
 
+<file path=customXml/item2.xml><?xml version="1.0" encoding="utf-8"?>
+<p:properties xmlns:p="http://schemas.microsoft.com/office/2006/metadata/properties" xmlns:xsi="http://www.w3.org/2001/XMLSchema-instance" xmlns:pc="http://schemas.microsoft.com/office/infopath/2007/PartnerControls">
+  <documentManagement/>
+</p:properties>
+</file>
+
+<file path=customXml/item3.xml><?xml version="1.0" encoding="utf-8"?>
+<?mso-contentType ?>
+<FormTemplates xmlns="http://schemas.microsoft.com/sharepoint/v3/contenttype/forms">
+  <Display>DocumentLibraryForm</Display>
+  <Edit>DocumentLibraryForm</Edit>
+  <New>DocumentLibraryForm</New>
+</FormTemplates>
+</file>
+
 <file path=customXml/item4.xml><?xml version="1.0" encoding="utf-8"?>
 <b:Sources xmlns:b="http://schemas.openxmlformats.org/officeDocument/2006/bibliography" xmlns="http://schemas.openxmlformats.org/officeDocument/2006/bibliography" SelectedStyle="/APASixthEditionOfficeOnline.xsl" StyleName="APA" Version="6">
   <b:Source>
@@ -11283,23 +11602,6 @@
 </file>
 
 <file path=customXml/itemProps1.xml><?xml version="1.0" encoding="utf-8"?>
-<ds:datastoreItem xmlns:ds="http://schemas.openxmlformats.org/officeDocument/2006/customXml" ds:itemID="{18D30BCF-9665-46B6-99ED-05DA9414D515}">
-  <ds:schemaRefs>
-    <ds:schemaRef ds:uri="http://schemas.microsoft.com/sharepoint/v3/contenttype/forms"/>
-  </ds:schemaRefs>
-</ds:datastoreItem>
-</file>
-
-<file path=customXml/itemProps2.xml><?xml version="1.0" encoding="utf-8"?>
-<ds:datastoreItem xmlns:ds="http://schemas.openxmlformats.org/officeDocument/2006/customXml" ds:itemID="{055E93BC-D2E9-4F1C-A3FD-AAA9BE66B692}">
-  <ds:schemaRefs>
-    <ds:schemaRef ds:uri="http://schemas.microsoft.com/office/2006/metadata/properties"/>
-    <ds:schemaRef ds:uri="http://schemas.microsoft.com/office/infopath/2007/PartnerControls"/>
-  </ds:schemaRefs>
-</ds:datastoreItem>
-</file>
-
-<file path=customXml/itemProps3.xml><?xml version="1.0" encoding="utf-8"?>
 <ds:datastoreItem xmlns:ds="http://schemas.openxmlformats.org/officeDocument/2006/customXml" ds:itemID="{AC5B8B2E-791D-4959-8714-61617878BE64}">
   <ds:schemaRefs>
     <ds:schemaRef ds:uri="http://schemas.microsoft.com/office/2006/metadata/contentType"/>
@@ -11315,8 +11617,25 @@
 </ds:datastoreItem>
 </file>
 
+<file path=customXml/itemProps2.xml><?xml version="1.0" encoding="utf-8"?>
+<ds:datastoreItem xmlns:ds="http://schemas.openxmlformats.org/officeDocument/2006/customXml" ds:itemID="{055E93BC-D2E9-4F1C-A3FD-AAA9BE66B692}">
+  <ds:schemaRefs>
+    <ds:schemaRef ds:uri="http://schemas.microsoft.com/office/2006/metadata/properties"/>
+    <ds:schemaRef ds:uri="http://schemas.microsoft.com/office/infopath/2007/PartnerControls"/>
+  </ds:schemaRefs>
+</ds:datastoreItem>
+</file>
+
+<file path=customXml/itemProps3.xml><?xml version="1.0" encoding="utf-8"?>
+<ds:datastoreItem xmlns:ds="http://schemas.openxmlformats.org/officeDocument/2006/customXml" ds:itemID="{18D30BCF-9665-46B6-99ED-05DA9414D515}">
+  <ds:schemaRefs>
+    <ds:schemaRef ds:uri="http://schemas.microsoft.com/sharepoint/v3/contenttype/forms"/>
+  </ds:schemaRefs>
+</ds:datastoreItem>
+</file>
+
 <file path=customXml/itemProps4.xml><?xml version="1.0" encoding="utf-8"?>
-<ds:datastoreItem xmlns:ds="http://schemas.openxmlformats.org/officeDocument/2006/customXml" ds:itemID="{2757D019-52F1-6846-B8FC-FE3098C86C9D}">
+<ds:datastoreItem xmlns:ds="http://schemas.openxmlformats.org/officeDocument/2006/customXml" ds:itemID="{55BB5374-FCC3-2748-96CA-163E65AAD499}">
   <ds:schemaRefs>
     <ds:schemaRef ds:uri="http://schemas.openxmlformats.org/officeDocument/2006/bibliography"/>
   </ds:schemaRefs>

</xml_diff>

<commit_message>
implemente section 1 task 3
</commit_message>
<xml_diff>
--- a/Machine Learning/40216004_assignment3_report.docx
+++ b/Machine Learning/40216004_assignment3_report.docx
@@ -1,6 +1,6 @@
 
 <file path=word/document.xml><?xml version="1.0" encoding="utf-8"?>
-<w:document xmlns:wpc="http://schemas.microsoft.com/office/word/2010/wordprocessingCanvas" xmlns:cx="http://schemas.microsoft.com/office/drawing/2014/chartex" xmlns:cx1="http://schemas.microsoft.com/office/drawing/2015/9/8/chartex" xmlns:cx2="http://schemas.microsoft.com/office/drawing/2015/10/21/chartex" xmlns:cx3="http://schemas.microsoft.com/office/drawing/2016/5/9/chartex" xmlns:cx4="http://schemas.microsoft.com/office/drawing/2016/5/10/chartex" xmlns:cx5="http://schemas.microsoft.com/office/drawing/2016/5/11/chartex" xmlns:cx6="http://schemas.microsoft.com/office/drawing/2016/5/12/chartex" xmlns:cx7="http://schemas.microsoft.com/office/drawing/2016/5/13/chartex" xmlns:cx8="http://schemas.microsoft.com/office/drawing/2016/5/14/chartex" xmlns:mc="http://schemas.openxmlformats.org/markup-compatibility/2006" xmlns:aink="http://schemas.microsoft.com/office/drawing/2016/ink" xmlns:am3d="http://schemas.microsoft.com/office/drawing/2017/model3d" xmlns:o="urn:schemas-microsoft-com:office:office" xmlns:r="http://schemas.openxmlformats.org/officeDocument/2006/relationships" xmlns:m="http://schemas.openxmlformats.org/officeDocument/2006/math" xmlns:v="urn:schemas-microsoft-com:vml" xmlns:wp14="http://schemas.microsoft.com/office/word/2010/wordprocessingDrawing" xmlns:wp="http://schemas.openxmlformats.org/drawingml/2006/wordprocessingDrawing" xmlns:w10="urn:schemas-microsoft-com:office:word" xmlns:w="http://schemas.openxmlformats.org/wordprocessingml/2006/main" xmlns:w14="http://schemas.microsoft.com/office/word/2010/wordml" xmlns:w15="http://schemas.microsoft.com/office/word/2012/wordml" xmlns:w16cid="http://schemas.microsoft.com/office/word/2016/wordml/cid" xmlns:w16se="http://schemas.microsoft.com/office/word/2015/wordml/symex" xmlns:wpg="http://schemas.microsoft.com/office/word/2010/wordprocessingGroup" xmlns:wpi="http://schemas.microsoft.com/office/word/2010/wordprocessingInk" xmlns:wne="http://schemas.microsoft.com/office/word/2006/wordml" xmlns:wps="http://schemas.microsoft.com/office/word/2010/wordprocessingShape" mc:Ignorable="w14 w15 w16se w16cid wp14">
+<w:document xmlns:wpc="http://schemas.microsoft.com/office/word/2010/wordprocessingCanvas" xmlns:cx="http://schemas.microsoft.com/office/drawing/2014/chartex" xmlns:cx1="http://schemas.microsoft.com/office/drawing/2015/9/8/chartex" xmlns:mc="http://schemas.openxmlformats.org/markup-compatibility/2006" xmlns:o="urn:schemas-microsoft-com:office:office" xmlns:r="http://schemas.openxmlformats.org/officeDocument/2006/relationships" xmlns:m="http://schemas.openxmlformats.org/officeDocument/2006/math" xmlns:v="urn:schemas-microsoft-com:vml" xmlns:wp14="http://schemas.microsoft.com/office/word/2010/wordprocessingDrawing" xmlns:wp="http://schemas.openxmlformats.org/drawingml/2006/wordprocessingDrawing" xmlns:w10="urn:schemas-microsoft-com:office:word" xmlns:w="http://schemas.openxmlformats.org/wordprocessingml/2006/main" xmlns:w14="http://schemas.microsoft.com/office/word/2010/wordml" xmlns:w15="http://schemas.microsoft.com/office/word/2012/wordml" xmlns:w16se="http://schemas.microsoft.com/office/word/2015/wordml/symex" xmlns:wpg="http://schemas.microsoft.com/office/word/2010/wordprocessingGroup" xmlns:wpi="http://schemas.microsoft.com/office/word/2010/wordprocessingInk" xmlns:wne="http://schemas.microsoft.com/office/word/2006/wordml" xmlns:wps="http://schemas.microsoft.com/office/word/2010/wordprocessingShape" mc:Ignorable="w14 w15 w16se wp14">
   <w:body>
     <w:p>
       <w:pPr>
@@ -109,7 +109,7 @@
         <w:rPr>
           <w:noProof/>
         </w:rPr>
-        <w:t>Monday, 16 December 2019</w:t>
+        <w:t>Wednesday, 18 December 2019</w:t>
       </w:r>
       <w:r>
         <w:fldChar w:fldCharType="end"/>
@@ -1509,7 +1509,27 @@
           <w:u w:val="single"/>
           <w:shd w:val="clear" w:color="auto" w:fill="FFFFFF"/>
         </w:rPr>
-        <w:t>], [FNAME], etc, with the appropriate values</w:t>
+        <w:t xml:space="preserve">], [FNAME], </w:t>
+      </w:r>
+      <w:proofErr w:type="spellStart"/>
+      <w:r>
+        <w:rPr>
+          <w:rFonts w:cstheme="minorHAnsi"/>
+          <w:color w:val="000000"/>
+          <w:u w:val="single"/>
+          <w:shd w:val="clear" w:color="auto" w:fill="FFFFFF"/>
+        </w:rPr>
+        <w:t>etc</w:t>
+      </w:r>
+      <w:proofErr w:type="spellEnd"/>
+      <w:r>
+        <w:rPr>
+          <w:rFonts w:cstheme="minorHAnsi"/>
+          <w:color w:val="000000"/>
+          <w:u w:val="single"/>
+          <w:shd w:val="clear" w:color="auto" w:fill="FFFFFF"/>
+        </w:rPr>
+        <w:t>, with the appropriate values</w:t>
       </w:r>
       <w:r>
         <w:rPr>
@@ -1874,7 +1894,25 @@
           <w:color w:val="000000"/>
           <w:shd w:val="clear" w:color="auto" w:fill="FFFFFF"/>
         </w:rPr>
-        <w:t xml:space="preserve"> et dolore magna </w:t>
+        <w:t xml:space="preserve"> et </w:t>
+      </w:r>
+      <w:proofErr w:type="spellStart"/>
+      <w:r>
+        <w:rPr>
+          <w:rFonts w:cstheme="minorHAnsi"/>
+          <w:color w:val="000000"/>
+          <w:shd w:val="clear" w:color="auto" w:fill="FFFFFF"/>
+        </w:rPr>
+        <w:t>dolore</w:t>
+      </w:r>
+      <w:proofErr w:type="spellEnd"/>
+      <w:r>
+        <w:rPr>
+          <w:rFonts w:cstheme="minorHAnsi"/>
+          <w:color w:val="000000"/>
+          <w:shd w:val="clear" w:color="auto" w:fill="FFFFFF"/>
+        </w:rPr>
+        <w:t xml:space="preserve"> magna </w:t>
       </w:r>
       <w:proofErr w:type="spellStart"/>
       <w:r>
@@ -1892,7 +1930,25 @@
           <w:color w:val="000000"/>
           <w:shd w:val="clear" w:color="auto" w:fill="FFFFFF"/>
         </w:rPr>
-        <w:t xml:space="preserve">. Ut </w:t>
+        <w:t xml:space="preserve">. </w:t>
+      </w:r>
+      <w:proofErr w:type="spellStart"/>
+      <w:r>
+        <w:rPr>
+          <w:rFonts w:cstheme="minorHAnsi"/>
+          <w:color w:val="000000"/>
+          <w:shd w:val="clear" w:color="auto" w:fill="FFFFFF"/>
+        </w:rPr>
+        <w:t>Ut</w:t>
+      </w:r>
+      <w:proofErr w:type="spellEnd"/>
+      <w:r>
+        <w:rPr>
+          <w:rFonts w:cstheme="minorHAnsi"/>
+          <w:color w:val="000000"/>
+          <w:shd w:val="clear" w:color="auto" w:fill="FFFFFF"/>
+        </w:rPr>
+        <w:t xml:space="preserve"> </w:t>
       </w:r>
       <w:proofErr w:type="spellStart"/>
       <w:r>
@@ -2090,7 +2146,25 @@
           <w:color w:val="000000"/>
           <w:shd w:val="clear" w:color="auto" w:fill="FFFFFF"/>
         </w:rPr>
-        <w:t xml:space="preserve">. Duis </w:t>
+        <w:t xml:space="preserve">. </w:t>
+      </w:r>
+      <w:proofErr w:type="spellStart"/>
+      <w:r>
+        <w:rPr>
+          <w:rFonts w:cstheme="minorHAnsi"/>
+          <w:color w:val="000000"/>
+          <w:shd w:val="clear" w:color="auto" w:fill="FFFFFF"/>
+        </w:rPr>
+        <w:t>Duis</w:t>
+      </w:r>
+      <w:proofErr w:type="spellEnd"/>
+      <w:r>
+        <w:rPr>
+          <w:rFonts w:cstheme="minorHAnsi"/>
+          <w:color w:val="000000"/>
+          <w:shd w:val="clear" w:color="auto" w:fill="FFFFFF"/>
+        </w:rPr>
+        <w:t xml:space="preserve"> </w:t>
       </w:r>
       <w:proofErr w:type="spellStart"/>
       <w:r>
@@ -2234,7 +2308,25 @@
           <w:color w:val="000000"/>
           <w:shd w:val="clear" w:color="auto" w:fill="FFFFFF"/>
         </w:rPr>
-        <w:t xml:space="preserve"> dolore </w:t>
+        <w:t xml:space="preserve"> </w:t>
+      </w:r>
+      <w:proofErr w:type="spellStart"/>
+      <w:r>
+        <w:rPr>
+          <w:rFonts w:cstheme="minorHAnsi"/>
+          <w:color w:val="000000"/>
+          <w:shd w:val="clear" w:color="auto" w:fill="FFFFFF"/>
+        </w:rPr>
+        <w:t>dolore</w:t>
+      </w:r>
+      <w:proofErr w:type="spellEnd"/>
+      <w:r>
+        <w:rPr>
+          <w:rFonts w:cstheme="minorHAnsi"/>
+          <w:color w:val="000000"/>
+          <w:shd w:val="clear" w:color="auto" w:fill="FFFFFF"/>
+        </w:rPr>
+        <w:t xml:space="preserve"> </w:t>
       </w:r>
       <w:proofErr w:type="spellStart"/>
       <w:r>
@@ -2396,7 +2488,25 @@
           <w:color w:val="000000"/>
           <w:shd w:val="clear" w:color="auto" w:fill="FFFFFF"/>
         </w:rPr>
-        <w:t xml:space="preserve">, sunt in culpa qui </w:t>
+        <w:t xml:space="preserve">, </w:t>
+      </w:r>
+      <w:proofErr w:type="spellStart"/>
+      <w:r>
+        <w:rPr>
+          <w:rFonts w:cstheme="minorHAnsi"/>
+          <w:color w:val="000000"/>
+          <w:shd w:val="clear" w:color="auto" w:fill="FFFFFF"/>
+        </w:rPr>
+        <w:t>sunt</w:t>
+      </w:r>
+      <w:proofErr w:type="spellEnd"/>
+      <w:r>
+        <w:rPr>
+          <w:rFonts w:cstheme="minorHAnsi"/>
+          <w:color w:val="000000"/>
+          <w:shd w:val="clear" w:color="auto" w:fill="FFFFFF"/>
+        </w:rPr>
+        <w:t xml:space="preserve"> in culpa qui </w:t>
       </w:r>
       <w:proofErr w:type="spellStart"/>
       <w:r>
@@ -2559,7 +2669,13 @@
         <w:rPr>
           <w:shd w:val="clear" w:color="auto" w:fill="FFFFFF"/>
         </w:rPr>
-        <w:t>Question 1.1</w:t>
+        <w:t>Task</w:t>
+      </w:r>
+      <w:r>
+        <w:rPr>
+          <w:shd w:val="clear" w:color="auto" w:fill="FFFFFF"/>
+        </w:rPr>
+        <w:t xml:space="preserve"> 1.1</w:t>
       </w:r>
       <w:bookmarkEnd w:id="3"/>
     </w:p>
@@ -2575,7 +2691,13 @@
     </w:p>
     <w:p>
       <w:r>
-        <w:t>The objective of this question is to differentiate living and non-living things using the feature verticalness.</w:t>
+        <w:t xml:space="preserve">The objective of this </w:t>
+      </w:r>
+      <w:r>
+        <w:t>task</w:t>
+      </w:r>
+      <w:r>
+        <w:t xml:space="preserve"> is to differentiate living and non-living things using the feature verticalness.</w:t>
       </w:r>
     </w:p>
     <w:p>
@@ -2587,6 +2709,11 @@
       </w:r>
     </w:p>
     <w:p>
+      <w:pPr>
+        <w:rPr>
+          <w:rFonts w:eastAsiaTheme="minorEastAsia"/>
+        </w:rPr>
+      </w:pPr>
       <w:r>
         <w:t xml:space="preserve">The critical p-value is set as </w:t>
       </w:r>
@@ -2599,11 +2726,279 @@
         </m:r>
       </m:oMath>
     </w:p>
+    <w:bookmarkStart w:id="5" w:name="_Toc27421993"/>
+    <w:p>
+      <m:oMathPara>
+        <m:oMathParaPr>
+          <m:jc m:val="left"/>
+        </m:oMathParaPr>
+        <m:oMath>
+          <m:sSub>
+            <m:sSubPr>
+              <m:ctrlPr>
+                <w:rPr>
+                  <w:rFonts w:ascii="Cambria Math" w:hAnsi="Cambria Math"/>
+                  <w:i/>
+                </w:rPr>
+              </m:ctrlPr>
+            </m:sSubPr>
+            <m:e>
+              <m:r>
+                <w:rPr>
+                  <w:rFonts w:ascii="Cambria Math" w:hAnsi="Cambria Math"/>
+                </w:rPr>
+                <m:t>H</m:t>
+              </m:r>
+            </m:e>
+            <m:sub>
+              <m:r>
+                <w:rPr>
+                  <w:rFonts w:ascii="Cambria Math" w:hAnsi="Cambria Math"/>
+                </w:rPr>
+                <m:t>0</m:t>
+              </m:r>
+            </m:sub>
+          </m:sSub>
+          <m:r>
+            <w:rPr>
+              <w:rFonts w:ascii="Cambria Math" w:hAnsi="Cambria Math"/>
+            </w:rPr>
+            <m:t>=</m:t>
+          </m:r>
+          <m:sSub>
+            <m:sSubPr>
+              <m:ctrlPr>
+                <w:rPr>
+                  <w:rFonts w:ascii="Cambria Math" w:hAnsi="Cambria Math"/>
+                  <w:i/>
+                </w:rPr>
+              </m:ctrlPr>
+            </m:sSubPr>
+            <m:e>
+              <m:r>
+                <w:rPr>
+                  <w:rFonts w:ascii="Cambria Math" w:hAnsi="Cambria Math"/>
+                </w:rPr>
+                <m:t>β</m:t>
+              </m:r>
+            </m:e>
+            <m:sub>
+              <m:r>
+                <w:rPr>
+                  <w:rFonts w:ascii="Cambria Math" w:hAnsi="Cambria Math"/>
+                </w:rPr>
+                <m:t>1</m:t>
+              </m:r>
+            </m:sub>
+          </m:sSub>
+          <m:r>
+            <w:rPr>
+              <w:rFonts w:ascii="Cambria Math" w:hAnsi="Cambria Math"/>
+            </w:rPr>
+            <m:t xml:space="preserve"> in </m:t>
+          </m:r>
+          <m:r>
+            <w:rPr>
+              <w:rFonts w:ascii="Cambria Math" w:hAnsi="Cambria Math"/>
+              <w:i/>
+            </w:rPr>
+            <w:fldChar w:fldCharType="begin"/>
+          </m:r>
+          <m:r>
+            <m:rPr>
+              <m:sty m:val="p"/>
+            </m:rPr>
+            <w:rPr>
+              <w:rFonts w:ascii="Cambria Math" w:hAnsi="Cambria Math"/>
+            </w:rPr>
+            <m:t xml:space="preserve"> REF _Ref27421741 \h  \* MERGEFORMAT </m:t>
+          </m:r>
+          <m:r>
+            <w:rPr>
+              <w:rFonts w:ascii="Cambria Math" w:hAnsi="Cambria Math"/>
+              <w:i/>
+            </w:rPr>
+          </m:r>
+          <m:r>
+            <w:rPr>
+              <w:rFonts w:ascii="Cambria Math" w:hAnsi="Cambria Math"/>
+              <w:i/>
+            </w:rPr>
+            <w:fldChar w:fldCharType="separate"/>
+          </m:r>
+          <m:r>
+            <m:rPr>
+              <m:sty m:val="p"/>
+            </m:rPr>
+            <w:rPr>
+              <w:rFonts w:ascii="Cambria Math" w:hAnsi="Cambria Math"/>
+            </w:rPr>
+            <m:t xml:space="preserve">Equation </m:t>
+          </m:r>
+          <m:r>
+            <m:rPr>
+              <m:sty m:val="p"/>
+            </m:rPr>
+            <w:rPr>
+              <w:rFonts w:ascii="Cambria Math" w:hAnsi="Cambria Math"/>
+              <w:noProof/>
+            </w:rPr>
+            <m:t>1</m:t>
+          </m:r>
+          <m:r>
+            <w:rPr>
+              <w:rFonts w:ascii="Cambria Math" w:hAnsi="Cambria Math"/>
+              <w:i/>
+            </w:rPr>
+            <w:fldChar w:fldCharType="end"/>
+          </m:r>
+          <m:r>
+            <w:rPr>
+              <w:rFonts w:ascii="Cambria Math" w:hAnsi="Cambria Math"/>
+            </w:rPr>
+            <m:t xml:space="preserve"> is equal to zero</m:t>
+          </m:r>
+        </m:oMath>
+      </m:oMathPara>
+    </w:p>
+    <w:p>
+      <m:oMathPara>
+        <m:oMathParaPr>
+          <m:jc m:val="left"/>
+        </m:oMathParaPr>
+        <m:oMath>
+          <m:sSub>
+            <m:sSubPr>
+              <m:ctrlPr>
+                <w:rPr>
+                  <w:rFonts w:ascii="Cambria Math" w:hAnsi="Cambria Math"/>
+                  <w:i/>
+                </w:rPr>
+              </m:ctrlPr>
+            </m:sSubPr>
+            <m:e>
+              <m:r>
+                <w:rPr>
+                  <w:rFonts w:ascii="Cambria Math" w:hAnsi="Cambria Math"/>
+                </w:rPr>
+                <m:t>H</m:t>
+              </m:r>
+            </m:e>
+            <m:sub>
+              <m:r>
+                <w:rPr>
+                  <w:rFonts w:ascii="Cambria Math" w:hAnsi="Cambria Math"/>
+                </w:rPr>
+                <m:t>A</m:t>
+              </m:r>
+            </m:sub>
+          </m:sSub>
+          <m:r>
+            <w:rPr>
+              <w:rFonts w:ascii="Cambria Math" w:hAnsi="Cambria Math"/>
+            </w:rPr>
+            <m:t>=</m:t>
+          </m:r>
+          <m:sSub>
+            <m:sSubPr>
+              <m:ctrlPr>
+                <w:rPr>
+                  <w:rFonts w:ascii="Cambria Math" w:hAnsi="Cambria Math"/>
+                  <w:i/>
+                </w:rPr>
+              </m:ctrlPr>
+            </m:sSubPr>
+            <m:e>
+              <m:r>
+                <w:rPr>
+                  <w:rFonts w:ascii="Cambria Math" w:hAnsi="Cambria Math"/>
+                </w:rPr>
+                <m:t>β</m:t>
+              </m:r>
+            </m:e>
+            <m:sub>
+              <m:r>
+                <w:rPr>
+                  <w:rFonts w:ascii="Cambria Math" w:hAnsi="Cambria Math"/>
+                </w:rPr>
+                <m:t>1</m:t>
+              </m:r>
+            </m:sub>
+          </m:sSub>
+          <m:r>
+            <w:rPr>
+              <w:rFonts w:ascii="Cambria Math" w:hAnsi="Cambria Math"/>
+            </w:rPr>
+            <m:t xml:space="preserve"> in </m:t>
+          </m:r>
+          <m:r>
+            <w:rPr>
+              <w:rFonts w:ascii="Cambria Math" w:hAnsi="Cambria Math"/>
+              <w:i/>
+            </w:rPr>
+            <w:fldChar w:fldCharType="begin"/>
+          </m:r>
+          <m:r>
+            <m:rPr>
+              <m:sty m:val="p"/>
+            </m:rPr>
+            <w:rPr>
+              <w:rFonts w:ascii="Cambria Math" w:hAnsi="Cambria Math"/>
+            </w:rPr>
+            <m:t xml:space="preserve"> REF _Ref27421741 \h  \* MERGEFORMAT </m:t>
+          </m:r>
+          <m:r>
+            <w:rPr>
+              <w:rFonts w:ascii="Cambria Math" w:hAnsi="Cambria Math"/>
+              <w:i/>
+            </w:rPr>
+          </m:r>
+          <m:r>
+            <w:rPr>
+              <w:rFonts w:ascii="Cambria Math" w:hAnsi="Cambria Math"/>
+              <w:i/>
+            </w:rPr>
+            <w:fldChar w:fldCharType="separate"/>
+          </m:r>
+          <m:r>
+            <m:rPr>
+              <m:sty m:val="p"/>
+            </m:rPr>
+            <w:rPr>
+              <w:rFonts w:ascii="Cambria Math" w:hAnsi="Cambria Math"/>
+            </w:rPr>
+            <m:t xml:space="preserve">Equation </m:t>
+          </m:r>
+          <m:r>
+            <m:rPr>
+              <m:sty m:val="p"/>
+            </m:rPr>
+            <w:rPr>
+              <w:rFonts w:ascii="Cambria Math" w:hAnsi="Cambria Math"/>
+              <w:noProof/>
+            </w:rPr>
+            <m:t>1</m:t>
+          </m:r>
+          <m:r>
+            <w:rPr>
+              <w:rFonts w:ascii="Cambria Math" w:hAnsi="Cambria Math"/>
+              <w:i/>
+            </w:rPr>
+            <w:fldChar w:fldCharType="end"/>
+          </m:r>
+          <m:r>
+            <w:rPr>
+              <w:rFonts w:ascii="Cambria Math" w:hAnsi="Cambria Math"/>
+            </w:rPr>
+            <m:t xml:space="preserve"> is not equal to zero</m:t>
+          </m:r>
+        </m:oMath>
+      </m:oMathPara>
+    </w:p>
     <w:p>
       <w:pPr>
         <w:pStyle w:val="Heading3"/>
       </w:pPr>
-      <w:bookmarkStart w:id="5" w:name="_Toc27421993"/>
       <w:r>
         <w:t>Reasoning</w:t>
       </w:r>
@@ -2697,6 +3092,7 @@
       <w:r>
         <w:rPr>
           <w:noProof/>
+          <w:lang w:eastAsia="en-GB"/>
         </w:rPr>
         <mc:AlternateContent>
           <mc:Choice Requires="wps">
@@ -3101,7 +3497,7 @@
                 <v:stroke joinstyle="miter"/>
                 <v:path gradientshapeok="t" o:connecttype="rect"/>
               </v:shapetype>
-              <v:shape id="TextBox 8" o:spid="_x0000_s1026" type="#_x0000_t202" style="width:162.1pt;height:46.5pt;visibility:visible;mso-wrap-style:square;mso-left-percent:-10001;mso-top-percent:-10001;mso-position-horizontal:absolute;mso-position-horizontal-relative:char;mso-position-vertical:absolute;mso-position-vertical-relative:line;mso-left-percent:-10001;mso-top-percent:-10001;v-text-anchor:top" o:gfxdata="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" filled="f" stroked="f">
+              <v:shape id="TextBox 8" o:spid="_x0000_s1026" type="#_x0000_t202" style="width:162.1pt;height:46.5pt;visibility:visible;mso-wrap-style:square;mso-left-percent:-10001;mso-top-percent:-10001;mso-position-horizontal:absolute;mso-position-horizontal-relative:char;mso-position-vertical:absolute;mso-position-vertical-relative:line;mso-left-percent:-10001;mso-top-percent:-10001;v-text-anchor:top" o:gfxdata="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" filled="f" stroked="f">
                 <v:textbox inset="0,0,0,0">
                   <w:txbxContent>
                     <w:p>
@@ -3649,8 +4045,6 @@
       <w:r>
         <w:t>.</w:t>
       </w:r>
-      <w:bookmarkStart w:id="9" w:name="_GoBack"/>
-      <w:bookmarkEnd w:id="9"/>
     </w:p>
     <w:p>
       <w:pPr>
@@ -3659,6 +4053,7 @@
       <w:r>
         <w:rPr>
           <w:noProof/>
+          <w:lang w:eastAsia="en-GB"/>
         </w:rPr>
         <mc:AlternateContent>
           <mc:Choice Requires="wps">
@@ -3814,7 +4209,7 @@
           </mc:Choice>
           <mc:Fallback>
             <w:pict>
-              <v:shape w14:anchorId="267A6B46" id="Text Box 4" o:spid="_x0000_s1027" type="#_x0000_t202" style="width:229.6pt;height:93.55pt;visibility:visible;mso-wrap-style:square;mso-left-percent:-10001;mso-top-percent:-10001;mso-position-horizontal:absolute;mso-position-horizontal-relative:char;mso-position-vertical:absolute;mso-position-vertical-relative:line;mso-left-percent:-10001;mso-top-percent:-10001;v-text-anchor:top" o:gfxdata="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" fillcolor="white [3201]" strokeweight=".5pt">
+              <v:shape w14:anchorId="267A6B46" id="Text Box 4" o:spid="_x0000_s1027" type="#_x0000_t202" style="width:229.6pt;height:93.55pt;visibility:visible;mso-wrap-style:square;mso-left-percent:-10001;mso-top-percent:-10001;mso-position-horizontal:absolute;mso-position-horizontal-relative:char;mso-position-vertical:absolute;mso-position-vertical-relative:line;mso-left-percent:-10001;mso-top-percent:-10001;v-text-anchor:top" o:gfxdata="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" fillcolor="white [3201]" strokeweight=".5pt">
                 <v:textbox>
                   <w:txbxContent>
                     <w:p>
@@ -3938,19 +4333,32 @@
         <w:pStyle w:val="Caption"/>
         <w:jc w:val="center"/>
       </w:pPr>
-      <w:bookmarkStart w:id="10" w:name="_Ref27424828"/>
+      <w:bookmarkStart w:id="9" w:name="_Ref27424828"/>
       <w:r>
         <w:t xml:space="preserve">Table </w:t>
       </w:r>
-      <w:fldSimple w:instr=" SEQ Table \* ARABIC ">
-        <w:r>
-          <w:rPr>
-            <w:noProof/>
-          </w:rPr>
-          <w:t>1</w:t>
-        </w:r>
-      </w:fldSimple>
-      <w:bookmarkEnd w:id="10"/>
+      <w:r>
+        <w:fldChar w:fldCharType="begin"/>
+      </w:r>
+      <w:r>
+        <w:instrText xml:space="preserve"> SEQ Table \* ARABIC </w:instrText>
+      </w:r>
+      <w:r>
+        <w:fldChar w:fldCharType="separate"/>
+      </w:r>
+      <w:r>
+        <w:rPr>
+          <w:noProof/>
+        </w:rPr>
+        <w:t>1</w:t>
+      </w:r>
+      <w:r>
+        <w:rPr>
+          <w:noProof/>
+        </w:rPr>
+        <w:fldChar w:fldCharType="end"/>
+      </w:r>
+      <w:bookmarkEnd w:id="9"/>
       <w:r>
         <w:t xml:space="preserve"> Summary of verticalness ~ logistic living value data</w:t>
       </w:r>
@@ -4128,14 +4536,14 @@
                               <w:rPr>
                                 <w:rFonts w:ascii="Courier New" w:hAnsi="Courier New" w:cs="Courier New"/>
                               </w:rPr>
-                              <w:t>-1.</w:t>
+                              <w:t>-</w:t>
                             </w:r>
                             <w:proofErr w:type="gramStart"/>
                             <w:r>
                               <w:rPr>
                                 <w:rFonts w:ascii="Courier New" w:hAnsi="Courier New" w:cs="Courier New"/>
                               </w:rPr>
-                              <w:t>23105  -</w:t>
+                              <w:t>1.23105  -</w:t>
                             </w:r>
                             <w:proofErr w:type="gramEnd"/>
                             <w:r>
@@ -4206,21 +4614,21 @@
                               <w:rPr>
                                 <w:rFonts w:ascii="Courier New" w:hAnsi="Courier New" w:cs="Courier New"/>
                               </w:rPr>
-                              <w:t>(Intercept</w:t>
+                              <w:t xml:space="preserve">(Intercept)  -0.08656    </w:t>
                             </w:r>
                             <w:proofErr w:type="gramStart"/>
                             <w:r>
                               <w:rPr>
                                 <w:rFonts w:ascii="Courier New" w:hAnsi="Courier New" w:cs="Courier New"/>
                               </w:rPr>
-                              <w:t>)  -</w:t>
+                              <w:t>0.37516  -</w:t>
                             </w:r>
                             <w:proofErr w:type="gramEnd"/>
                             <w:r>
                               <w:rPr>
                                 <w:rFonts w:ascii="Courier New" w:hAnsi="Courier New" w:cs="Courier New"/>
                               </w:rPr>
-                              <w:t>0.08656    0.37516  -0.231    0.818</w:t>
+                              <w:t>0.231    0.818</w:t>
                             </w:r>
                           </w:p>
                           <w:p>
@@ -4389,7 +4797,7 @@
           </mc:Choice>
           <mc:Fallback>
             <w:pict>
-              <v:shape w14:anchorId="6D52E057" id="Text Box 2" o:spid="_x0000_s1028" type="#_x0000_t202" style="width:456.4pt;height:110.6pt;visibility:visible;mso-wrap-style:square;mso-left-percent:-10001;mso-top-percent:-10001;mso-position-horizontal:absolute;mso-position-horizontal-relative:char;mso-position-vertical:absolute;mso-position-vertical-relative:line;mso-left-percent:-10001;mso-top-percent:-10001;v-text-anchor:top" o:gfxdata="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">
+              <v:shape w14:anchorId="6D52E057" id="Text Box 2" o:spid="_x0000_s1028" type="#_x0000_t202" style="width:456.4pt;height:110.6pt;visibility:visible;mso-wrap-style:square;mso-left-percent:-10001;mso-top-percent:-10001;mso-position-horizontal:absolute;mso-position-horizontal-relative:char;mso-position-vertical:absolute;mso-position-vertical-relative:line;mso-left-percent:-10001;mso-top-percent:-10001;v-text-anchor:top" o:gfxdata="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">
                 <v:textbox style="mso-fit-shape-to-text:t">
                   <w:txbxContent>
                     <w:p>
@@ -4491,14 +4899,14 @@
                         <w:rPr>
                           <w:rFonts w:ascii="Courier New" w:hAnsi="Courier New" w:cs="Courier New"/>
                         </w:rPr>
-                        <w:t>-1.</w:t>
+                        <w:t>-</w:t>
                       </w:r>
                       <w:proofErr w:type="gramStart"/>
                       <w:r>
                         <w:rPr>
                           <w:rFonts w:ascii="Courier New" w:hAnsi="Courier New" w:cs="Courier New"/>
                         </w:rPr>
-                        <w:t>23105  -</w:t>
+                        <w:t>1.23105  -</w:t>
                       </w:r>
                       <w:proofErr w:type="gramEnd"/>
                       <w:r>
@@ -4569,21 +4977,21 @@
                         <w:rPr>
                           <w:rFonts w:ascii="Courier New" w:hAnsi="Courier New" w:cs="Courier New"/>
                         </w:rPr>
-                        <w:t>(Intercept</w:t>
+                        <w:t xml:space="preserve">(Intercept)  -0.08656    </w:t>
                       </w:r>
                       <w:proofErr w:type="gramStart"/>
                       <w:r>
                         <w:rPr>
                           <w:rFonts w:ascii="Courier New" w:hAnsi="Courier New" w:cs="Courier New"/>
                         </w:rPr>
-                        <w:t>)  -</w:t>
+                        <w:t>0.37516  -</w:t>
                       </w:r>
                       <w:proofErr w:type="gramEnd"/>
                       <w:r>
                         <w:rPr>
                           <w:rFonts w:ascii="Courier New" w:hAnsi="Courier New" w:cs="Courier New"/>
                         </w:rPr>
-                        <w:t>0.08656    0.37516  -0.231    0.818</w:t>
+                        <w:t>0.231    0.818</w:t>
                       </w:r>
                     </w:p>
                     <w:p>
@@ -4753,19 +5161,32 @@
         <w:pStyle w:val="Caption"/>
         <w:jc w:val="center"/>
       </w:pPr>
-      <w:bookmarkStart w:id="11" w:name="_Ref27420141"/>
+      <w:bookmarkStart w:id="10" w:name="_Ref27420141"/>
       <w:r>
         <w:t xml:space="preserve">Table </w:t>
       </w:r>
-      <w:fldSimple w:instr=" SEQ Table \* ARABIC ">
-        <w:r>
-          <w:rPr>
-            <w:noProof/>
-          </w:rPr>
-          <w:t>2</w:t>
-        </w:r>
-      </w:fldSimple>
-      <w:bookmarkEnd w:id="11"/>
+      <w:r>
+        <w:fldChar w:fldCharType="begin"/>
+      </w:r>
+      <w:r>
+        <w:instrText xml:space="preserve"> SEQ Table \* ARABIC </w:instrText>
+      </w:r>
+      <w:r>
+        <w:fldChar w:fldCharType="separate"/>
+      </w:r>
+      <w:r>
+        <w:rPr>
+          <w:noProof/>
+        </w:rPr>
+        <w:t>2</w:t>
+      </w:r>
+      <w:r>
+        <w:rPr>
+          <w:noProof/>
+        </w:rPr>
+        <w:fldChar w:fldCharType="end"/>
+      </w:r>
+      <w:bookmarkEnd w:id="10"/>
       <w:r>
         <w:t xml:space="preserve"> Result of Linear Regression Model</w:t>
       </w:r>
@@ -4993,19 +5414,59 @@
         <w:rPr>
           <w:rFonts w:eastAsiaTheme="minorEastAsia"/>
         </w:rPr>
-        <w:t xml:space="preserve"> which is larger than the critical p-value. We reject the hypothesis that </w:t>
+        <w:t xml:space="preserve"> which is larger than the critical p-value. </w:t>
       </w:r>
       <w:r>
         <w:rPr>
           <w:rFonts w:eastAsiaTheme="minorEastAsia"/>
         </w:rPr>
-        <w:t>the value of living is correlated to the verticalness value</w:t>
+        <w:t>Thus, for the hypothesis, we stick on the hypothesis</w:t>
       </w:r>
       <w:r>
         <w:rPr>
           <w:rFonts w:eastAsiaTheme="minorEastAsia"/>
         </w:rPr>
-        <w:t>.</w:t>
+        <w:t xml:space="preserve"> </w:t>
+      </w:r>
+      <m:oMath>
+        <m:sSub>
+          <m:sSubPr>
+            <m:ctrlPr>
+              <w:rPr>
+                <w:rFonts w:ascii="Cambria Math" w:hAnsi="Cambria Math"/>
+                <w:i/>
+              </w:rPr>
+            </m:ctrlPr>
+          </m:sSubPr>
+          <m:e>
+            <m:r>
+              <w:rPr>
+                <w:rFonts w:ascii="Cambria Math" w:hAnsi="Cambria Math"/>
+              </w:rPr>
+              <m:t>H</m:t>
+            </m:r>
+          </m:e>
+          <m:sub>
+            <m:r>
+              <w:rPr>
+                <w:rFonts w:ascii="Cambria Math" w:hAnsi="Cambria Math"/>
+              </w:rPr>
+              <m:t>0</m:t>
+            </m:r>
+          </m:sub>
+        </m:sSub>
+      </m:oMath>
+      <w:r>
+        <w:rPr>
+          <w:rFonts w:eastAsiaTheme="minorEastAsia"/>
+        </w:rPr>
+        <w:t xml:space="preserve"> that the slope value of verticalness value </w:t>
+      </w:r>
+      <w:r>
+        <w:rPr>
+          <w:rFonts w:eastAsiaTheme="minorEastAsia"/>
+        </w:rPr>
+        <w:t>is equal to 0.</w:t>
       </w:r>
     </w:p>
     <w:p>
@@ -5021,8 +5482,13 @@
         </m:r>
       </m:oMath>
       <w:r>
-        <w:t xml:space="preserve"> and </w:t>
-      </w:r>
+        <w:t xml:space="preserve"> </w:t>
+      </w:r>
+      <w:proofErr w:type="gramStart"/>
+      <w:r>
+        <w:t xml:space="preserve">and </w:t>
+      </w:r>
+      <w:proofErr w:type="gramEnd"/>
       <m:oMath>
         <m:r>
           <w:rPr>
@@ -5141,7 +5607,7 @@
         <w:pStyle w:val="Caption"/>
         <w:jc w:val="center"/>
       </w:pPr>
-      <w:bookmarkStart w:id="12" w:name="_Ref27422302"/>
+      <w:bookmarkStart w:id="11" w:name="_Ref27422302"/>
       <w:r>
         <w:t xml:space="preserve">Equation </w:t>
       </w:r>
@@ -5166,7 +5632,7 @@
         </w:rPr>
         <w:fldChar w:fldCharType="end"/>
       </w:r>
-      <w:bookmarkEnd w:id="12"/>
+      <w:bookmarkEnd w:id="11"/>
       <w:r>
         <w:t xml:space="preserve"> LR Model</w:t>
       </w:r>
@@ -5175,6 +5641,7 @@
       <w:r>
         <w:rPr>
           <w:noProof/>
+          <w:lang w:eastAsia="en-GB"/>
         </w:rPr>
         <w:lastRenderedPageBreak/>
         <w:drawing>
@@ -5225,7 +5692,7 @@
         <w:pStyle w:val="Caption"/>
         <w:jc w:val="center"/>
       </w:pPr>
-      <w:bookmarkStart w:id="13" w:name="_Ref27423963"/>
+      <w:bookmarkStart w:id="12" w:name="_Ref27423963"/>
       <w:r>
         <w:t xml:space="preserve">Figure </w:t>
       </w:r>
@@ -5250,7 +5717,7 @@
         </w:rPr>
         <w:fldChar w:fldCharType="end"/>
       </w:r>
-      <w:bookmarkEnd w:id="13"/>
+      <w:bookmarkEnd w:id="12"/>
       <w:r>
         <w:t xml:space="preserve"> Regression Line</w:t>
       </w:r>
@@ -5273,18 +5740,91 @@
           <w:shd w:val="clear" w:color="auto" w:fill="FFFFFF"/>
         </w:rPr>
       </w:pPr>
-      <w:bookmarkStart w:id="14" w:name="_Toc27421996"/>
+      <w:bookmarkStart w:id="13" w:name="_Toc27421996"/>
       <w:r>
         <w:rPr>
           <w:shd w:val="clear" w:color="auto" w:fill="FFFFFF"/>
         </w:rPr>
         <w:lastRenderedPageBreak/>
-        <w:t>Question 1.2</w:t>
-      </w:r>
-      <w:bookmarkEnd w:id="14"/>
+        <w:t>Task</w:t>
+      </w:r>
+      <w:r>
+        <w:rPr>
+          <w:shd w:val="clear" w:color="auto" w:fill="FFFFFF"/>
+        </w:rPr>
+        <w:t xml:space="preserve"> 1.2</w:t>
+      </w:r>
+      <w:bookmarkEnd w:id="13"/>
     </w:p>
     <w:p>
       <w:pPr>
+        <w:pStyle w:val="Heading3"/>
+      </w:pPr>
+      <w:r>
+        <w:t>Objective</w:t>
+      </w:r>
+    </w:p>
+    <w:p>
+      <w:r>
+        <w:t>The objective of this task is to create a classifier to differentiate living objects.</w:t>
+      </w:r>
+    </w:p>
+    <w:p>
+      <w:pPr>
+        <w:pStyle w:val="Heading3"/>
+      </w:pPr>
+      <w:r>
+        <w:t>Reasoning</w:t>
+      </w:r>
+    </w:p>
+    <w:p>
+      <w:r>
+        <w:t>To create the classifier, we need to draw plots to visualise the data, and see how they are distributed according to the verticalness values.</w:t>
+      </w:r>
+    </w:p>
+    <w:p>
+      <w:pPr>
+        <w:pStyle w:val="Heading3"/>
+      </w:pPr>
+      <w:r>
+        <w:t>Implementation</w:t>
+      </w:r>
+    </w:p>
+    <w:p>
+      <w:r>
+        <w:t>We first draw a histogram to visualise the verticalness distributions of living and non-living objects (</w:t>
+      </w:r>
+      <w:r>
+        <w:fldChar w:fldCharType="begin"/>
+      </w:r>
+      <w:r>
+        <w:instrText xml:space="preserve"> REF _Ref27563756 \h </w:instrText>
+      </w:r>
+      <w:r>
+        <w:fldChar w:fldCharType="separate"/>
+      </w:r>
+      <w:r>
+        <w:t xml:space="preserve">Figure </w:t>
+      </w:r>
+      <w:r>
+        <w:rPr>
+          <w:noProof/>
+        </w:rPr>
+        <w:t>2</w:t>
+      </w:r>
+      <w:r>
+        <w:fldChar w:fldCharType="end"/>
+      </w:r>
+      <w:r>
+        <w:t xml:space="preserve">). We can see there are more living objects with verticalness values between 0.375 and 0.75. However, </w:t>
+      </w:r>
+      <w:r>
+        <w:t>they do not have clear separation on the feature verticalness.</w:t>
+      </w:r>
+    </w:p>
+    <w:p>
+      <w:pPr>
+        <w:jc w:val="center"/>
         <w:rPr>
           <w:rFonts w:cstheme="minorHAnsi"/>
           <w:color w:val="000000"/>
@@ -5351,12 +5891,64 @@
     </w:p>
     <w:p>
       <w:pPr>
-        <w:rPr>
-          <w:rFonts w:cstheme="minorHAnsi"/>
-          <w:color w:val="000000"/>
-          <w:shd w:val="clear" w:color="auto" w:fill="FFFFFF"/>
-        </w:rPr>
+        <w:pStyle w:val="Caption"/>
+        <w:jc w:val="center"/>
       </w:pPr>
+      <w:bookmarkStart w:id="14" w:name="_Ref27563756"/>
+      <w:r>
+        <w:t xml:space="preserve">Figure </w:t>
+      </w:r>
+      <w:r>
+        <w:fldChar w:fldCharType="begin"/>
+      </w:r>
+      <w:r>
+        <w:instrText xml:space="preserve"> SEQ Figure \* ARABIC </w:instrText>
+      </w:r>
+      <w:r>
+        <w:fldChar w:fldCharType="separate"/>
+      </w:r>
+      <w:r>
+        <w:rPr>
+          <w:noProof/>
+        </w:rPr>
+        <w:t>2</w:t>
+      </w:r>
+      <w:r>
+        <w:fldChar w:fldCharType="end"/>
+      </w:r>
+      <w:bookmarkEnd w:id="14"/>
+      <w:r>
+        <w:t xml:space="preserve"> Histogram verticalness distribution</w:t>
+      </w:r>
+    </w:p>
+    <w:p>
+      <w:r>
+        <w:t>We then plot the training data points and a fitted curve (</w:t>
+      </w:r>
+      <w:r>
+        <w:fldChar w:fldCharType="begin"/>
+      </w:r>
+      <w:r>
+        <w:instrText xml:space="preserve"> REF _Ref27564033 \h </w:instrText>
+      </w:r>
+      <w:r>
+        <w:fldChar w:fldCharType="separate"/>
+      </w:r>
+      <w:r>
+        <w:t xml:space="preserve">Figure </w:t>
+      </w:r>
+      <w:r>
+        <w:rPr>
+          <w:noProof/>
+        </w:rPr>
+        <w:t>3</w:t>
+      </w:r>
+      <w:r>
+        <w:fldChar w:fldCharType="end"/>
+      </w:r>
+      <w:r>
+        <w:t>). We can see the slop of the fitted curve is too horizontal, which means there is no strong correlation between these two variables, and it is hard to get valuable information from this figure.</w:t>
+      </w:r>
     </w:p>
     <w:p>
       <w:pPr>
@@ -5374,6 +5966,7 @@
           <w:shd w:val="clear" w:color="auto" w:fill="FFFFFF"/>
           <w:lang w:eastAsia="en-GB"/>
         </w:rPr>
+        <w:lastRenderedPageBreak/>
         <w:drawing>
           <wp:inline distT="0" distB="0" distL="0" distR="0" wp14:anchorId="7CF9EA09" wp14:editId="102368AF">
             <wp:extent cx="6188710" cy="3948713"/>
@@ -5426,6 +6019,545 @@
     </w:p>
     <w:p>
       <w:pPr>
+        <w:pStyle w:val="Caption"/>
+        <w:jc w:val="center"/>
+        <w:rPr>
+          <w:rFonts w:cstheme="minorHAnsi"/>
+          <w:color w:val="000000"/>
+          <w:shd w:val="clear" w:color="auto" w:fill="FFFFFF"/>
+        </w:rPr>
+      </w:pPr>
+      <w:bookmarkStart w:id="15" w:name="_Ref27564033"/>
+      <w:r>
+        <w:t xml:space="preserve">Figure </w:t>
+      </w:r>
+      <w:r>
+        <w:fldChar w:fldCharType="begin"/>
+      </w:r>
+      <w:r>
+        <w:instrText xml:space="preserve"> SEQ Figure \* ARABIC </w:instrText>
+      </w:r>
+      <w:r>
+        <w:fldChar w:fldCharType="separate"/>
+      </w:r>
+      <w:r>
+        <w:rPr>
+          <w:noProof/>
+        </w:rPr>
+        <w:t>3</w:t>
+      </w:r>
+      <w:r>
+        <w:fldChar w:fldCharType="end"/>
+      </w:r>
+      <w:bookmarkEnd w:id="15"/>
+      <w:r>
+        <w:t xml:space="preserve"> </w:t>
+      </w:r>
+      <w:proofErr w:type="spellStart"/>
+      <w:r>
+        <w:t>Veticalness</w:t>
+      </w:r>
+      <w:proofErr w:type="spellEnd"/>
+      <w:r>
+        <w:t xml:space="preserve"> ~ living: training data and fitted curve</w:t>
+      </w:r>
+    </w:p>
+    <w:p>
+      <w:pPr>
+        <w:rPr>
+          <w:color w:val="000000"/>
+          <w:bdr w:val="none" w:sz="0" w:space="0" w:color="auto" w:frame="1"/>
+        </w:rPr>
+      </w:pPr>
+      <w:r>
+        <w:rPr>
+          <w:color w:val="000000"/>
+          <w:bdr w:val="none" w:sz="0" w:space="0" w:color="auto" w:frame="1"/>
+        </w:rPr>
+        <w:t xml:space="preserve">It is hard to observe in </w:t>
+      </w:r>
+      <w:r>
+        <w:rPr>
+          <w:color w:val="000000"/>
+          <w:bdr w:val="none" w:sz="0" w:space="0" w:color="auto" w:frame="1"/>
+        </w:rPr>
+        <w:fldChar w:fldCharType="begin"/>
+      </w:r>
+      <w:r>
+        <w:rPr>
+          <w:color w:val="000000"/>
+          <w:bdr w:val="none" w:sz="0" w:space="0" w:color="auto" w:frame="1"/>
+        </w:rPr>
+        <w:instrText xml:space="preserve"> REF _Ref27564033 \h </w:instrText>
+      </w:r>
+      <w:r>
+        <w:rPr>
+          <w:color w:val="000000"/>
+          <w:bdr w:val="none" w:sz="0" w:space="0" w:color="auto" w:frame="1"/>
+        </w:rPr>
+      </w:r>
+      <w:r>
+        <w:rPr>
+          <w:color w:val="000000"/>
+          <w:bdr w:val="none" w:sz="0" w:space="0" w:color="auto" w:frame="1"/>
+        </w:rPr>
+        <w:fldChar w:fldCharType="separate"/>
+      </w:r>
+      <w:r>
+        <w:t xml:space="preserve">Figure </w:t>
+      </w:r>
+      <w:r>
+        <w:rPr>
+          <w:noProof/>
+        </w:rPr>
+        <w:t>3</w:t>
+      </w:r>
+      <w:r>
+        <w:rPr>
+          <w:color w:val="000000"/>
+          <w:bdr w:val="none" w:sz="0" w:space="0" w:color="auto" w:frame="1"/>
+        </w:rPr>
+        <w:fldChar w:fldCharType="end"/>
+      </w:r>
+      <w:r>
+        <w:rPr>
+          <w:color w:val="000000"/>
+          <w:bdr w:val="none" w:sz="0" w:space="0" w:color="auto" w:frame="1"/>
+        </w:rPr>
+        <w:t xml:space="preserve">, but from </w:t>
+      </w:r>
+      <w:r>
+        <w:rPr>
+          <w:color w:val="000000"/>
+          <w:bdr w:val="none" w:sz="0" w:space="0" w:color="auto" w:frame="1"/>
+        </w:rPr>
+        <w:fldChar w:fldCharType="begin"/>
+      </w:r>
+      <w:r>
+        <w:rPr>
+          <w:color w:val="000000"/>
+          <w:bdr w:val="none" w:sz="0" w:space="0" w:color="auto" w:frame="1"/>
+        </w:rPr>
+        <w:instrText xml:space="preserve"> REF _Ref27563756 \h </w:instrText>
+      </w:r>
+      <w:r>
+        <w:rPr>
+          <w:color w:val="000000"/>
+          <w:bdr w:val="none" w:sz="0" w:space="0" w:color="auto" w:frame="1"/>
+        </w:rPr>
+      </w:r>
+      <w:r>
+        <w:rPr>
+          <w:color w:val="000000"/>
+          <w:bdr w:val="none" w:sz="0" w:space="0" w:color="auto" w:frame="1"/>
+        </w:rPr>
+        <w:fldChar w:fldCharType="separate"/>
+      </w:r>
+      <w:r>
+        <w:t xml:space="preserve">Figure </w:t>
+      </w:r>
+      <w:r>
+        <w:rPr>
+          <w:noProof/>
+        </w:rPr>
+        <w:t>2</w:t>
+      </w:r>
+      <w:r>
+        <w:rPr>
+          <w:color w:val="000000"/>
+          <w:bdr w:val="none" w:sz="0" w:space="0" w:color="auto" w:frame="1"/>
+        </w:rPr>
+        <w:fldChar w:fldCharType="end"/>
+      </w:r>
+      <w:r>
+        <w:rPr>
+          <w:color w:val="000000"/>
+          <w:bdr w:val="none" w:sz="0" w:space="0" w:color="auto" w:frame="1"/>
+        </w:rPr>
+        <w:t>, we consider observations with verticalness value greater than 0.375 or higher to be living objects.</w:t>
+      </w:r>
+      <w:r>
+        <w:rPr>
+          <w:color w:val="000000"/>
+          <w:bdr w:val="none" w:sz="0" w:space="0" w:color="auto" w:frame="1"/>
+        </w:rPr>
+        <w:t xml:space="preserve"> We calculate the cut-off point of the P(X) using the formula.</w:t>
+      </w:r>
+    </w:p>
+    <w:p>
+      <w:pPr>
+        <w:rPr>
+          <w:color w:val="000000"/>
+          <w:bdr w:val="none" w:sz="0" w:space="0" w:color="auto" w:frame="1"/>
+        </w:rPr>
+      </w:pPr>
+      <m:oMathPara>
+        <m:oMath>
+          <m:r>
+            <w:rPr>
+              <w:rFonts w:ascii="Cambria Math" w:hAnsi="Cambria Math"/>
+              <w:color w:val="000000"/>
+              <w:bdr w:val="none" w:sz="0" w:space="0" w:color="auto" w:frame="1"/>
+            </w:rPr>
+            <m:t>cutoff=predict(glmfit,data.frame(verticalness=0.375),type='response')</m:t>
+          </m:r>
+        </m:oMath>
+      </m:oMathPara>
+    </w:p>
+    <w:p>
+      <w:pPr>
+        <w:rPr>
+          <w:rFonts w:eastAsiaTheme="minorEastAsia"/>
+          <w:color w:val="000000"/>
+          <w:bdr w:val="none" w:sz="0" w:space="0" w:color="auto" w:frame="1"/>
+        </w:rPr>
+      </w:pPr>
+      <w:r>
+        <w:rPr>
+          <w:rFonts w:eastAsiaTheme="minorEastAsia"/>
+          <w:color w:val="000000"/>
+          <w:bdr w:val="none" w:sz="0" w:space="0" w:color="auto" w:frame="1"/>
+        </w:rPr>
+        <w:t>And we got the cut-off value.</w:t>
+      </w:r>
+    </w:p>
+    <w:p>
+      <w:pPr>
+        <w:jc w:val="center"/>
+        <w:rPr>
+          <w:rFonts w:ascii="Lucida Console" w:hAnsi="Lucida Console"/>
+          <w:color w:val="000000"/>
+          <w:bdr w:val="none" w:sz="0" w:space="0" w:color="auto" w:frame="1"/>
+        </w:rPr>
+      </w:pPr>
+      <m:oMath>
+        <m:r>
+          <w:rPr>
+            <w:rFonts w:ascii="Cambria Math" w:hAnsi="Cambria Math"/>
+            <w:color w:val="000000"/>
+            <w:bdr w:val="none" w:sz="0" w:space="0" w:color="auto" w:frame="1"/>
+          </w:rPr>
+          <m:t>c</m:t>
+        </m:r>
+        <m:r>
+          <w:rPr>
+            <w:rFonts w:ascii="Cambria Math" w:hAnsi="Cambria Math"/>
+            <w:color w:val="000000"/>
+            <w:bdr w:val="none" w:sz="0" w:space="0" w:color="auto" w:frame="1"/>
+          </w:rPr>
+          <m:t>utoff = 0.493994840210917</m:t>
+        </m:r>
+      </m:oMath>
+      <w:r>
+        <w:rPr>
+          <w:rFonts w:ascii="Lucida Console" w:hAnsi="Lucida Console"/>
+          <w:color w:val="000000"/>
+          <w:bdr w:val="none" w:sz="0" w:space="0" w:color="auto" w:frame="1"/>
+        </w:rPr>
+        <w:t xml:space="preserve"> </w:t>
+      </w:r>
+    </w:p>
+    <w:p>
+      <w:pPr>
+        <w:rPr>
+          <w:color w:val="000000"/>
+          <w:bdr w:val="none" w:sz="0" w:space="0" w:color="auto" w:frame="1"/>
+        </w:rPr>
+      </w:pPr>
+      <w:r>
+        <w:rPr>
+          <w:color w:val="000000"/>
+          <w:bdr w:val="none" w:sz="0" w:space="0" w:color="auto" w:frame="1"/>
+        </w:rPr>
+        <w:t>The observations with predicted value higher than the cut-off value are classified as living objects.</w:t>
+      </w:r>
+    </w:p>
+    <w:p>
+      <w:pPr>
+        <w:rPr>
+          <w:rFonts w:ascii="Lucida Console" w:hAnsi="Lucida Console"/>
+          <w:color w:val="000000"/>
+          <w:bdr w:val="none" w:sz="0" w:space="0" w:color="auto" w:frame="1"/>
+        </w:rPr>
+      </w:pPr>
+      <m:oMathPara>
+        <m:oMath>
+          <m:r>
+            <w:rPr>
+              <w:rFonts w:ascii="Cambria Math" w:hAnsi="Cambria Math"/>
+              <w:color w:val="000000"/>
+              <w:bdr w:val="none" w:sz="0" w:space="0" w:color="auto" w:frame="1"/>
+            </w:rPr>
+            <m:t>data$living.prediction&lt;-data$predicted_value&gt;cutoff</m:t>
+          </m:r>
+        </m:oMath>
+      </m:oMathPara>
+    </w:p>
+    <w:p>
+      <w:pPr>
+        <w:rPr>
+          <w:bdr w:val="none" w:sz="0" w:space="0" w:color="auto" w:frame="1"/>
+        </w:rPr>
+      </w:pPr>
+      <w:r>
+        <w:rPr>
+          <w:bdr w:val="none" w:sz="0" w:space="0" w:color="auto" w:frame="1"/>
+        </w:rPr>
+        <w:t xml:space="preserve">The result of the prediction is </w:t>
+      </w:r>
+      <w:r>
+        <w:rPr>
+          <w:bdr w:val="none" w:sz="0" w:space="0" w:color="auto" w:frame="1"/>
+        </w:rPr>
+        <w:fldChar w:fldCharType="begin"/>
+      </w:r>
+      <w:r>
+        <w:rPr>
+          <w:bdr w:val="none" w:sz="0" w:space="0" w:color="auto" w:frame="1"/>
+        </w:rPr>
+        <w:instrText xml:space="preserve"> REF _Ref27565143 \h </w:instrText>
+      </w:r>
+      <w:r>
+        <w:rPr>
+          <w:bdr w:val="none" w:sz="0" w:space="0" w:color="auto" w:frame="1"/>
+        </w:rPr>
+      </w:r>
+      <w:r>
+        <w:rPr>
+          <w:bdr w:val="none" w:sz="0" w:space="0" w:color="auto" w:frame="1"/>
+        </w:rPr>
+        <w:fldChar w:fldCharType="separate"/>
+      </w:r>
+      <w:r>
+        <w:t xml:space="preserve">Table </w:t>
+      </w:r>
+      <w:r>
+        <w:rPr>
+          <w:noProof/>
+        </w:rPr>
+        <w:t>3</w:t>
+      </w:r>
+      <w:r>
+        <w:rPr>
+          <w:bdr w:val="none" w:sz="0" w:space="0" w:color="auto" w:frame="1"/>
+        </w:rPr>
+        <w:fldChar w:fldCharType="end"/>
+      </w:r>
+      <w:r>
+        <w:rPr>
+          <w:bdr w:val="none" w:sz="0" w:space="0" w:color="auto" w:frame="1"/>
+        </w:rPr>
+        <w:t xml:space="preserve"> showing 112 predictions were correct and 48 were incorrect. Thus, we got 70% correctness for this classifier.</w:t>
+      </w:r>
+    </w:p>
+    <w:p>
+      <w:pPr>
+        <w:rPr>
+          <w:bdr w:val="none" w:sz="0" w:space="0" w:color="auto" w:frame="1"/>
+        </w:rPr>
+      </w:pPr>
+      <w:r>
+        <w:rPr>
+          <w:noProof/>
+          <w:bdr w:val="none" w:sz="0" w:space="0" w:color="auto" w:frame="1"/>
+          <w:lang w:eastAsia="en-GB"/>
+        </w:rPr>
+        <mc:AlternateContent>
+          <mc:Choice Requires="wps">
+            <w:drawing>
+              <wp:inline distT="0" distB="0" distL="0" distR="0" wp14:anchorId="61106991" wp14:editId="53C7FD37">
+                <wp:extent cx="2360930" cy="1404620"/>
+                <wp:effectExtent l="0" t="0" r="20320" b="16510"/>
+                <wp:docPr id="5" name="Text Box 2"/>
+                <wp:cNvGraphicFramePr>
+                  <a:graphicFrameLocks xmlns:a="http://schemas.openxmlformats.org/drawingml/2006/main"/>
+                </wp:cNvGraphicFramePr>
+                <a:graphic xmlns:a="http://schemas.openxmlformats.org/drawingml/2006/main">
+                  <a:graphicData uri="http://schemas.microsoft.com/office/word/2010/wordprocessingShape">
+                    <wps:wsp>
+                      <wps:cNvSpPr txBox="1">
+                        <a:spLocks noChangeArrowheads="1"/>
+                      </wps:cNvSpPr>
+                      <wps:spPr bwMode="auto">
+                        <a:xfrm>
+                          <a:off x="0" y="0"/>
+                          <a:ext cx="2360930" cy="1404620"/>
+                        </a:xfrm>
+                        <a:prstGeom prst="rect">
+                          <a:avLst/>
+                        </a:prstGeom>
+                        <a:solidFill>
+                          <a:srgbClr val="FFFFFF"/>
+                        </a:solidFill>
+                        <a:ln w="9525">
+                          <a:solidFill>
+                            <a:srgbClr val="000000"/>
+                          </a:solidFill>
+                          <a:miter lim="800000"/>
+                          <a:headEnd/>
+                          <a:tailEnd/>
+                        </a:ln>
+                      </wps:spPr>
+                      <wps:txbx>
+                        <w:txbxContent>
+                          <w:p>
+                            <w:pPr>
+                              <w:pStyle w:val="PlainText"/>
+                              <w:rPr>
+                                <w:rFonts w:ascii="Courier New" w:hAnsi="Courier New" w:cs="Courier New"/>
+                              </w:rPr>
+                            </w:pPr>
+                            <w:r>
+                              <w:rPr>
+                                <w:rFonts w:ascii="Courier New" w:hAnsi="Courier New" w:cs="Courier New"/>
+                              </w:rPr>
+                              <w:t xml:space="preserve">   Mode   FALSE    TRUE </w:t>
+                            </w:r>
+                          </w:p>
+                          <w:p>
+                            <w:pPr>
+                              <w:pStyle w:val="PlainText"/>
+                              <w:rPr>
+                                <w:rFonts w:ascii="Courier New" w:hAnsi="Courier New" w:cs="Courier New"/>
+                              </w:rPr>
+                            </w:pPr>
+                            <w:proofErr w:type="gramStart"/>
+                            <w:r>
+                              <w:rPr>
+                                <w:rFonts w:ascii="Courier New" w:hAnsi="Courier New" w:cs="Courier New"/>
+                              </w:rPr>
+                              <w:t>logical</w:t>
+                            </w:r>
+                            <w:proofErr w:type="gramEnd"/>
+                            <w:r>
+                              <w:rPr>
+                                <w:rFonts w:ascii="Courier New" w:hAnsi="Courier New" w:cs="Courier New"/>
+                              </w:rPr>
+                              <w:t xml:space="preserve">      48     112 </w:t>
+                            </w:r>
+                          </w:p>
+                          <w:p/>
+                        </w:txbxContent>
+                      </wps:txbx>
+                      <wps:bodyPr rot="0" vert="horz" wrap="square" lIns="91440" tIns="45720" rIns="91440" bIns="45720" anchor="t" anchorCtr="0">
+                        <a:spAutoFit/>
+                      </wps:bodyPr>
+                    </wps:wsp>
+                  </a:graphicData>
+                </a:graphic>
+              </wp:inline>
+            </w:drawing>
+          </mc:Choice>
+          <mc:Fallback>
+            <w:pict>
+              <v:shape w14:anchorId="61106991" id="_x0000_s1029" type="#_x0000_t202" style="width:185.9pt;height:110.6pt;visibility:visible;mso-wrap-style:square;mso-left-percent:-10001;mso-top-percent:-10001;mso-position-horizontal:absolute;mso-position-horizontal-relative:char;mso-position-vertical:absolute;mso-position-vertical-relative:line;mso-left-percent:-10001;mso-top-percent:-10001;v-text-anchor:top" o:gfxdata="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">
+                <v:textbox style="mso-fit-shape-to-text:t">
+                  <w:txbxContent>
+                    <w:p>
+                      <w:pPr>
+                        <w:pStyle w:val="PlainText"/>
+                        <w:rPr>
+                          <w:rFonts w:ascii="Courier New" w:hAnsi="Courier New" w:cs="Courier New"/>
+                        </w:rPr>
+                      </w:pPr>
+                      <w:r>
+                        <w:rPr>
+                          <w:rFonts w:ascii="Courier New" w:hAnsi="Courier New" w:cs="Courier New"/>
+                        </w:rPr>
+                        <w:t xml:space="preserve">   Mode   FALSE    TRUE </w:t>
+                      </w:r>
+                    </w:p>
+                    <w:p>
+                      <w:pPr>
+                        <w:pStyle w:val="PlainText"/>
+                        <w:rPr>
+                          <w:rFonts w:ascii="Courier New" w:hAnsi="Courier New" w:cs="Courier New"/>
+                        </w:rPr>
+                      </w:pPr>
+                      <w:proofErr w:type="gramStart"/>
+                      <w:r>
+                        <w:rPr>
+                          <w:rFonts w:ascii="Courier New" w:hAnsi="Courier New" w:cs="Courier New"/>
+                        </w:rPr>
+                        <w:t>logical</w:t>
+                      </w:r>
+                      <w:proofErr w:type="gramEnd"/>
+                      <w:r>
+                        <w:rPr>
+                          <w:rFonts w:ascii="Courier New" w:hAnsi="Courier New" w:cs="Courier New"/>
+                        </w:rPr>
+                        <w:t xml:space="preserve">      48     112 </w:t>
+                      </w:r>
+                    </w:p>
+                    <w:p/>
+                  </w:txbxContent>
+                </v:textbox>
+                <w10:anchorlock/>
+              </v:shape>
+            </w:pict>
+          </mc:Fallback>
+        </mc:AlternateContent>
+      </w:r>
+    </w:p>
+    <w:p>
+      <w:pPr>
+        <w:pStyle w:val="Caption"/>
+        <w:rPr>
+          <w:rFonts w:ascii="Lucida Console" w:hAnsi="Lucida Console"/>
+          <w:color w:val="000000"/>
+          <w:bdr w:val="none" w:sz="0" w:space="0" w:color="auto" w:frame="1"/>
+        </w:rPr>
+      </w:pPr>
+      <w:bookmarkStart w:id="16" w:name="_Ref27565143"/>
+      <w:r>
+        <w:t xml:space="preserve">Table </w:t>
+      </w:r>
+      <w:r>
+        <w:fldChar w:fldCharType="begin"/>
+      </w:r>
+      <w:r>
+        <w:instrText xml:space="preserve"> SEQ Table \* ARABIC </w:instrText>
+      </w:r>
+      <w:r>
+        <w:fldChar w:fldCharType="separate"/>
+      </w:r>
+      <w:r>
+        <w:rPr>
+          <w:noProof/>
+        </w:rPr>
+        <w:t>3</w:t>
+      </w:r>
+      <w:r>
+        <w:fldChar w:fldCharType="end"/>
+      </w:r>
+      <w:bookmarkEnd w:id="16"/>
+      <w:r>
+        <w:t xml:space="preserve"> Summary of Correct Predictions</w:t>
+      </w:r>
+    </w:p>
+    <w:p>
+      <w:pPr>
+        <w:jc w:val="center"/>
+        <w:rPr>
+          <w:rFonts w:ascii="Lucida Console" w:hAnsi="Lucida Console"/>
+          <w:color w:val="000000"/>
+          <w:bdr w:val="none" w:sz="0" w:space="0" w:color="auto" w:frame="1"/>
+        </w:rPr>
+      </w:pPr>
+    </w:p>
+    <w:p>
+      <w:pPr>
+        <w:jc w:val="center"/>
+        <w:rPr>
+          <w:rFonts w:ascii="Lucida Console" w:hAnsi="Lucida Console"/>
+          <w:color w:val="000000"/>
+          <w:bdr w:val="none" w:sz="0" w:space="0" w:color="auto" w:frame="1"/>
+        </w:rPr>
+      </w:pPr>
+    </w:p>
+    <w:p>
+      <w:pPr>
+        <w:jc w:val="center"/>
         <w:rPr>
           <w:rFonts w:cstheme="minorHAnsi"/>
           <w:color w:val="000000"/>
@@ -5448,16 +6580,774 @@
           <w:shd w:val="clear" w:color="auto" w:fill="FFFFFF"/>
         </w:rPr>
       </w:pPr>
-      <w:bookmarkStart w:id="15" w:name="_Toc27421997"/>
+      <w:bookmarkStart w:id="17" w:name="_Toc27421997"/>
       <w:r>
         <w:rPr>
           <w:shd w:val="clear" w:color="auto" w:fill="FFFFFF"/>
         </w:rPr>
         <w:lastRenderedPageBreak/>
-        <w:t>Question 1.3</w:t>
-      </w:r>
-      <w:bookmarkEnd w:id="15"/>
+        <w:t>Task</w:t>
+      </w:r>
+      <w:r>
+        <w:rPr>
+          <w:shd w:val="clear" w:color="auto" w:fill="FFFFFF"/>
+        </w:rPr>
+        <w:t xml:space="preserve"> 1.3</w:t>
+      </w:r>
+      <w:bookmarkEnd w:id="17"/>
     </w:p>
+    <w:p>
+      <w:r>
+        <w:t xml:space="preserve">According to </w:t>
+      </w:r>
+      <w:r>
+        <w:fldChar w:fldCharType="begin"/>
+      </w:r>
+      <w:r>
+        <w:instrText xml:space="preserve"> REF _Ref27565760 \h </w:instrText>
+      </w:r>
+      <w:r>
+        <w:fldChar w:fldCharType="separate"/>
+      </w:r>
+      <w:r>
+        <w:t xml:space="preserve">Table </w:t>
+      </w:r>
+      <w:r>
+        <w:rPr>
+          <w:noProof/>
+        </w:rPr>
+        <w:t>4</w:t>
+      </w:r>
+      <w:r>
+        <w:fldChar w:fldCharType="end"/>
+      </w:r>
+      <w:r>
+        <w:t xml:space="preserve">, </w:t>
+      </w:r>
+      <w:r>
+        <w:fldChar w:fldCharType="begin"/>
+      </w:r>
+      <w:r>
+        <w:instrText xml:space="preserve"> REF _Ref27565761 \h </w:instrText>
+      </w:r>
+      <w:r>
+        <w:fldChar w:fldCharType="separate"/>
+      </w:r>
+      <w:r>
+        <w:t xml:space="preserve">Table </w:t>
+      </w:r>
+      <w:r>
+        <w:rPr>
+          <w:noProof/>
+        </w:rPr>
+        <w:t>5</w:t>
+      </w:r>
+      <w:r>
+        <w:fldChar w:fldCharType="end"/>
+      </w:r>
+      <w:r>
+        <w:t xml:space="preserve"> and the summary from assignment 2</w:t>
+      </w:r>
+      <w:sdt>
+        <w:sdtPr>
+          <w:id w:val="-245103739"/>
+          <w:citation/>
+        </w:sdtPr>
+        <w:sdtContent>
+          <w:r>
+            <w:fldChar w:fldCharType="begin"/>
+          </w:r>
+          <w:r>
+            <w:instrText xml:space="preserve"> CITATION Dew19 \l 2057 </w:instrText>
+          </w:r>
+          <w:r>
+            <w:fldChar w:fldCharType="separate"/>
+          </w:r>
+          <w:r>
+            <w:rPr>
+              <w:noProof/>
+            </w:rPr>
+            <w:t xml:space="preserve"> (Liu, 2019)</w:t>
+          </w:r>
+          <w:r>
+            <w:fldChar w:fldCharType="end"/>
+          </w:r>
+        </w:sdtContent>
+      </w:sdt>
+      <w:r>
+        <w:t xml:space="preserve">, we believe the </w:t>
+      </w:r>
+      <w:r>
+        <w:t xml:space="preserve">three features </w:t>
+      </w:r>
+      <w:r>
+        <w:rPr>
+          <w:i/>
+        </w:rPr>
+        <w:t>top2tile</w:t>
+      </w:r>
+      <w:r>
+        <w:t xml:space="preserve">, </w:t>
+      </w:r>
+      <w:r>
+        <w:rPr>
+          <w:i/>
+        </w:rPr>
+        <w:t>bottom2tile</w:t>
+      </w:r>
+      <w:r>
+        <w:t xml:space="preserve"> and </w:t>
+      </w:r>
+      <w:r>
+        <w:rPr>
+          <w:i/>
+        </w:rPr>
+        <w:t>horizontalness</w:t>
+      </w:r>
+      <w:r>
+        <w:t xml:space="preserve"> have </w:t>
+      </w:r>
+      <w:r>
+        <w:t>the best</w:t>
+      </w:r>
+      <w:r>
+        <w:t xml:space="preserve"> separation</w:t>
+      </w:r>
+      <w:r>
+        <w:t>s</w:t>
+      </w:r>
+      <w:r>
+        <w:t xml:space="preserve"> on living and non-living objects</w:t>
+      </w:r>
+      <w:r>
+        <w:t xml:space="preserve"> among all features</w:t>
+      </w:r>
+      <w:r>
+        <w:t>.</w:t>
+      </w:r>
+    </w:p>
+    <w:p>
+      <w:r>
+        <w:rPr>
+          <w:noProof/>
+          <w:lang w:eastAsia="en-GB"/>
+        </w:rPr>
+        <w:drawing>
+          <wp:inline distT="0" distB="0" distL="0" distR="0" wp14:anchorId="475A7A8E" wp14:editId="1D4F449F">
+            <wp:extent cx="6188710" cy="3092450"/>
+            <wp:effectExtent l="0" t="0" r="2540" b="0"/>
+            <wp:docPr id="66" name="Picture 66" descr="Q:\outputs\outputs\living_statics.jpeg"/>
+            <wp:cNvGraphicFramePr>
+              <a:graphicFrameLocks xmlns:a="http://schemas.openxmlformats.org/drawingml/2006/main" noChangeAspect="1"/>
+            </wp:cNvGraphicFramePr>
+            <a:graphic xmlns:a="http://schemas.openxmlformats.org/drawingml/2006/main">
+              <a:graphicData uri="http://schemas.openxmlformats.org/drawingml/2006/picture">
+                <pic:pic xmlns:pic="http://schemas.openxmlformats.org/drawingml/2006/picture">
+                  <pic:nvPicPr>
+                    <pic:cNvPr id="0" name="Picture 2" descr="Q:\outputs\outputs\living_statics.jpeg"/>
+                    <pic:cNvPicPr>
+                      <a:picLocks noChangeAspect="1" noChangeArrowheads="1"/>
+                    </pic:cNvPicPr>
+                  </pic:nvPicPr>
+                  <pic:blipFill>
+                    <a:blip r:embed="rId13">
+                      <a:extLst>
+                        <a:ext uri="{28A0092B-C50C-407E-A947-70E740481C1C}">
+                          <a14:useLocalDpi xmlns:a14="http://schemas.microsoft.com/office/drawing/2010/main" val="0"/>
+                        </a:ext>
+                      </a:extLst>
+                    </a:blip>
+                    <a:srcRect/>
+                    <a:stretch>
+                      <a:fillRect/>
+                    </a:stretch>
+                  </pic:blipFill>
+                  <pic:spPr bwMode="auto">
+                    <a:xfrm>
+                      <a:off x="0" y="0"/>
+                      <a:ext cx="6188710" cy="3092450"/>
+                    </a:xfrm>
+                    <a:prstGeom prst="rect">
+                      <a:avLst/>
+                    </a:prstGeom>
+                    <a:noFill/>
+                    <a:ln>
+                      <a:noFill/>
+                    </a:ln>
+                  </pic:spPr>
+                </pic:pic>
+              </a:graphicData>
+            </a:graphic>
+          </wp:inline>
+        </w:drawing>
+      </w:r>
+    </w:p>
+    <w:p>
+      <w:pPr>
+        <w:pStyle w:val="Caption"/>
+      </w:pPr>
+      <w:bookmarkStart w:id="18" w:name="_Ref27565760"/>
+      <w:r>
+        <w:t xml:space="preserve">Table </w:t>
+      </w:r>
+      <w:r>
+        <w:fldChar w:fldCharType="begin"/>
+      </w:r>
+      <w:r>
+        <w:instrText xml:space="preserve"> SEQ Table \* ARABIC </w:instrText>
+      </w:r>
+      <w:r>
+        <w:fldChar w:fldCharType="separate"/>
+      </w:r>
+      <w:r>
+        <w:rPr>
+          <w:noProof/>
+        </w:rPr>
+        <w:t>4</w:t>
+      </w:r>
+      <w:r>
+        <w:fldChar w:fldCharType="end"/>
+      </w:r>
+      <w:bookmarkEnd w:id="18"/>
+      <w:r>
+        <w:t xml:space="preserve"> Summary statics for living things</w:t>
+      </w:r>
+      <w:sdt>
+        <w:sdtPr>
+          <w:id w:val="-1318264453"/>
+          <w:citation/>
+        </w:sdtPr>
+        <w:sdtContent>
+          <w:r>
+            <w:fldChar w:fldCharType="begin"/>
+          </w:r>
+          <w:r>
+            <w:instrText xml:space="preserve"> CITATION Dew19 \l 2057 </w:instrText>
+          </w:r>
+          <w:r>
+            <w:fldChar w:fldCharType="separate"/>
+          </w:r>
+          <w:r>
+            <w:rPr>
+              <w:noProof/>
+            </w:rPr>
+            <w:t xml:space="preserve"> (Liu, 2019)</w:t>
+          </w:r>
+          <w:r>
+            <w:fldChar w:fldCharType="end"/>
+          </w:r>
+        </w:sdtContent>
+      </w:sdt>
+    </w:p>
+    <w:p>
+      <w:r>
+        <w:rPr>
+          <w:noProof/>
+          <w:lang w:eastAsia="en-GB"/>
+        </w:rPr>
+        <w:drawing>
+          <wp:inline distT="0" distB="0" distL="0" distR="0" wp14:anchorId="2BAB0C3B" wp14:editId="6CB89264">
+            <wp:extent cx="6188710" cy="3092450"/>
+            <wp:effectExtent l="0" t="0" r="2540" b="0"/>
+            <wp:docPr id="67" name="Picture 67" descr="Q:\outputs\outputs\nonliving_statics.jpeg"/>
+            <wp:cNvGraphicFramePr>
+              <a:graphicFrameLocks xmlns:a="http://schemas.openxmlformats.org/drawingml/2006/main" noChangeAspect="1"/>
+            </wp:cNvGraphicFramePr>
+            <a:graphic xmlns:a="http://schemas.openxmlformats.org/drawingml/2006/main">
+              <a:graphicData uri="http://schemas.openxmlformats.org/drawingml/2006/picture">
+                <pic:pic xmlns:pic="http://schemas.openxmlformats.org/drawingml/2006/picture">
+                  <pic:nvPicPr>
+                    <pic:cNvPr id="0" name="Picture 3" descr="Q:\outputs\outputs\nonliving_statics.jpeg"/>
+                    <pic:cNvPicPr>
+                      <a:picLocks noChangeAspect="1" noChangeArrowheads="1"/>
+                    </pic:cNvPicPr>
+                  </pic:nvPicPr>
+                  <pic:blipFill>
+                    <a:blip r:embed="rId14">
+                      <a:extLst>
+                        <a:ext uri="{28A0092B-C50C-407E-A947-70E740481C1C}">
+                          <a14:useLocalDpi xmlns:a14="http://schemas.microsoft.com/office/drawing/2010/main" val="0"/>
+                        </a:ext>
+                      </a:extLst>
+                    </a:blip>
+                    <a:srcRect/>
+                    <a:stretch>
+                      <a:fillRect/>
+                    </a:stretch>
+                  </pic:blipFill>
+                  <pic:spPr bwMode="auto">
+                    <a:xfrm>
+                      <a:off x="0" y="0"/>
+                      <a:ext cx="6188710" cy="3092450"/>
+                    </a:xfrm>
+                    <a:prstGeom prst="rect">
+                      <a:avLst/>
+                    </a:prstGeom>
+                    <a:noFill/>
+                    <a:ln>
+                      <a:noFill/>
+                    </a:ln>
+                  </pic:spPr>
+                </pic:pic>
+              </a:graphicData>
+            </a:graphic>
+          </wp:inline>
+        </w:drawing>
+      </w:r>
+    </w:p>
+    <w:p>
+      <w:pPr>
+        <w:pStyle w:val="Caption"/>
+      </w:pPr>
+      <w:bookmarkStart w:id="19" w:name="_Ref27565761"/>
+      <w:r>
+        <w:t xml:space="preserve">Table </w:t>
+      </w:r>
+      <w:r>
+        <w:fldChar w:fldCharType="begin"/>
+      </w:r>
+      <w:r>
+        <w:instrText xml:space="preserve"> SEQ Table \* ARABIC </w:instrText>
+      </w:r>
+      <w:r>
+        <w:fldChar w:fldCharType="separate"/>
+      </w:r>
+      <w:r>
+        <w:rPr>
+          <w:noProof/>
+        </w:rPr>
+        <w:t>5</w:t>
+      </w:r>
+      <w:r>
+        <w:fldChar w:fldCharType="end"/>
+      </w:r>
+      <w:bookmarkEnd w:id="19"/>
+      <w:r>
+        <w:t xml:space="preserve"> </w:t>
+      </w:r>
+      <w:r>
+        <w:t>Summary statics for non</w:t>
+      </w:r>
+      <w:r>
+        <w:t>-</w:t>
+      </w:r>
+      <w:r>
+        <w:t>living things</w:t>
+      </w:r>
+      <w:sdt>
+        <w:sdtPr>
+          <w:id w:val="682325403"/>
+          <w:citation/>
+        </w:sdtPr>
+        <w:sdtContent>
+          <w:r>
+            <w:fldChar w:fldCharType="begin"/>
+          </w:r>
+          <w:r>
+            <w:instrText xml:space="preserve"> CITATION Dew19 \l 2057 </w:instrText>
+          </w:r>
+          <w:r>
+            <w:fldChar w:fldCharType="separate"/>
+          </w:r>
+          <w:r>
+            <w:rPr>
+              <w:noProof/>
+            </w:rPr>
+            <w:t xml:space="preserve"> (Liu, 2019)</w:t>
+          </w:r>
+          <w:r>
+            <w:fldChar w:fldCharType="end"/>
+          </w:r>
+        </w:sdtContent>
+      </w:sdt>
+    </w:p>
+    <w:p>
+      <w:r>
+        <w:t>The following figures imported from assignment 2</w:t>
+      </w:r>
+      <w:sdt>
+        <w:sdtPr>
+          <w:id w:val="-504815910"/>
+          <w:citation/>
+        </w:sdtPr>
+        <w:sdtContent>
+          <w:r>
+            <w:fldChar w:fldCharType="begin"/>
+          </w:r>
+          <w:r>
+            <w:instrText xml:space="preserve"> CITATION Dew19 \l 2057 </w:instrText>
+          </w:r>
+          <w:r>
+            <w:fldChar w:fldCharType="separate"/>
+          </w:r>
+          <w:r>
+            <w:rPr>
+              <w:noProof/>
+            </w:rPr>
+            <w:t xml:space="preserve"> (Liu, 2019)</w:t>
+          </w:r>
+          <w:r>
+            <w:fldChar w:fldCharType="end"/>
+          </w:r>
+        </w:sdtContent>
+      </w:sdt>
+      <w:r>
+        <w:t xml:space="preserve"> shows the separations between living and non-living objects on these</w:t>
+      </w:r>
+      <w:r>
+        <w:t xml:space="preserve"> three features. Although the separations are not very clear, but we can still consider using these features to perform the logistic regression.</w:t>
+      </w:r>
+    </w:p>
+    <w:p>
+      <w:r>
+        <w:rPr>
+          <w:noProof/>
+          <w:lang w:eastAsia="en-GB"/>
+        </w:rPr>
+        <w:drawing>
+          <wp:inline distT="0" distB="0" distL="0" distR="0" wp14:anchorId="23B74683" wp14:editId="4918DF9D">
+            <wp:extent cx="3048000" cy="3048000"/>
+            <wp:effectExtent l="0" t="0" r="0" b="0"/>
+            <wp:docPr id="63" name="Picture 63"/>
+            <wp:cNvGraphicFramePr>
+              <a:graphicFrameLocks xmlns:a="http://schemas.openxmlformats.org/drawingml/2006/main" noChangeAspect="1"/>
+            </wp:cNvGraphicFramePr>
+            <a:graphic xmlns:a="http://schemas.openxmlformats.org/drawingml/2006/main">
+              <a:graphicData uri="http://schemas.openxmlformats.org/drawingml/2006/picture">
+                <pic:pic xmlns:pic="http://schemas.openxmlformats.org/drawingml/2006/picture">
+                  <pic:nvPicPr>
+                    <pic:cNvPr id="3" name="top2tile_compared in_living_nonliving.jpeg"/>
+                    <pic:cNvPicPr/>
+                  </pic:nvPicPr>
+                  <pic:blipFill>
+                    <a:blip r:embed="rId15">
+                      <a:extLst>
+                        <a:ext uri="{28A0092B-C50C-407E-A947-70E740481C1C}">
+                          <a14:useLocalDpi xmlns:a14="http://schemas.microsoft.com/office/drawing/2010/main" val="0"/>
+                        </a:ext>
+                      </a:extLst>
+                    </a:blip>
+                    <a:stretch>
+                      <a:fillRect/>
+                    </a:stretch>
+                  </pic:blipFill>
+                  <pic:spPr>
+                    <a:xfrm>
+                      <a:off x="0" y="0"/>
+                      <a:ext cx="3048000" cy="3048000"/>
+                    </a:xfrm>
+                    <a:prstGeom prst="rect">
+                      <a:avLst/>
+                    </a:prstGeom>
+                  </pic:spPr>
+                </pic:pic>
+              </a:graphicData>
+            </a:graphic>
+          </wp:inline>
+        </w:drawing>
+      </w:r>
+    </w:p>
+    <w:p>
+      <w:pPr>
+        <w:pStyle w:val="Caption"/>
+      </w:pPr>
+      <w:r>
+        <w:t xml:space="preserve">Figure </w:t>
+      </w:r>
+      <w:r>
+        <w:fldChar w:fldCharType="begin"/>
+      </w:r>
+      <w:r>
+        <w:instrText xml:space="preserve"> SEQ Figure \* ARABIC </w:instrText>
+      </w:r>
+      <w:r>
+        <w:fldChar w:fldCharType="separate"/>
+      </w:r>
+      <w:r>
+        <w:rPr>
+          <w:noProof/>
+        </w:rPr>
+        <w:t>4</w:t>
+      </w:r>
+      <w:r>
+        <w:fldChar w:fldCharType="end"/>
+      </w:r>
+      <w:r>
+        <w:t xml:space="preserve"> </w:t>
+      </w:r>
+      <w:r>
+        <w:t xml:space="preserve">Histogram of </w:t>
+      </w:r>
+      <w:bookmarkStart w:id="20" w:name="_GoBack"/>
+      <w:r>
+        <w:t>top</w:t>
+      </w:r>
+      <w:r>
+        <w:t xml:space="preserve">2tile </w:t>
+      </w:r>
+      <w:bookmarkEnd w:id="20"/>
+      <w:r>
+        <w:t xml:space="preserve">for living and </w:t>
+      </w:r>
+      <w:r>
+        <w:t>non-living</w:t>
+      </w:r>
+      <w:sdt>
+        <w:sdtPr>
+          <w:id w:val="1735433257"/>
+          <w:citation/>
+        </w:sdtPr>
+        <w:sdtContent>
+          <w:r>
+            <w:fldChar w:fldCharType="begin"/>
+          </w:r>
+          <w:r>
+            <w:instrText xml:space="preserve"> CITATION Dew19 \l 2057 </w:instrText>
+          </w:r>
+          <w:r>
+            <w:fldChar w:fldCharType="separate"/>
+          </w:r>
+          <w:r>
+            <w:rPr>
+              <w:noProof/>
+            </w:rPr>
+            <w:t xml:space="preserve"> (Liu, 2019)</w:t>
+          </w:r>
+          <w:r>
+            <w:fldChar w:fldCharType="end"/>
+          </w:r>
+        </w:sdtContent>
+      </w:sdt>
+    </w:p>
+    <w:p>
+      <w:pPr>
+        <w:pStyle w:val="Caption"/>
+      </w:pPr>
+      <w:r>
+        <w:rPr>
+          <w:noProof/>
+          <w:lang w:eastAsia="en-GB"/>
+        </w:rPr>
+        <w:drawing>
+          <wp:inline distT="0" distB="0" distL="0" distR="0" wp14:anchorId="7ADFA80C" wp14:editId="713ECC2B">
+            <wp:extent cx="3048000" cy="3048000"/>
+            <wp:effectExtent l="0" t="0" r="0" b="0"/>
+            <wp:docPr id="64" name="Picture 64"/>
+            <wp:cNvGraphicFramePr>
+              <a:graphicFrameLocks xmlns:a="http://schemas.openxmlformats.org/drawingml/2006/main" noChangeAspect="1"/>
+            </wp:cNvGraphicFramePr>
+            <a:graphic xmlns:a="http://schemas.openxmlformats.org/drawingml/2006/main">
+              <a:graphicData uri="http://schemas.openxmlformats.org/drawingml/2006/picture">
+                <pic:pic xmlns:pic="http://schemas.openxmlformats.org/drawingml/2006/picture">
+                  <pic:nvPicPr>
+                    <pic:cNvPr id="1" name="bottom2tile_compared in_living_nonliving.jpeg"/>
+                    <pic:cNvPicPr/>
+                  </pic:nvPicPr>
+                  <pic:blipFill>
+                    <a:blip r:embed="rId16">
+                      <a:extLst>
+                        <a:ext uri="{28A0092B-C50C-407E-A947-70E740481C1C}">
+                          <a14:useLocalDpi xmlns:a14="http://schemas.microsoft.com/office/drawing/2010/main" val="0"/>
+                        </a:ext>
+                      </a:extLst>
+                    </a:blip>
+                    <a:stretch>
+                      <a:fillRect/>
+                    </a:stretch>
+                  </pic:blipFill>
+                  <pic:spPr>
+                    <a:xfrm>
+                      <a:off x="0" y="0"/>
+                      <a:ext cx="3048000" cy="3048000"/>
+                    </a:xfrm>
+                    <a:prstGeom prst="rect">
+                      <a:avLst/>
+                    </a:prstGeom>
+                  </pic:spPr>
+                </pic:pic>
+              </a:graphicData>
+            </a:graphic>
+          </wp:inline>
+        </w:drawing>
+      </w:r>
+    </w:p>
+    <w:p>
+      <w:pPr>
+        <w:pStyle w:val="Caption"/>
+      </w:pPr>
+      <w:r>
+        <w:t xml:space="preserve">Figure </w:t>
+      </w:r>
+      <w:r>
+        <w:fldChar w:fldCharType="begin"/>
+      </w:r>
+      <w:r>
+        <w:instrText xml:space="preserve"> SEQ Figure \* ARABIC </w:instrText>
+      </w:r>
+      <w:r>
+        <w:fldChar w:fldCharType="separate"/>
+      </w:r>
+      <w:r>
+        <w:rPr>
+          <w:noProof/>
+        </w:rPr>
+        <w:t>5</w:t>
+      </w:r>
+      <w:r>
+        <w:fldChar w:fldCharType="end"/>
+      </w:r>
+      <w:r>
+        <w:t xml:space="preserve"> </w:t>
+      </w:r>
+      <w:r>
+        <w:t>Histogram of bottom2tile for living and non</w:t>
+      </w:r>
+      <w:r>
+        <w:t>-</w:t>
+      </w:r>
+      <w:r>
+        <w:t>living</w:t>
+      </w:r>
+      <w:sdt>
+        <w:sdtPr>
+          <w:id w:val="-1181966974"/>
+          <w:citation/>
+        </w:sdtPr>
+        <w:sdtContent>
+          <w:r>
+            <w:fldChar w:fldCharType="begin"/>
+          </w:r>
+          <w:r>
+            <w:instrText xml:space="preserve"> CITATION Dew19 \l 2057 </w:instrText>
+          </w:r>
+          <w:r>
+            <w:fldChar w:fldCharType="separate"/>
+          </w:r>
+          <w:r>
+            <w:rPr>
+              <w:noProof/>
+            </w:rPr>
+            <w:t xml:space="preserve"> (Liu, 2019)</w:t>
+          </w:r>
+          <w:r>
+            <w:fldChar w:fldCharType="end"/>
+          </w:r>
+        </w:sdtContent>
+      </w:sdt>
+    </w:p>
+    <w:p/>
+    <w:p>
+      <w:r>
+        <w:rPr>
+          <w:noProof/>
+          <w:lang w:eastAsia="en-GB"/>
+        </w:rPr>
+        <w:drawing>
+          <wp:inline distT="0" distB="0" distL="0" distR="0" wp14:anchorId="70550A6A" wp14:editId="097D78F3">
+            <wp:extent cx="3048000" cy="3048000"/>
+            <wp:effectExtent l="0" t="0" r="0" b="0"/>
+            <wp:docPr id="68" name="Picture 68"/>
+            <wp:cNvGraphicFramePr>
+              <a:graphicFrameLocks xmlns:a="http://schemas.openxmlformats.org/drawingml/2006/main" noChangeAspect="1"/>
+            </wp:cNvGraphicFramePr>
+            <a:graphic xmlns:a="http://schemas.openxmlformats.org/drawingml/2006/main">
+              <a:graphicData uri="http://schemas.openxmlformats.org/drawingml/2006/picture">
+                <pic:pic xmlns:pic="http://schemas.openxmlformats.org/drawingml/2006/picture">
+                  <pic:nvPicPr>
+                    <pic:cNvPr id="2" name="horizontalness_compared in_living_nonliving.jpeg"/>
+                    <pic:cNvPicPr/>
+                  </pic:nvPicPr>
+                  <pic:blipFill>
+                    <a:blip r:embed="rId17">
+                      <a:extLst>
+                        <a:ext uri="{28A0092B-C50C-407E-A947-70E740481C1C}">
+                          <a14:useLocalDpi xmlns:a14="http://schemas.microsoft.com/office/drawing/2010/main" val="0"/>
+                        </a:ext>
+                      </a:extLst>
+                    </a:blip>
+                    <a:stretch>
+                      <a:fillRect/>
+                    </a:stretch>
+                  </pic:blipFill>
+                  <pic:spPr>
+                    <a:xfrm>
+                      <a:off x="0" y="0"/>
+                      <a:ext cx="3048000" cy="3048000"/>
+                    </a:xfrm>
+                    <a:prstGeom prst="rect">
+                      <a:avLst/>
+                    </a:prstGeom>
+                  </pic:spPr>
+                </pic:pic>
+              </a:graphicData>
+            </a:graphic>
+          </wp:inline>
+        </w:drawing>
+      </w:r>
+    </w:p>
+    <w:p>
+      <w:pPr>
+        <w:pStyle w:val="Caption"/>
+      </w:pPr>
+      <w:r>
+        <w:t xml:space="preserve">Figure </w:t>
+      </w:r>
+      <w:r>
+        <w:fldChar w:fldCharType="begin"/>
+      </w:r>
+      <w:r>
+        <w:instrText xml:space="preserve"> SEQ Figure \* ARABIC </w:instrText>
+      </w:r>
+      <w:r>
+        <w:fldChar w:fldCharType="separate"/>
+      </w:r>
+      <w:r>
+        <w:rPr>
+          <w:noProof/>
+        </w:rPr>
+        <w:t>6</w:t>
+      </w:r>
+      <w:r>
+        <w:fldChar w:fldCharType="end"/>
+      </w:r>
+      <w:r>
+        <w:t xml:space="preserve"> </w:t>
+      </w:r>
+      <w:r>
+        <w:t>Histogram of horizontalness for living and non-living</w:t>
+      </w:r>
+      <w:sdt>
+        <w:sdtPr>
+          <w:id w:val="1859079872"/>
+          <w:citation/>
+        </w:sdtPr>
+        <w:sdtContent>
+          <w:r>
+            <w:fldChar w:fldCharType="begin"/>
+          </w:r>
+          <w:r>
+            <w:instrText xml:space="preserve"> CITATION Dew19 \l 2057 </w:instrText>
+          </w:r>
+          <w:r>
+            <w:fldChar w:fldCharType="separate"/>
+          </w:r>
+          <w:r>
+            <w:rPr>
+              <w:noProof/>
+            </w:rPr>
+            <w:t xml:space="preserve"> (Liu, 2019)</w:t>
+          </w:r>
+          <w:r>
+            <w:fldChar w:fldCharType="end"/>
+          </w:r>
+        </w:sdtContent>
+      </w:sdt>
+    </w:p>
+    <w:p/>
+    <w:p/>
+    <w:p/>
+    <w:p/>
+    <w:p/>
     <w:p>
       <w:pPr>
         <w:rPr>
@@ -5482,7 +7372,7 @@
           <w:shd w:val="clear" w:color="auto" w:fill="FFFFFF"/>
         </w:rPr>
       </w:pPr>
-      <w:bookmarkStart w:id="16" w:name="_Toc27421998"/>
+      <w:bookmarkStart w:id="21" w:name="_Toc27421998"/>
       <w:r>
         <w:rPr>
           <w:shd w:val="clear" w:color="auto" w:fill="FFFFFF"/>
@@ -5490,7 +7380,7 @@
         <w:lastRenderedPageBreak/>
         <w:t>Question 1.4</w:t>
       </w:r>
-      <w:bookmarkEnd w:id="16"/>
+      <w:bookmarkEnd w:id="21"/>
     </w:p>
     <w:p>
       <w:pPr>
@@ -5516,7 +7406,7 @@
           <w:shd w:val="clear" w:color="auto" w:fill="FFFFFF"/>
         </w:rPr>
       </w:pPr>
-      <w:bookmarkStart w:id="17" w:name="_Toc27421999"/>
+      <w:bookmarkStart w:id="22" w:name="_Toc27421999"/>
       <w:r>
         <w:rPr>
           <w:shd w:val="clear" w:color="auto" w:fill="FFFFFF"/>
@@ -5524,7 +7414,7 @@
         <w:lastRenderedPageBreak/>
         <w:t>Question 1.5</w:t>
       </w:r>
-      <w:bookmarkEnd w:id="17"/>
+      <w:bookmarkEnd w:id="22"/>
     </w:p>
     <w:p>
       <w:pPr>
@@ -5547,7 +7437,7 @@
       <w:pPr>
         <w:pStyle w:val="Heading1"/>
       </w:pPr>
-      <w:bookmarkStart w:id="18" w:name="_Toc27422000"/>
+      <w:bookmarkStart w:id="23" w:name="_Toc27422000"/>
       <w:r>
         <w:lastRenderedPageBreak/>
         <w:t>Section</w:t>
@@ -5555,7 +7445,7 @@
       <w:r>
         <w:t xml:space="preserve"> 2</w:t>
       </w:r>
-      <w:bookmarkEnd w:id="18"/>
+      <w:bookmarkEnd w:id="23"/>
     </w:p>
     <w:p>
       <w:pPr>
@@ -5769,7 +7659,25 @@
           <w:color w:val="000000"/>
           <w:shd w:val="clear" w:color="auto" w:fill="FFFFFF"/>
         </w:rPr>
-        <w:t xml:space="preserve"> et dolore magna </w:t>
+        <w:t xml:space="preserve"> et </w:t>
+      </w:r>
+      <w:proofErr w:type="spellStart"/>
+      <w:r>
+        <w:rPr>
+          <w:rFonts w:cstheme="minorHAnsi"/>
+          <w:color w:val="000000"/>
+          <w:shd w:val="clear" w:color="auto" w:fill="FFFFFF"/>
+        </w:rPr>
+        <w:t>dolore</w:t>
+      </w:r>
+      <w:proofErr w:type="spellEnd"/>
+      <w:r>
+        <w:rPr>
+          <w:rFonts w:cstheme="minorHAnsi"/>
+          <w:color w:val="000000"/>
+          <w:shd w:val="clear" w:color="auto" w:fill="FFFFFF"/>
+        </w:rPr>
+        <w:t xml:space="preserve"> magna </w:t>
       </w:r>
       <w:proofErr w:type="spellStart"/>
       <w:r>
@@ -5787,7 +7695,25 @@
           <w:color w:val="000000"/>
           <w:shd w:val="clear" w:color="auto" w:fill="FFFFFF"/>
         </w:rPr>
-        <w:t xml:space="preserve">. Ut </w:t>
+        <w:t xml:space="preserve">. </w:t>
+      </w:r>
+      <w:proofErr w:type="spellStart"/>
+      <w:r>
+        <w:rPr>
+          <w:rFonts w:cstheme="minorHAnsi"/>
+          <w:color w:val="000000"/>
+          <w:shd w:val="clear" w:color="auto" w:fill="FFFFFF"/>
+        </w:rPr>
+        <w:t>Ut</w:t>
+      </w:r>
+      <w:proofErr w:type="spellEnd"/>
+      <w:r>
+        <w:rPr>
+          <w:rFonts w:cstheme="minorHAnsi"/>
+          <w:color w:val="000000"/>
+          <w:shd w:val="clear" w:color="auto" w:fill="FFFFFF"/>
+        </w:rPr>
+        <w:t xml:space="preserve"> </w:t>
       </w:r>
       <w:proofErr w:type="spellStart"/>
       <w:r>
@@ -5985,7 +7911,25 @@
           <w:color w:val="000000"/>
           <w:shd w:val="clear" w:color="auto" w:fill="FFFFFF"/>
         </w:rPr>
-        <w:t xml:space="preserve">. Duis </w:t>
+        <w:t xml:space="preserve">. </w:t>
+      </w:r>
+      <w:proofErr w:type="spellStart"/>
+      <w:r>
+        <w:rPr>
+          <w:rFonts w:cstheme="minorHAnsi"/>
+          <w:color w:val="000000"/>
+          <w:shd w:val="clear" w:color="auto" w:fill="FFFFFF"/>
+        </w:rPr>
+        <w:t>Duis</w:t>
+      </w:r>
+      <w:proofErr w:type="spellEnd"/>
+      <w:r>
+        <w:rPr>
+          <w:rFonts w:cstheme="minorHAnsi"/>
+          <w:color w:val="000000"/>
+          <w:shd w:val="clear" w:color="auto" w:fill="FFFFFF"/>
+        </w:rPr>
+        <w:t xml:space="preserve"> </w:t>
       </w:r>
       <w:proofErr w:type="spellStart"/>
       <w:r>
@@ -6129,7 +8073,25 @@
           <w:color w:val="000000"/>
           <w:shd w:val="clear" w:color="auto" w:fill="FFFFFF"/>
         </w:rPr>
-        <w:t xml:space="preserve"> dolore </w:t>
+        <w:t xml:space="preserve"> </w:t>
+      </w:r>
+      <w:proofErr w:type="spellStart"/>
+      <w:r>
+        <w:rPr>
+          <w:rFonts w:cstheme="minorHAnsi"/>
+          <w:color w:val="000000"/>
+          <w:shd w:val="clear" w:color="auto" w:fill="FFFFFF"/>
+        </w:rPr>
+        <w:t>dolore</w:t>
+      </w:r>
+      <w:proofErr w:type="spellEnd"/>
+      <w:r>
+        <w:rPr>
+          <w:rFonts w:cstheme="minorHAnsi"/>
+          <w:color w:val="000000"/>
+          <w:shd w:val="clear" w:color="auto" w:fill="FFFFFF"/>
+        </w:rPr>
+        <w:t xml:space="preserve"> </w:t>
       </w:r>
       <w:proofErr w:type="spellStart"/>
       <w:r>
@@ -6291,7 +8253,25 @@
           <w:color w:val="000000"/>
           <w:shd w:val="clear" w:color="auto" w:fill="FFFFFF"/>
         </w:rPr>
-        <w:t xml:space="preserve">, sunt in culpa qui </w:t>
+        <w:t xml:space="preserve">, </w:t>
+      </w:r>
+      <w:proofErr w:type="spellStart"/>
+      <w:r>
+        <w:rPr>
+          <w:rFonts w:cstheme="minorHAnsi"/>
+          <w:color w:val="000000"/>
+          <w:shd w:val="clear" w:color="auto" w:fill="FFFFFF"/>
+        </w:rPr>
+        <w:t>sunt</w:t>
+      </w:r>
+      <w:proofErr w:type="spellEnd"/>
+      <w:r>
+        <w:rPr>
+          <w:rFonts w:cstheme="minorHAnsi"/>
+          <w:color w:val="000000"/>
+          <w:shd w:val="clear" w:color="auto" w:fill="FFFFFF"/>
+        </w:rPr>
+        <w:t xml:space="preserve"> in culpa qui </w:t>
       </w:r>
       <w:proofErr w:type="spellStart"/>
       <w:r>
@@ -6406,7 +8386,7 @@
       <w:pPr>
         <w:pStyle w:val="Heading2"/>
       </w:pPr>
-      <w:bookmarkStart w:id="19" w:name="_Toc27422001"/>
+      <w:bookmarkStart w:id="24" w:name="_Toc27422001"/>
       <w:r>
         <w:t>Section</w:t>
       </w:r>
@@ -6419,7 +8399,7 @@
       <w:r>
         <w:t>.1</w:t>
       </w:r>
-      <w:bookmarkEnd w:id="19"/>
+      <w:bookmarkEnd w:id="24"/>
     </w:p>
     <w:p>
       <w:pPr>
@@ -6633,7 +8613,25 @@
           <w:color w:val="000000"/>
           <w:shd w:val="clear" w:color="auto" w:fill="FFFFFF"/>
         </w:rPr>
-        <w:t xml:space="preserve"> et dolore magna </w:t>
+        <w:t xml:space="preserve"> et </w:t>
+      </w:r>
+      <w:proofErr w:type="spellStart"/>
+      <w:r>
+        <w:rPr>
+          <w:rFonts w:cstheme="minorHAnsi"/>
+          <w:color w:val="000000"/>
+          <w:shd w:val="clear" w:color="auto" w:fill="FFFFFF"/>
+        </w:rPr>
+        <w:t>dolore</w:t>
+      </w:r>
+      <w:proofErr w:type="spellEnd"/>
+      <w:r>
+        <w:rPr>
+          <w:rFonts w:cstheme="minorHAnsi"/>
+          <w:color w:val="000000"/>
+          <w:shd w:val="clear" w:color="auto" w:fill="FFFFFF"/>
+        </w:rPr>
+        <w:t xml:space="preserve"> magna </w:t>
       </w:r>
       <w:proofErr w:type="spellStart"/>
       <w:r>
@@ -6651,7 +8649,25 @@
           <w:color w:val="000000"/>
           <w:shd w:val="clear" w:color="auto" w:fill="FFFFFF"/>
         </w:rPr>
-        <w:t xml:space="preserve">. Ut </w:t>
+        <w:t xml:space="preserve">. </w:t>
+      </w:r>
+      <w:proofErr w:type="spellStart"/>
+      <w:r>
+        <w:rPr>
+          <w:rFonts w:cstheme="minorHAnsi"/>
+          <w:color w:val="000000"/>
+          <w:shd w:val="clear" w:color="auto" w:fill="FFFFFF"/>
+        </w:rPr>
+        <w:t>Ut</w:t>
+      </w:r>
+      <w:proofErr w:type="spellEnd"/>
+      <w:r>
+        <w:rPr>
+          <w:rFonts w:cstheme="minorHAnsi"/>
+          <w:color w:val="000000"/>
+          <w:shd w:val="clear" w:color="auto" w:fill="FFFFFF"/>
+        </w:rPr>
+        <w:t xml:space="preserve"> </w:t>
       </w:r>
       <w:proofErr w:type="spellStart"/>
       <w:r>
@@ -6849,7 +8865,25 @@
           <w:color w:val="000000"/>
           <w:shd w:val="clear" w:color="auto" w:fill="FFFFFF"/>
         </w:rPr>
-        <w:t xml:space="preserve">. Duis </w:t>
+        <w:t xml:space="preserve">. </w:t>
+      </w:r>
+      <w:proofErr w:type="spellStart"/>
+      <w:r>
+        <w:rPr>
+          <w:rFonts w:cstheme="minorHAnsi"/>
+          <w:color w:val="000000"/>
+          <w:shd w:val="clear" w:color="auto" w:fill="FFFFFF"/>
+        </w:rPr>
+        <w:t>Duis</w:t>
+      </w:r>
+      <w:proofErr w:type="spellEnd"/>
+      <w:r>
+        <w:rPr>
+          <w:rFonts w:cstheme="minorHAnsi"/>
+          <w:color w:val="000000"/>
+          <w:shd w:val="clear" w:color="auto" w:fill="FFFFFF"/>
+        </w:rPr>
+        <w:t xml:space="preserve"> </w:t>
       </w:r>
       <w:proofErr w:type="spellStart"/>
       <w:r>
@@ -6993,7 +9027,25 @@
           <w:color w:val="000000"/>
           <w:shd w:val="clear" w:color="auto" w:fill="FFFFFF"/>
         </w:rPr>
-        <w:t xml:space="preserve"> dolore </w:t>
+        <w:t xml:space="preserve"> </w:t>
+      </w:r>
+      <w:proofErr w:type="spellStart"/>
+      <w:r>
+        <w:rPr>
+          <w:rFonts w:cstheme="minorHAnsi"/>
+          <w:color w:val="000000"/>
+          <w:shd w:val="clear" w:color="auto" w:fill="FFFFFF"/>
+        </w:rPr>
+        <w:t>dolore</w:t>
+      </w:r>
+      <w:proofErr w:type="spellEnd"/>
+      <w:r>
+        <w:rPr>
+          <w:rFonts w:cstheme="minorHAnsi"/>
+          <w:color w:val="000000"/>
+          <w:shd w:val="clear" w:color="auto" w:fill="FFFFFF"/>
+        </w:rPr>
+        <w:t xml:space="preserve"> </w:t>
       </w:r>
       <w:proofErr w:type="spellStart"/>
       <w:r>
@@ -7155,7 +9207,25 @@
           <w:color w:val="000000"/>
           <w:shd w:val="clear" w:color="auto" w:fill="FFFFFF"/>
         </w:rPr>
-        <w:t xml:space="preserve">, sunt in culpa qui </w:t>
+        <w:t xml:space="preserve">, </w:t>
+      </w:r>
+      <w:proofErr w:type="spellStart"/>
+      <w:r>
+        <w:rPr>
+          <w:rFonts w:cstheme="minorHAnsi"/>
+          <w:color w:val="000000"/>
+          <w:shd w:val="clear" w:color="auto" w:fill="FFFFFF"/>
+        </w:rPr>
+        <w:t>sunt</w:t>
+      </w:r>
+      <w:proofErr w:type="spellEnd"/>
+      <w:r>
+        <w:rPr>
+          <w:rFonts w:cstheme="minorHAnsi"/>
+          <w:color w:val="000000"/>
+          <w:shd w:val="clear" w:color="auto" w:fill="FFFFFF"/>
+        </w:rPr>
+        <w:t xml:space="preserve"> in culpa qui </w:t>
       </w:r>
       <w:proofErr w:type="spellStart"/>
       <w:r>
@@ -7267,12 +9337,12 @@
       <w:pPr>
         <w:pStyle w:val="Heading1"/>
       </w:pPr>
-      <w:bookmarkStart w:id="20" w:name="_Toc27422002"/>
+      <w:bookmarkStart w:id="25" w:name="_Toc27422002"/>
       <w:r>
         <w:lastRenderedPageBreak/>
         <w:t>Section 3</w:t>
       </w:r>
-      <w:bookmarkEnd w:id="20"/>
+      <w:bookmarkEnd w:id="25"/>
     </w:p>
     <w:p>
       <w:pPr>
@@ -7486,7 +9556,25 @@
           <w:color w:val="000000"/>
           <w:shd w:val="clear" w:color="auto" w:fill="FFFFFF"/>
         </w:rPr>
-        <w:t xml:space="preserve"> et dolore magna </w:t>
+        <w:t xml:space="preserve"> et </w:t>
+      </w:r>
+      <w:proofErr w:type="spellStart"/>
+      <w:r>
+        <w:rPr>
+          <w:rFonts w:cstheme="minorHAnsi"/>
+          <w:color w:val="000000"/>
+          <w:shd w:val="clear" w:color="auto" w:fill="FFFFFF"/>
+        </w:rPr>
+        <w:t>dolore</w:t>
+      </w:r>
+      <w:proofErr w:type="spellEnd"/>
+      <w:r>
+        <w:rPr>
+          <w:rFonts w:cstheme="minorHAnsi"/>
+          <w:color w:val="000000"/>
+          <w:shd w:val="clear" w:color="auto" w:fill="FFFFFF"/>
+        </w:rPr>
+        <w:t xml:space="preserve"> magna </w:t>
       </w:r>
       <w:proofErr w:type="spellStart"/>
       <w:r>
@@ -7504,7 +9592,25 @@
           <w:color w:val="000000"/>
           <w:shd w:val="clear" w:color="auto" w:fill="FFFFFF"/>
         </w:rPr>
-        <w:t xml:space="preserve">. Ut </w:t>
+        <w:t xml:space="preserve">. </w:t>
+      </w:r>
+      <w:proofErr w:type="spellStart"/>
+      <w:r>
+        <w:rPr>
+          <w:rFonts w:cstheme="minorHAnsi"/>
+          <w:color w:val="000000"/>
+          <w:shd w:val="clear" w:color="auto" w:fill="FFFFFF"/>
+        </w:rPr>
+        <w:t>Ut</w:t>
+      </w:r>
+      <w:proofErr w:type="spellEnd"/>
+      <w:r>
+        <w:rPr>
+          <w:rFonts w:cstheme="minorHAnsi"/>
+          <w:color w:val="000000"/>
+          <w:shd w:val="clear" w:color="auto" w:fill="FFFFFF"/>
+        </w:rPr>
+        <w:t xml:space="preserve"> </w:t>
       </w:r>
       <w:proofErr w:type="spellStart"/>
       <w:r>
@@ -7702,7 +9808,25 @@
           <w:color w:val="000000"/>
           <w:shd w:val="clear" w:color="auto" w:fill="FFFFFF"/>
         </w:rPr>
-        <w:t xml:space="preserve">. Duis </w:t>
+        <w:t xml:space="preserve">. </w:t>
+      </w:r>
+      <w:proofErr w:type="spellStart"/>
+      <w:r>
+        <w:rPr>
+          <w:rFonts w:cstheme="minorHAnsi"/>
+          <w:color w:val="000000"/>
+          <w:shd w:val="clear" w:color="auto" w:fill="FFFFFF"/>
+        </w:rPr>
+        <w:t>Duis</w:t>
+      </w:r>
+      <w:proofErr w:type="spellEnd"/>
+      <w:r>
+        <w:rPr>
+          <w:rFonts w:cstheme="minorHAnsi"/>
+          <w:color w:val="000000"/>
+          <w:shd w:val="clear" w:color="auto" w:fill="FFFFFF"/>
+        </w:rPr>
+        <w:t xml:space="preserve"> </w:t>
       </w:r>
       <w:proofErr w:type="spellStart"/>
       <w:r>
@@ -7846,7 +9970,25 @@
           <w:color w:val="000000"/>
           <w:shd w:val="clear" w:color="auto" w:fill="FFFFFF"/>
         </w:rPr>
-        <w:t xml:space="preserve"> dolore </w:t>
+        <w:t xml:space="preserve"> </w:t>
+      </w:r>
+      <w:proofErr w:type="spellStart"/>
+      <w:r>
+        <w:rPr>
+          <w:rFonts w:cstheme="minorHAnsi"/>
+          <w:color w:val="000000"/>
+          <w:shd w:val="clear" w:color="auto" w:fill="FFFFFF"/>
+        </w:rPr>
+        <w:t>dolore</w:t>
+      </w:r>
+      <w:proofErr w:type="spellEnd"/>
+      <w:r>
+        <w:rPr>
+          <w:rFonts w:cstheme="minorHAnsi"/>
+          <w:color w:val="000000"/>
+          <w:shd w:val="clear" w:color="auto" w:fill="FFFFFF"/>
+        </w:rPr>
+        <w:t xml:space="preserve"> </w:t>
       </w:r>
       <w:proofErr w:type="spellStart"/>
       <w:r>
@@ -8008,7 +10150,25 @@
           <w:color w:val="000000"/>
           <w:shd w:val="clear" w:color="auto" w:fill="FFFFFF"/>
         </w:rPr>
-        <w:t xml:space="preserve">, sunt in culpa qui </w:t>
+        <w:t xml:space="preserve">, </w:t>
+      </w:r>
+      <w:proofErr w:type="spellStart"/>
+      <w:r>
+        <w:rPr>
+          <w:rFonts w:cstheme="minorHAnsi"/>
+          <w:color w:val="000000"/>
+          <w:shd w:val="clear" w:color="auto" w:fill="FFFFFF"/>
+        </w:rPr>
+        <w:t>sunt</w:t>
+      </w:r>
+      <w:proofErr w:type="spellEnd"/>
+      <w:r>
+        <w:rPr>
+          <w:rFonts w:cstheme="minorHAnsi"/>
+          <w:color w:val="000000"/>
+          <w:shd w:val="clear" w:color="auto" w:fill="FFFFFF"/>
+        </w:rPr>
+        <w:t xml:space="preserve"> in culpa qui </w:t>
       </w:r>
       <w:proofErr w:type="spellStart"/>
       <w:r>
@@ -8123,7 +10283,7 @@
       <w:pPr>
         <w:pStyle w:val="Heading2"/>
       </w:pPr>
-      <w:bookmarkStart w:id="21" w:name="_Toc27422003"/>
+      <w:bookmarkStart w:id="26" w:name="_Toc27422003"/>
       <w:r>
         <w:t>Section</w:t>
       </w:r>
@@ -8136,7 +10296,7 @@
       <w:r>
         <w:t>.1</w:t>
       </w:r>
-      <w:bookmarkEnd w:id="21"/>
+      <w:bookmarkEnd w:id="26"/>
     </w:p>
     <w:p>
       <w:pPr>
@@ -8350,7 +10510,25 @@
           <w:color w:val="000000"/>
           <w:shd w:val="clear" w:color="auto" w:fill="FFFFFF"/>
         </w:rPr>
-        <w:t xml:space="preserve"> et dolore magna </w:t>
+        <w:t xml:space="preserve"> et </w:t>
+      </w:r>
+      <w:proofErr w:type="spellStart"/>
+      <w:r>
+        <w:rPr>
+          <w:rFonts w:cstheme="minorHAnsi"/>
+          <w:color w:val="000000"/>
+          <w:shd w:val="clear" w:color="auto" w:fill="FFFFFF"/>
+        </w:rPr>
+        <w:t>dolore</w:t>
+      </w:r>
+      <w:proofErr w:type="spellEnd"/>
+      <w:r>
+        <w:rPr>
+          <w:rFonts w:cstheme="minorHAnsi"/>
+          <w:color w:val="000000"/>
+          <w:shd w:val="clear" w:color="auto" w:fill="FFFFFF"/>
+        </w:rPr>
+        <w:t xml:space="preserve"> magna </w:t>
       </w:r>
       <w:proofErr w:type="spellStart"/>
       <w:r>
@@ -8368,7 +10546,25 @@
           <w:color w:val="000000"/>
           <w:shd w:val="clear" w:color="auto" w:fill="FFFFFF"/>
         </w:rPr>
-        <w:t xml:space="preserve">. Ut </w:t>
+        <w:t xml:space="preserve">. </w:t>
+      </w:r>
+      <w:proofErr w:type="spellStart"/>
+      <w:r>
+        <w:rPr>
+          <w:rFonts w:cstheme="minorHAnsi"/>
+          <w:color w:val="000000"/>
+          <w:shd w:val="clear" w:color="auto" w:fill="FFFFFF"/>
+        </w:rPr>
+        <w:t>Ut</w:t>
+      </w:r>
+      <w:proofErr w:type="spellEnd"/>
+      <w:r>
+        <w:rPr>
+          <w:rFonts w:cstheme="minorHAnsi"/>
+          <w:color w:val="000000"/>
+          <w:shd w:val="clear" w:color="auto" w:fill="FFFFFF"/>
+        </w:rPr>
+        <w:t xml:space="preserve"> </w:t>
       </w:r>
       <w:proofErr w:type="spellStart"/>
       <w:r>
@@ -8566,7 +10762,25 @@
           <w:color w:val="000000"/>
           <w:shd w:val="clear" w:color="auto" w:fill="FFFFFF"/>
         </w:rPr>
-        <w:t xml:space="preserve">. Duis </w:t>
+        <w:t xml:space="preserve">. </w:t>
+      </w:r>
+      <w:proofErr w:type="spellStart"/>
+      <w:r>
+        <w:rPr>
+          <w:rFonts w:cstheme="minorHAnsi"/>
+          <w:color w:val="000000"/>
+          <w:shd w:val="clear" w:color="auto" w:fill="FFFFFF"/>
+        </w:rPr>
+        <w:t>Duis</w:t>
+      </w:r>
+      <w:proofErr w:type="spellEnd"/>
+      <w:r>
+        <w:rPr>
+          <w:rFonts w:cstheme="minorHAnsi"/>
+          <w:color w:val="000000"/>
+          <w:shd w:val="clear" w:color="auto" w:fill="FFFFFF"/>
+        </w:rPr>
+        <w:t xml:space="preserve"> </w:t>
       </w:r>
       <w:proofErr w:type="spellStart"/>
       <w:r>
@@ -8710,7 +10924,25 @@
           <w:color w:val="000000"/>
           <w:shd w:val="clear" w:color="auto" w:fill="FFFFFF"/>
         </w:rPr>
-        <w:t xml:space="preserve"> dolore </w:t>
+        <w:t xml:space="preserve"> </w:t>
+      </w:r>
+      <w:proofErr w:type="spellStart"/>
+      <w:r>
+        <w:rPr>
+          <w:rFonts w:cstheme="minorHAnsi"/>
+          <w:color w:val="000000"/>
+          <w:shd w:val="clear" w:color="auto" w:fill="FFFFFF"/>
+        </w:rPr>
+        <w:t>dolore</w:t>
+      </w:r>
+      <w:proofErr w:type="spellEnd"/>
+      <w:r>
+        <w:rPr>
+          <w:rFonts w:cstheme="minorHAnsi"/>
+          <w:color w:val="000000"/>
+          <w:shd w:val="clear" w:color="auto" w:fill="FFFFFF"/>
+        </w:rPr>
+        <w:t xml:space="preserve"> </w:t>
       </w:r>
       <w:proofErr w:type="spellStart"/>
       <w:r>
@@ -8872,7 +11104,25 @@
           <w:color w:val="000000"/>
           <w:shd w:val="clear" w:color="auto" w:fill="FFFFFF"/>
         </w:rPr>
-        <w:t xml:space="preserve">, sunt in culpa qui </w:t>
+        <w:t xml:space="preserve">, </w:t>
+      </w:r>
+      <w:proofErr w:type="spellStart"/>
+      <w:r>
+        <w:rPr>
+          <w:rFonts w:cstheme="minorHAnsi"/>
+          <w:color w:val="000000"/>
+          <w:shd w:val="clear" w:color="auto" w:fill="FFFFFF"/>
+        </w:rPr>
+        <w:t>sunt</w:t>
+      </w:r>
+      <w:proofErr w:type="spellEnd"/>
+      <w:r>
+        <w:rPr>
+          <w:rFonts w:cstheme="minorHAnsi"/>
+          <w:color w:val="000000"/>
+          <w:shd w:val="clear" w:color="auto" w:fill="FFFFFF"/>
+        </w:rPr>
+        <w:t xml:space="preserve"> in culpa qui </w:t>
       </w:r>
       <w:proofErr w:type="spellStart"/>
       <w:r>
@@ -8997,7 +11247,7 @@
           <w:shd w:val="clear" w:color="auto" w:fill="FFFFFF"/>
         </w:rPr>
       </w:pPr>
-      <w:bookmarkStart w:id="22" w:name="_Toc27422004"/>
+      <w:bookmarkStart w:id="27" w:name="_Toc27422004"/>
       <w:r>
         <w:rPr>
           <w:shd w:val="clear" w:color="auto" w:fill="FFFFFF"/>
@@ -9005,7 +11255,7 @@
         <w:lastRenderedPageBreak/>
         <w:t>Conclusions</w:t>
       </w:r>
-      <w:bookmarkEnd w:id="22"/>
+      <w:bookmarkEnd w:id="27"/>
     </w:p>
     <w:p>
       <w:pPr>
@@ -9219,7 +11469,25 @@
           <w:color w:val="000000"/>
           <w:shd w:val="clear" w:color="auto" w:fill="FFFFFF"/>
         </w:rPr>
-        <w:t xml:space="preserve"> et dolore magna </w:t>
+        <w:t xml:space="preserve"> et </w:t>
+      </w:r>
+      <w:proofErr w:type="spellStart"/>
+      <w:r>
+        <w:rPr>
+          <w:rFonts w:cstheme="minorHAnsi"/>
+          <w:color w:val="000000"/>
+          <w:shd w:val="clear" w:color="auto" w:fill="FFFFFF"/>
+        </w:rPr>
+        <w:t>dolore</w:t>
+      </w:r>
+      <w:proofErr w:type="spellEnd"/>
+      <w:r>
+        <w:rPr>
+          <w:rFonts w:cstheme="minorHAnsi"/>
+          <w:color w:val="000000"/>
+          <w:shd w:val="clear" w:color="auto" w:fill="FFFFFF"/>
+        </w:rPr>
+        <w:t xml:space="preserve"> magna </w:t>
       </w:r>
       <w:proofErr w:type="spellStart"/>
       <w:r>
@@ -9237,7 +11505,25 @@
           <w:color w:val="000000"/>
           <w:shd w:val="clear" w:color="auto" w:fill="FFFFFF"/>
         </w:rPr>
-        <w:t xml:space="preserve">. Ut </w:t>
+        <w:t xml:space="preserve">. </w:t>
+      </w:r>
+      <w:proofErr w:type="spellStart"/>
+      <w:r>
+        <w:rPr>
+          <w:rFonts w:cstheme="minorHAnsi"/>
+          <w:color w:val="000000"/>
+          <w:shd w:val="clear" w:color="auto" w:fill="FFFFFF"/>
+        </w:rPr>
+        <w:t>Ut</w:t>
+      </w:r>
+      <w:proofErr w:type="spellEnd"/>
+      <w:r>
+        <w:rPr>
+          <w:rFonts w:cstheme="minorHAnsi"/>
+          <w:color w:val="000000"/>
+          <w:shd w:val="clear" w:color="auto" w:fill="FFFFFF"/>
+        </w:rPr>
+        <w:t xml:space="preserve"> </w:t>
       </w:r>
       <w:proofErr w:type="spellStart"/>
       <w:r>
@@ -9435,7 +11721,25 @@
           <w:color w:val="000000"/>
           <w:shd w:val="clear" w:color="auto" w:fill="FFFFFF"/>
         </w:rPr>
-        <w:t xml:space="preserve">. Duis </w:t>
+        <w:t xml:space="preserve">. </w:t>
+      </w:r>
+      <w:proofErr w:type="spellStart"/>
+      <w:r>
+        <w:rPr>
+          <w:rFonts w:cstheme="minorHAnsi"/>
+          <w:color w:val="000000"/>
+          <w:shd w:val="clear" w:color="auto" w:fill="FFFFFF"/>
+        </w:rPr>
+        <w:t>Duis</w:t>
+      </w:r>
+      <w:proofErr w:type="spellEnd"/>
+      <w:r>
+        <w:rPr>
+          <w:rFonts w:cstheme="minorHAnsi"/>
+          <w:color w:val="000000"/>
+          <w:shd w:val="clear" w:color="auto" w:fill="FFFFFF"/>
+        </w:rPr>
+        <w:t xml:space="preserve"> </w:t>
       </w:r>
       <w:proofErr w:type="spellStart"/>
       <w:r>
@@ -9579,7 +11883,25 @@
           <w:color w:val="000000"/>
           <w:shd w:val="clear" w:color="auto" w:fill="FFFFFF"/>
         </w:rPr>
-        <w:t xml:space="preserve"> dolore </w:t>
+        <w:t xml:space="preserve"> </w:t>
+      </w:r>
+      <w:proofErr w:type="spellStart"/>
+      <w:r>
+        <w:rPr>
+          <w:rFonts w:cstheme="minorHAnsi"/>
+          <w:color w:val="000000"/>
+          <w:shd w:val="clear" w:color="auto" w:fill="FFFFFF"/>
+        </w:rPr>
+        <w:t>dolore</w:t>
+      </w:r>
+      <w:proofErr w:type="spellEnd"/>
+      <w:r>
+        <w:rPr>
+          <w:rFonts w:cstheme="minorHAnsi"/>
+          <w:color w:val="000000"/>
+          <w:shd w:val="clear" w:color="auto" w:fill="FFFFFF"/>
+        </w:rPr>
+        <w:t xml:space="preserve"> </w:t>
       </w:r>
       <w:proofErr w:type="spellStart"/>
       <w:r>
@@ -9741,7 +12063,25 @@
           <w:color w:val="000000"/>
           <w:shd w:val="clear" w:color="auto" w:fill="FFFFFF"/>
         </w:rPr>
-        <w:t xml:space="preserve">, sunt in culpa qui </w:t>
+        <w:t xml:space="preserve">, </w:t>
+      </w:r>
+      <w:proofErr w:type="spellStart"/>
+      <w:r>
+        <w:rPr>
+          <w:rFonts w:cstheme="minorHAnsi"/>
+          <w:color w:val="000000"/>
+          <w:shd w:val="clear" w:color="auto" w:fill="FFFFFF"/>
+        </w:rPr>
+        <w:t>sunt</w:t>
+      </w:r>
+      <w:proofErr w:type="spellEnd"/>
+      <w:r>
+        <w:rPr>
+          <w:rFonts w:cstheme="minorHAnsi"/>
+          <w:color w:val="000000"/>
+          <w:shd w:val="clear" w:color="auto" w:fill="FFFFFF"/>
+        </w:rPr>
+        <w:t xml:space="preserve"> in culpa qui </w:t>
       </w:r>
       <w:proofErr w:type="spellStart"/>
       <w:r>
@@ -9857,7 +12197,7 @@
         <w:br w:type="page"/>
       </w:r>
     </w:p>
-    <w:bookmarkStart w:id="23" w:name="_Toc27422005" w:displacedByCustomXml="next"/>
+    <w:bookmarkStart w:id="28" w:name="_Toc27422005" w:displacedByCustomXml="next"/>
     <w:sdt>
       <w:sdtPr>
         <w:rPr>
@@ -9881,7 +12221,7 @@
           <w:r>
             <w:t>References</w:t>
           </w:r>
-          <w:bookmarkEnd w:id="23"/>
+          <w:bookmarkEnd w:id="28"/>
         </w:p>
         <w:sdt>
           <w:sdtPr>
@@ -9976,8 +12316,8 @@
     <w:p/>
     <w:p/>
     <w:sectPr>
-      <w:headerReference w:type="default" r:id="rId13"/>
-      <w:footerReference w:type="default" r:id="rId14"/>
+      <w:headerReference w:type="default" r:id="rId18"/>
+      <w:footerReference w:type="default" r:id="rId19"/>
       <w:pgSz w:w="11906" w:h="16838"/>
       <w:pgMar w:top="1281" w:right="1080" w:bottom="851" w:left="1080" w:header="426" w:footer="148" w:gutter="0"/>
       <w:cols w:space="708"/>
@@ -9988,7 +12328,7 @@
 </file>
 
 <file path=word/endnotes.xml><?xml version="1.0" encoding="utf-8"?>
-<w:endnotes xmlns:wpc="http://schemas.microsoft.com/office/word/2010/wordprocessingCanvas" xmlns:cx="http://schemas.microsoft.com/office/drawing/2014/chartex" xmlns:cx1="http://schemas.microsoft.com/office/drawing/2015/9/8/chartex" xmlns:cx2="http://schemas.microsoft.com/office/drawing/2015/10/21/chartex" xmlns:cx3="http://schemas.microsoft.com/office/drawing/2016/5/9/chartex" xmlns:cx4="http://schemas.microsoft.com/office/drawing/2016/5/10/chartex" xmlns:cx5="http://schemas.microsoft.com/office/drawing/2016/5/11/chartex" xmlns:cx6="http://schemas.microsoft.com/office/drawing/2016/5/12/chartex" xmlns:cx7="http://schemas.microsoft.com/office/drawing/2016/5/13/chartex" xmlns:cx8="http://schemas.microsoft.com/office/drawing/2016/5/14/chartex" xmlns:mc="http://schemas.openxmlformats.org/markup-compatibility/2006" xmlns:aink="http://schemas.microsoft.com/office/drawing/2016/ink" xmlns:am3d="http://schemas.microsoft.com/office/drawing/2017/model3d" xmlns:o="urn:schemas-microsoft-com:office:office" xmlns:r="http://schemas.openxmlformats.org/officeDocument/2006/relationships" xmlns:m="http://schemas.openxmlformats.org/officeDocument/2006/math" xmlns:v="urn:schemas-microsoft-com:vml" xmlns:wp14="http://schemas.microsoft.com/office/word/2010/wordprocessingDrawing" xmlns:wp="http://schemas.openxmlformats.org/drawingml/2006/wordprocessingDrawing" xmlns:w10="urn:schemas-microsoft-com:office:word" xmlns:w="http://schemas.openxmlformats.org/wordprocessingml/2006/main" xmlns:w14="http://schemas.microsoft.com/office/word/2010/wordml" xmlns:w15="http://schemas.microsoft.com/office/word/2012/wordml" xmlns:w16cid="http://schemas.microsoft.com/office/word/2016/wordml/cid" xmlns:w16se="http://schemas.microsoft.com/office/word/2015/wordml/symex" xmlns:wpg="http://schemas.microsoft.com/office/word/2010/wordprocessingGroup" xmlns:wpi="http://schemas.microsoft.com/office/word/2010/wordprocessingInk" xmlns:wne="http://schemas.microsoft.com/office/word/2006/wordml" xmlns:wps="http://schemas.microsoft.com/office/word/2010/wordprocessingShape" mc:Ignorable="w14 w15 w16se w16cid wp14">
+<w:endnotes xmlns:wpc="http://schemas.microsoft.com/office/word/2010/wordprocessingCanvas" xmlns:cx="http://schemas.microsoft.com/office/drawing/2014/chartex" xmlns:cx1="http://schemas.microsoft.com/office/drawing/2015/9/8/chartex" xmlns:mc="http://schemas.openxmlformats.org/markup-compatibility/2006" xmlns:o="urn:schemas-microsoft-com:office:office" xmlns:r="http://schemas.openxmlformats.org/officeDocument/2006/relationships" xmlns:m="http://schemas.openxmlformats.org/officeDocument/2006/math" xmlns:v="urn:schemas-microsoft-com:vml" xmlns:wp14="http://schemas.microsoft.com/office/word/2010/wordprocessingDrawing" xmlns:wp="http://schemas.openxmlformats.org/drawingml/2006/wordprocessingDrawing" xmlns:w10="urn:schemas-microsoft-com:office:word" xmlns:w="http://schemas.openxmlformats.org/wordprocessingml/2006/main" xmlns:w14="http://schemas.microsoft.com/office/word/2010/wordml" xmlns:w15="http://schemas.microsoft.com/office/word/2012/wordml" xmlns:w16se="http://schemas.microsoft.com/office/word/2015/wordml/symex" xmlns:wpg="http://schemas.microsoft.com/office/word/2010/wordprocessingGroup" xmlns:wpi="http://schemas.microsoft.com/office/word/2010/wordprocessingInk" xmlns:wne="http://schemas.microsoft.com/office/word/2006/wordml" xmlns:wps="http://schemas.microsoft.com/office/word/2010/wordprocessingShape" mc:Ignorable="w14 w15 w16se wp14">
   <w:endnote w:type="separator" w:id="-1">
     <w:p>
       <w:pPr>
@@ -10013,7 +12353,7 @@
 </file>
 
 <file path=word/footer1.xml><?xml version="1.0" encoding="utf-8"?>
-<w:ftr xmlns:wpc="http://schemas.microsoft.com/office/word/2010/wordprocessingCanvas" xmlns:cx="http://schemas.microsoft.com/office/drawing/2014/chartex" xmlns:cx1="http://schemas.microsoft.com/office/drawing/2015/9/8/chartex" xmlns:cx2="http://schemas.microsoft.com/office/drawing/2015/10/21/chartex" xmlns:cx3="http://schemas.microsoft.com/office/drawing/2016/5/9/chartex" xmlns:cx4="http://schemas.microsoft.com/office/drawing/2016/5/10/chartex" xmlns:cx5="http://schemas.microsoft.com/office/drawing/2016/5/11/chartex" xmlns:cx6="http://schemas.microsoft.com/office/drawing/2016/5/12/chartex" xmlns:cx7="http://schemas.microsoft.com/office/drawing/2016/5/13/chartex" xmlns:cx8="http://schemas.microsoft.com/office/drawing/2016/5/14/chartex" xmlns:mc="http://schemas.openxmlformats.org/markup-compatibility/2006" xmlns:aink="http://schemas.microsoft.com/office/drawing/2016/ink" xmlns:am3d="http://schemas.microsoft.com/office/drawing/2017/model3d" xmlns:o="urn:schemas-microsoft-com:office:office" xmlns:r="http://schemas.openxmlformats.org/officeDocument/2006/relationships" xmlns:m="http://schemas.openxmlformats.org/officeDocument/2006/math" xmlns:v="urn:schemas-microsoft-com:vml" xmlns:wp14="http://schemas.microsoft.com/office/word/2010/wordprocessingDrawing" xmlns:wp="http://schemas.openxmlformats.org/drawingml/2006/wordprocessingDrawing" xmlns:w10="urn:schemas-microsoft-com:office:word" xmlns:w="http://schemas.openxmlformats.org/wordprocessingml/2006/main" xmlns:w14="http://schemas.microsoft.com/office/word/2010/wordml" xmlns:w15="http://schemas.microsoft.com/office/word/2012/wordml" xmlns:w16cid="http://schemas.microsoft.com/office/word/2016/wordml/cid" xmlns:w16se="http://schemas.microsoft.com/office/word/2015/wordml/symex" xmlns:wpg="http://schemas.microsoft.com/office/word/2010/wordprocessingGroup" xmlns:wpi="http://schemas.microsoft.com/office/word/2010/wordprocessingInk" xmlns:wne="http://schemas.microsoft.com/office/word/2006/wordml" xmlns:wps="http://schemas.microsoft.com/office/word/2010/wordprocessingShape" mc:Ignorable="w14 w15 w16se w16cid wp14">
+<w:ftr xmlns:wpc="http://schemas.microsoft.com/office/word/2010/wordprocessingCanvas" xmlns:cx="http://schemas.microsoft.com/office/drawing/2014/chartex" xmlns:cx1="http://schemas.microsoft.com/office/drawing/2015/9/8/chartex" xmlns:mc="http://schemas.openxmlformats.org/markup-compatibility/2006" xmlns:o="urn:schemas-microsoft-com:office:office" xmlns:r="http://schemas.openxmlformats.org/officeDocument/2006/relationships" xmlns:m="http://schemas.openxmlformats.org/officeDocument/2006/math" xmlns:v="urn:schemas-microsoft-com:vml" xmlns:wp14="http://schemas.microsoft.com/office/word/2010/wordprocessingDrawing" xmlns:wp="http://schemas.openxmlformats.org/drawingml/2006/wordprocessingDrawing" xmlns:w10="urn:schemas-microsoft-com:office:word" xmlns:w="http://schemas.openxmlformats.org/wordprocessingml/2006/main" xmlns:w14="http://schemas.microsoft.com/office/word/2010/wordml" xmlns:w15="http://schemas.microsoft.com/office/word/2012/wordml" xmlns:w16se="http://schemas.microsoft.com/office/word/2015/wordml/symex" xmlns:wpg="http://schemas.microsoft.com/office/word/2010/wordprocessingGroup" xmlns:wpi="http://schemas.microsoft.com/office/word/2010/wordprocessingInk" xmlns:wne="http://schemas.microsoft.com/office/word/2006/wordml" xmlns:wps="http://schemas.microsoft.com/office/word/2010/wordprocessingShape" mc:Ignorable="w14 w15 w16se wp14">
   <w:p>
     <w:pPr>
       <w:pStyle w:val="Footer"/>
@@ -10079,7 +12419,7 @@
         <w:noProof/>
         <w:color w:val="A6A6A6" w:themeColor="background1" w:themeShade="A6"/>
       </w:rPr>
-      <w:t>4</w:t>
+      <w:t>10</w:t>
     </w:r>
     <w:r>
       <w:rPr>
@@ -10122,7 +12462,7 @@
         <w:noProof/>
         <w:color w:val="A6A6A6" w:themeColor="background1" w:themeShade="A6"/>
       </w:rPr>
-      <w:t>12</w:t>
+      <w:t>17</w:t>
     </w:r>
     <w:r>
       <w:rPr>
@@ -10184,7 +12524,7 @@
 </file>
 
 <file path=word/footnotes.xml><?xml version="1.0" encoding="utf-8"?>
-<w:footnotes xmlns:wpc="http://schemas.microsoft.com/office/word/2010/wordprocessingCanvas" xmlns:cx="http://schemas.microsoft.com/office/drawing/2014/chartex" xmlns:cx1="http://schemas.microsoft.com/office/drawing/2015/9/8/chartex" xmlns:cx2="http://schemas.microsoft.com/office/drawing/2015/10/21/chartex" xmlns:cx3="http://schemas.microsoft.com/office/drawing/2016/5/9/chartex" xmlns:cx4="http://schemas.microsoft.com/office/drawing/2016/5/10/chartex" xmlns:cx5="http://schemas.microsoft.com/office/drawing/2016/5/11/chartex" xmlns:cx6="http://schemas.microsoft.com/office/drawing/2016/5/12/chartex" xmlns:cx7="http://schemas.microsoft.com/office/drawing/2016/5/13/chartex" xmlns:cx8="http://schemas.microsoft.com/office/drawing/2016/5/14/chartex" xmlns:mc="http://schemas.openxmlformats.org/markup-compatibility/2006" xmlns:aink="http://schemas.microsoft.com/office/drawing/2016/ink" xmlns:am3d="http://schemas.microsoft.com/office/drawing/2017/model3d" xmlns:o="urn:schemas-microsoft-com:office:office" xmlns:r="http://schemas.openxmlformats.org/officeDocument/2006/relationships" xmlns:m="http://schemas.openxmlformats.org/officeDocument/2006/math" xmlns:v="urn:schemas-microsoft-com:vml" xmlns:wp14="http://schemas.microsoft.com/office/word/2010/wordprocessingDrawing" xmlns:wp="http://schemas.openxmlformats.org/drawingml/2006/wordprocessingDrawing" xmlns:w10="urn:schemas-microsoft-com:office:word" xmlns:w="http://schemas.openxmlformats.org/wordprocessingml/2006/main" xmlns:w14="http://schemas.microsoft.com/office/word/2010/wordml" xmlns:w15="http://schemas.microsoft.com/office/word/2012/wordml" xmlns:w16cid="http://schemas.microsoft.com/office/word/2016/wordml/cid" xmlns:w16se="http://schemas.microsoft.com/office/word/2015/wordml/symex" xmlns:wpg="http://schemas.microsoft.com/office/word/2010/wordprocessingGroup" xmlns:wpi="http://schemas.microsoft.com/office/word/2010/wordprocessingInk" xmlns:wne="http://schemas.microsoft.com/office/word/2006/wordml" xmlns:wps="http://schemas.microsoft.com/office/word/2010/wordprocessingShape" mc:Ignorable="w14 w15 w16se w16cid wp14">
+<w:footnotes xmlns:wpc="http://schemas.microsoft.com/office/word/2010/wordprocessingCanvas" xmlns:cx="http://schemas.microsoft.com/office/drawing/2014/chartex" xmlns:cx1="http://schemas.microsoft.com/office/drawing/2015/9/8/chartex" xmlns:mc="http://schemas.openxmlformats.org/markup-compatibility/2006" xmlns:o="urn:schemas-microsoft-com:office:office" xmlns:r="http://schemas.openxmlformats.org/officeDocument/2006/relationships" xmlns:m="http://schemas.openxmlformats.org/officeDocument/2006/math" xmlns:v="urn:schemas-microsoft-com:vml" xmlns:wp14="http://schemas.microsoft.com/office/word/2010/wordprocessingDrawing" xmlns:wp="http://schemas.openxmlformats.org/drawingml/2006/wordprocessingDrawing" xmlns:w10="urn:schemas-microsoft-com:office:word" xmlns:w="http://schemas.openxmlformats.org/wordprocessingml/2006/main" xmlns:w14="http://schemas.microsoft.com/office/word/2010/wordml" xmlns:w15="http://schemas.microsoft.com/office/word/2012/wordml" xmlns:w16se="http://schemas.microsoft.com/office/word/2015/wordml/symex" xmlns:wpg="http://schemas.microsoft.com/office/word/2010/wordprocessingGroup" xmlns:wpi="http://schemas.microsoft.com/office/word/2010/wordprocessingInk" xmlns:wne="http://schemas.microsoft.com/office/word/2006/wordml" xmlns:wps="http://schemas.microsoft.com/office/word/2010/wordprocessingShape" mc:Ignorable="w14 w15 w16se wp14">
   <w:footnote w:type="separator" w:id="-1">
     <w:p>
       <w:pPr>
@@ -10209,7 +12549,7 @@
 </file>
 
 <file path=word/header1.xml><?xml version="1.0" encoding="utf-8"?>
-<w:hdr xmlns:wpc="http://schemas.microsoft.com/office/word/2010/wordprocessingCanvas" xmlns:cx="http://schemas.microsoft.com/office/drawing/2014/chartex" xmlns:cx1="http://schemas.microsoft.com/office/drawing/2015/9/8/chartex" xmlns:cx2="http://schemas.microsoft.com/office/drawing/2015/10/21/chartex" xmlns:cx3="http://schemas.microsoft.com/office/drawing/2016/5/9/chartex" xmlns:cx4="http://schemas.microsoft.com/office/drawing/2016/5/10/chartex" xmlns:cx5="http://schemas.microsoft.com/office/drawing/2016/5/11/chartex" xmlns:cx6="http://schemas.microsoft.com/office/drawing/2016/5/12/chartex" xmlns:cx7="http://schemas.microsoft.com/office/drawing/2016/5/13/chartex" xmlns:cx8="http://schemas.microsoft.com/office/drawing/2016/5/14/chartex" xmlns:mc="http://schemas.openxmlformats.org/markup-compatibility/2006" xmlns:aink="http://schemas.microsoft.com/office/drawing/2016/ink" xmlns:am3d="http://schemas.microsoft.com/office/drawing/2017/model3d" xmlns:o="urn:schemas-microsoft-com:office:office" xmlns:r="http://schemas.openxmlformats.org/officeDocument/2006/relationships" xmlns:m="http://schemas.openxmlformats.org/officeDocument/2006/math" xmlns:v="urn:schemas-microsoft-com:vml" xmlns:wp14="http://schemas.microsoft.com/office/word/2010/wordprocessingDrawing" xmlns:wp="http://schemas.openxmlformats.org/drawingml/2006/wordprocessingDrawing" xmlns:w10="urn:schemas-microsoft-com:office:word" xmlns:w="http://schemas.openxmlformats.org/wordprocessingml/2006/main" xmlns:w14="http://schemas.microsoft.com/office/word/2010/wordml" xmlns:w15="http://schemas.microsoft.com/office/word/2012/wordml" xmlns:w16cid="http://schemas.microsoft.com/office/word/2016/wordml/cid" xmlns:w16se="http://schemas.microsoft.com/office/word/2015/wordml/symex" xmlns:wpg="http://schemas.microsoft.com/office/word/2010/wordprocessingGroup" xmlns:wpi="http://schemas.microsoft.com/office/word/2010/wordprocessingInk" xmlns:wne="http://schemas.microsoft.com/office/word/2006/wordml" xmlns:wps="http://schemas.microsoft.com/office/word/2010/wordprocessingShape" mc:Ignorable="w14 w15 w16se w16cid wp14">
+<w:hdr xmlns:wpc="http://schemas.microsoft.com/office/word/2010/wordprocessingCanvas" xmlns:cx="http://schemas.microsoft.com/office/drawing/2014/chartex" xmlns:cx1="http://schemas.microsoft.com/office/drawing/2015/9/8/chartex" xmlns:mc="http://schemas.openxmlformats.org/markup-compatibility/2006" xmlns:o="urn:schemas-microsoft-com:office:office" xmlns:r="http://schemas.openxmlformats.org/officeDocument/2006/relationships" xmlns:m="http://schemas.openxmlformats.org/officeDocument/2006/math" xmlns:v="urn:schemas-microsoft-com:vml" xmlns:wp14="http://schemas.microsoft.com/office/word/2010/wordprocessingDrawing" xmlns:wp="http://schemas.openxmlformats.org/drawingml/2006/wordprocessingDrawing" xmlns:w10="urn:schemas-microsoft-com:office:word" xmlns:w="http://schemas.openxmlformats.org/wordprocessingml/2006/main" xmlns:w14="http://schemas.microsoft.com/office/word/2010/wordml" xmlns:w15="http://schemas.microsoft.com/office/word/2012/wordml" xmlns:w16se="http://schemas.microsoft.com/office/word/2015/wordml/symex" xmlns:wpg="http://schemas.microsoft.com/office/word/2010/wordprocessingGroup" xmlns:wpi="http://schemas.microsoft.com/office/word/2010/wordprocessingInk" xmlns:wne="http://schemas.microsoft.com/office/word/2006/wordml" xmlns:wps="http://schemas.microsoft.com/office/word/2010/wordprocessingShape" mc:Ignorable="w14 w15 w16se wp14">
   <w:p>
     <w:pPr>
       <w:pStyle w:val="Header"/>
@@ -10340,7 +12680,7 @@
 </file>
 
 <file path=word/styles.xml><?xml version="1.0" encoding="utf-8"?>
-<w:styles xmlns:mc="http://schemas.openxmlformats.org/markup-compatibility/2006" xmlns:r="http://schemas.openxmlformats.org/officeDocument/2006/relationships" xmlns:w="http://schemas.openxmlformats.org/wordprocessingml/2006/main" xmlns:w14="http://schemas.microsoft.com/office/word/2010/wordml" xmlns:w15="http://schemas.microsoft.com/office/word/2012/wordml" xmlns:w16cid="http://schemas.microsoft.com/office/word/2016/wordml/cid" xmlns:w16se="http://schemas.microsoft.com/office/word/2015/wordml/symex" mc:Ignorable="w14 w15 w16se w16cid">
+<w:styles xmlns:mc="http://schemas.openxmlformats.org/markup-compatibility/2006" xmlns:r="http://schemas.openxmlformats.org/officeDocument/2006/relationships" xmlns:w="http://schemas.openxmlformats.org/wordprocessingml/2006/main" xmlns:w14="http://schemas.microsoft.com/office/word/2010/wordml" xmlns:w15="http://schemas.microsoft.com/office/word/2012/wordml" xmlns:w16se="http://schemas.microsoft.com/office/word/2015/wordml/symex" mc:Ignorable="w14 w15 w16se">
   <w:docDefaults>
     <w:rPrDefault>
       <w:rPr>
@@ -10356,7 +12696,7 @@
       </w:pPr>
     </w:pPrDefault>
   </w:docDefaults>
-  <w:latentStyles w:defLockedState="0" w:defUIPriority="99" w:defSemiHidden="0" w:defUnhideWhenUsed="0" w:defQFormat="0" w:count="376">
+  <w:latentStyles w:defLockedState="0" w:defUIPriority="99" w:defSemiHidden="0" w:defUnhideWhenUsed="0" w:defQFormat="0" w:count="371">
     <w:lsdException w:name="Normal" w:uiPriority="0" w:qFormat="1"/>
     <w:lsdException w:name="heading 1" w:uiPriority="9" w:qFormat="1"/>
     <w:lsdException w:name="heading 2" w:semiHidden="1" w:uiPriority="9" w:unhideWhenUsed="1" w:qFormat="1"/>
@@ -10728,11 +13068,6 @@
     <w:lsdException w:name="List Table 5 Dark Accent 6" w:uiPriority="50"/>
     <w:lsdException w:name="List Table 6 Colorful Accent 6" w:uiPriority="51"/>
     <w:lsdException w:name="List Table 7 Colorful Accent 6" w:uiPriority="52"/>
-    <w:lsdException w:name="Mention" w:semiHidden="1" w:unhideWhenUsed="1"/>
-    <w:lsdException w:name="Smart Hyperlink" w:semiHidden="1" w:unhideWhenUsed="1"/>
-    <w:lsdException w:name="Hashtag" w:semiHidden="1" w:unhideWhenUsed="1"/>
-    <w:lsdException w:name="Unresolved Mention" w:semiHidden="1" w:unhideWhenUsed="1"/>
-    <w:lsdException w:name="Smart Link" w:semiHidden="1" w:unhideWhenUsed="1"/>
   </w:latentStyles>
   <w:style w:type="paragraph" w:default="1" w:styleId="Normal">
     <w:name w:val="Normal"/>
@@ -11159,7 +13494,616 @@
     <w:unhideWhenUsed/>
     <w:rsid w:val="00F74AB7"/>
   </w:style>
+  <w:style w:type="paragraph" w:styleId="HTMLPreformatted">
+    <w:name w:val="HTML Preformatted"/>
+    <w:basedOn w:val="Normal"/>
+    <w:link w:val="HTMLPreformattedChar"/>
+    <w:uiPriority w:val="99"/>
+    <w:semiHidden/>
+    <w:unhideWhenUsed/>
+    <w:rsid w:val="00460E95"/>
+    <w:pPr>
+      <w:tabs>
+        <w:tab w:val="left" w:pos="916"/>
+        <w:tab w:val="left" w:pos="1832"/>
+        <w:tab w:val="left" w:pos="2748"/>
+        <w:tab w:val="left" w:pos="3664"/>
+        <w:tab w:val="left" w:pos="4580"/>
+        <w:tab w:val="left" w:pos="5496"/>
+        <w:tab w:val="left" w:pos="6412"/>
+        <w:tab w:val="left" w:pos="7328"/>
+        <w:tab w:val="left" w:pos="8244"/>
+        <w:tab w:val="left" w:pos="9160"/>
+        <w:tab w:val="left" w:pos="10076"/>
+        <w:tab w:val="left" w:pos="10992"/>
+        <w:tab w:val="left" w:pos="11908"/>
+        <w:tab w:val="left" w:pos="12824"/>
+        <w:tab w:val="left" w:pos="13740"/>
+        <w:tab w:val="left" w:pos="14656"/>
+      </w:tabs>
+      <w:spacing w:after="0" w:line="240" w:lineRule="auto"/>
+    </w:pPr>
+    <w:rPr>
+      <w:rFonts w:ascii="Courier New" w:eastAsia="Times New Roman" w:hAnsi="Courier New" w:cs="Courier New"/>
+      <w:sz w:val="20"/>
+      <w:szCs w:val="20"/>
+      <w:lang w:eastAsia="en-GB"/>
+    </w:rPr>
+  </w:style>
+  <w:style w:type="character" w:customStyle="1" w:styleId="HTMLPreformattedChar">
+    <w:name w:val="HTML Preformatted Char"/>
+    <w:basedOn w:val="DefaultParagraphFont"/>
+    <w:link w:val="HTMLPreformatted"/>
+    <w:uiPriority w:val="99"/>
+    <w:semiHidden/>
+    <w:rsid w:val="00460E95"/>
+    <w:rPr>
+      <w:rFonts w:ascii="Courier New" w:eastAsia="Times New Roman" w:hAnsi="Courier New" w:cs="Courier New"/>
+      <w:sz w:val="20"/>
+      <w:szCs w:val="20"/>
+      <w:lang w:eastAsia="en-GB"/>
+    </w:rPr>
+  </w:style>
+  <w:style w:type="character" w:customStyle="1" w:styleId="gd15mcfceub">
+    <w:name w:val="gd15mcfceub"/>
+    <w:basedOn w:val="DefaultParagraphFont"/>
+    <w:rsid w:val="00460E95"/>
+  </w:style>
 </w:styles>
+</file>
+
+<file path=word/glossary/document.xml><?xml version="1.0" encoding="utf-8"?>
+<w:glossaryDocument xmlns:wpc="http://schemas.microsoft.com/office/word/2010/wordprocessingCanvas" xmlns:cx="http://schemas.microsoft.com/office/drawing/2014/chartex" xmlns:cx1="http://schemas.microsoft.com/office/drawing/2015/9/8/chartex" xmlns:mc="http://schemas.openxmlformats.org/markup-compatibility/2006" xmlns:o="urn:schemas-microsoft-com:office:office" xmlns:r="http://schemas.openxmlformats.org/officeDocument/2006/relationships" xmlns:m="http://schemas.openxmlformats.org/officeDocument/2006/math" xmlns:v="urn:schemas-microsoft-com:vml" xmlns:wp14="http://schemas.microsoft.com/office/word/2010/wordprocessingDrawing" xmlns:wp="http://schemas.openxmlformats.org/drawingml/2006/wordprocessingDrawing" xmlns:w10="urn:schemas-microsoft-com:office:word" xmlns:w="http://schemas.openxmlformats.org/wordprocessingml/2006/main" xmlns:w14="http://schemas.microsoft.com/office/word/2010/wordml" xmlns:w15="http://schemas.microsoft.com/office/word/2012/wordml" xmlns:w16se="http://schemas.microsoft.com/office/word/2015/wordml/symex" xmlns:wpg="http://schemas.microsoft.com/office/word/2010/wordprocessingGroup" xmlns:wpi="http://schemas.microsoft.com/office/word/2010/wordprocessingInk" xmlns:wne="http://schemas.microsoft.com/office/word/2006/wordml" xmlns:wps="http://schemas.microsoft.com/office/word/2010/wordprocessingShape" mc:Ignorable="w14 w15 w16se wp14"/>
+</file>
+
+<file path=word/glossary/fontTable.xml><?xml version="1.0" encoding="utf-8"?>
+<w:fonts xmlns:mc="http://schemas.openxmlformats.org/markup-compatibility/2006" xmlns:r="http://schemas.openxmlformats.org/officeDocument/2006/relationships" xmlns:w="http://schemas.openxmlformats.org/wordprocessingml/2006/main" xmlns:w14="http://schemas.microsoft.com/office/word/2010/wordml" xmlns:w15="http://schemas.microsoft.com/office/word/2012/wordml" xmlns:w16se="http://schemas.microsoft.com/office/word/2015/wordml/symex" mc:Ignorable="w14 w15 w16se">
+  <w:font w:name="Calibri">
+    <w:panose1 w:val="020F0502020204030204"/>
+    <w:charset w:val="00"/>
+    <w:family w:val="swiss"/>
+    <w:pitch w:val="variable"/>
+    <w:sig w:usb0="E00002FF" w:usb1="4000ACFF" w:usb2="00000001" w:usb3="00000000" w:csb0="0000019F" w:csb1="00000000"/>
+  </w:font>
+  <w:font w:name="Times New Roman">
+    <w:panose1 w:val="02020603050405020304"/>
+    <w:charset w:val="00"/>
+    <w:family w:val="roman"/>
+    <w:pitch w:val="variable"/>
+    <w:sig w:usb0="E0002EFF" w:usb1="C000785B" w:usb2="00000009" w:usb3="00000000" w:csb0="000001FF" w:csb1="00000000"/>
+  </w:font>
+  <w:font w:name="Calibri Light">
+    <w:panose1 w:val="020F0302020204030204"/>
+    <w:charset w:val="00"/>
+    <w:family w:val="swiss"/>
+    <w:pitch w:val="variable"/>
+    <w:sig w:usb0="A00002EF" w:usb1="4000207B" w:usb2="00000000" w:usb3="00000000" w:csb0="0000009F" w:csb1="00000000"/>
+  </w:font>
+  <w:font w:name="DengXian Light">
+    <w:altName w:val="等线 Light"/>
+    <w:panose1 w:val="00000000000000000000"/>
+    <w:charset w:val="86"/>
+    <w:family w:val="roman"/>
+    <w:notTrueType/>
+    <w:pitch w:val="default"/>
+  </w:font>
+  <w:font w:name="Consolas">
+    <w:panose1 w:val="020B0609020204030204"/>
+    <w:charset w:val="00"/>
+    <w:family w:val="modern"/>
+    <w:pitch w:val="fixed"/>
+    <w:sig w:usb0="E00006FF" w:usb1="0000FCFF" w:usb2="00000001" w:usb3="00000000" w:csb0="0000019F" w:csb1="00000000"/>
+  </w:font>
+  <w:font w:name="Courier New">
+    <w:panose1 w:val="02070309020205020404"/>
+    <w:charset w:val="00"/>
+    <w:family w:val="modern"/>
+    <w:pitch w:val="fixed"/>
+    <w:sig w:usb0="E0002EFF" w:usb1="C0007843" w:usb2="00000009" w:usb3="00000000" w:csb0="000001FF" w:csb1="00000000"/>
+  </w:font>
+  <w:font w:name="DengXian">
+    <w:altName w:val="等线"/>
+    <w:panose1 w:val="02010600030101010101"/>
+    <w:charset w:val="86"/>
+    <w:family w:val="roman"/>
+    <w:notTrueType/>
+    <w:pitch w:val="default"/>
+  </w:font>
+  <w:font w:name="Cambria Math">
+    <w:panose1 w:val="02040503050406030204"/>
+    <w:charset w:val="00"/>
+    <w:family w:val="roman"/>
+    <w:pitch w:val="variable"/>
+    <w:sig w:usb0="E00006FF" w:usb1="420024FF" w:usb2="02000000" w:usb3="00000000" w:csb0="0000019F" w:csb1="00000000"/>
+  </w:font>
+  <w:font w:name="Lucida Console">
+    <w:panose1 w:val="020B0609040504020204"/>
+    <w:charset w:val="00"/>
+    <w:family w:val="modern"/>
+    <w:pitch w:val="fixed"/>
+    <w:sig w:usb0="8000028F" w:usb1="00001800" w:usb2="00000000" w:usb3="00000000" w:csb0="0000001F" w:csb1="00000000"/>
+  </w:font>
+</w:fonts>
+</file>
+
+<file path=word/glossary/settings.xml><?xml version="1.0" encoding="utf-8"?>
+<w:settings xmlns:mc="http://schemas.openxmlformats.org/markup-compatibility/2006" xmlns:o="urn:schemas-microsoft-com:office:office" xmlns:r="http://schemas.openxmlformats.org/officeDocument/2006/relationships" xmlns:m="http://schemas.openxmlformats.org/officeDocument/2006/math" xmlns:v="urn:schemas-microsoft-com:vml" xmlns:w10="urn:schemas-microsoft-com:office:word" xmlns:w="http://schemas.openxmlformats.org/wordprocessingml/2006/main" xmlns:w14="http://schemas.microsoft.com/office/word/2010/wordml" xmlns:w15="http://schemas.microsoft.com/office/word/2012/wordml" xmlns:w16se="http://schemas.microsoft.com/office/word/2015/wordml/symex" xmlns:sl="http://schemas.openxmlformats.org/schemaLibrary/2006/main" mc:Ignorable="w14 w15 w16se">
+  <w:view w:val="normal"/>
+  <w:defaultTabStop w:val="720"/>
+  <w:characterSpacingControl w:val="doNotCompress"/>
+  <w:compat>
+    <w:useFELayout/>
+    <w:compatSetting w:name="compatibilityMode" w:uri="http://schemas.microsoft.com/office/word" w:val="15"/>
+    <w:compatSetting w:name="overrideTableStyleFontSizeAndJustification" w:uri="http://schemas.microsoft.com/office/word" w:val="1"/>
+    <w:compatSetting w:name="enableOpenTypeFeatures" w:uri="http://schemas.microsoft.com/office/word" w:val="1"/>
+    <w:compatSetting w:name="doNotFlipMirrorIndents" w:uri="http://schemas.microsoft.com/office/word" w:val="1"/>
+    <w:compatSetting w:name="differentiateMultirowTableHeaders" w:uri="http://schemas.microsoft.com/office/word" w:val="1"/>
+  </w:compat>
+  <w:rsids>
+    <w:rsidRoot w:val="001A4039"/>
+    <w:rsid w:val="001A4039"/>
+    <w:rsid w:val="00605E0A"/>
+  </w:rsids>
+  <m:mathPr>
+    <m:mathFont m:val="Cambria Math"/>
+    <m:brkBin m:val="before"/>
+    <m:brkBinSub m:val="--"/>
+    <m:smallFrac m:val="0"/>
+    <m:dispDef/>
+    <m:lMargin m:val="0"/>
+    <m:rMargin m:val="0"/>
+    <m:defJc m:val="centerGroup"/>
+    <m:wrapIndent m:val="1440"/>
+    <m:intLim m:val="subSup"/>
+    <m:naryLim m:val="undOvr"/>
+  </m:mathPr>
+  <w:themeFontLang w:val="en-GB"/>
+  <w:clrSchemeMapping w:bg1="light1" w:t1="dark1" w:bg2="light2" w:t2="dark2" w:accent1="accent1" w:accent2="accent2" w:accent3="accent3" w:accent4="accent4" w:accent5="accent5" w:accent6="accent6" w:hyperlink="hyperlink" w:followedHyperlink="followedHyperlink"/>
+  <w:decimalSymbol w:val="."/>
+  <w:listSeparator w:val=","/>
+  <w15:chartTrackingRefBased/>
+</w:settings>
+</file>
+
+<file path=word/glossary/styles.xml><?xml version="1.0" encoding="utf-8"?>
+<w:styles xmlns:mc="http://schemas.openxmlformats.org/markup-compatibility/2006" xmlns:r="http://schemas.openxmlformats.org/officeDocument/2006/relationships" xmlns:w="http://schemas.openxmlformats.org/wordprocessingml/2006/main" xmlns:w14="http://schemas.microsoft.com/office/word/2010/wordml" xmlns:w15="http://schemas.microsoft.com/office/word/2012/wordml" xmlns:w16se="http://schemas.microsoft.com/office/word/2015/wordml/symex" mc:Ignorable="w14 w15 w16se">
+  <w:docDefaults>
+    <w:rPrDefault>
+      <w:rPr>
+        <w:rFonts w:asciiTheme="minorHAnsi" w:eastAsiaTheme="minorEastAsia" w:hAnsiTheme="minorHAnsi" w:cstheme="minorBidi"/>
+        <w:sz w:val="22"/>
+        <w:szCs w:val="22"/>
+        <w:lang w:val="en-GB" w:eastAsia="en-GB" w:bidi="ar-SA"/>
+      </w:rPr>
+    </w:rPrDefault>
+    <w:pPrDefault>
+      <w:pPr>
+        <w:spacing w:after="160" w:line="259" w:lineRule="auto"/>
+      </w:pPr>
+    </w:pPrDefault>
+  </w:docDefaults>
+  <w:latentStyles w:defLockedState="0" w:defUIPriority="99" w:defSemiHidden="0" w:defUnhideWhenUsed="0" w:defQFormat="0" w:count="371">
+    <w:lsdException w:name="Normal" w:uiPriority="0" w:qFormat="1"/>
+    <w:lsdException w:name="heading 1" w:uiPriority="9" w:qFormat="1"/>
+    <w:lsdException w:name="heading 2" w:semiHidden="1" w:uiPriority="9" w:unhideWhenUsed="1" w:qFormat="1"/>
+    <w:lsdException w:name="heading 3" w:semiHidden="1" w:uiPriority="9" w:unhideWhenUsed="1" w:qFormat="1"/>
+    <w:lsdException w:name="heading 4" w:semiHidden="1" w:uiPriority="9" w:unhideWhenUsed="1" w:qFormat="1"/>
+    <w:lsdException w:name="heading 5" w:semiHidden="1" w:uiPriority="9" w:unhideWhenUsed="1" w:qFormat="1"/>
+    <w:lsdException w:name="heading 6" w:semiHidden="1" w:uiPriority="9" w:unhideWhenUsed="1" w:qFormat="1"/>
+    <w:lsdException w:name="heading 7" w:semiHidden="1" w:uiPriority="9" w:unhideWhenUsed="1" w:qFormat="1"/>
+    <w:lsdException w:name="heading 8" w:semiHidden="1" w:uiPriority="9" w:unhideWhenUsed="1" w:qFormat="1"/>
+    <w:lsdException w:name="heading 9" w:semiHidden="1" w:uiPriority="9" w:unhideWhenUsed="1" w:qFormat="1"/>
+    <w:lsdException w:name="index 1" w:semiHidden="1" w:unhideWhenUsed="1"/>
+    <w:lsdException w:name="index 2" w:semiHidden="1" w:unhideWhenUsed="1"/>
+    <w:lsdException w:name="index 3" w:semiHidden="1" w:unhideWhenUsed="1"/>
+    <w:lsdException w:name="index 4" w:semiHidden="1" w:unhideWhenUsed="1"/>
+    <w:lsdException w:name="index 5" w:semiHidden="1" w:unhideWhenUsed="1"/>
+    <w:lsdException w:name="index 6" w:semiHidden="1" w:unhideWhenUsed="1"/>
+    <w:lsdException w:name="index 7" w:semiHidden="1" w:unhideWhenUsed="1"/>
+    <w:lsdException w:name="index 8" w:semiHidden="1" w:unhideWhenUsed="1"/>
+    <w:lsdException w:name="index 9" w:semiHidden="1" w:unhideWhenUsed="1"/>
+    <w:lsdException w:name="toc 1" w:semiHidden="1" w:uiPriority="39" w:unhideWhenUsed="1"/>
+    <w:lsdException w:name="toc 2" w:semiHidden="1" w:uiPriority="39" w:unhideWhenUsed="1"/>
+    <w:lsdException w:name="toc 3" w:semiHidden="1" w:uiPriority="39" w:unhideWhenUsed="1"/>
+    <w:lsdException w:name="toc 4" w:semiHidden="1" w:uiPriority="39" w:unhideWhenUsed="1"/>
+    <w:lsdException w:name="toc 5" w:semiHidden="1" w:uiPriority="39" w:unhideWhenUsed="1"/>
+    <w:lsdException w:name="toc 6" w:semiHidden="1" w:uiPriority="39" w:unhideWhenUsed="1"/>
+    <w:lsdException w:name="toc 7" w:semiHidden="1" w:uiPriority="39" w:unhideWhenUsed="1"/>
+    <w:lsdException w:name="toc 8" w:semiHidden="1" w:uiPriority="39" w:unhideWhenUsed="1"/>
+    <w:lsdException w:name="toc 9" w:semiHidden="1" w:uiPriority="39" w:unhideWhenUsed="1"/>
+    <w:lsdException w:name="Normal Indent" w:semiHidden="1" w:unhideWhenUsed="1"/>
+    <w:lsdException w:name="footnote text" w:semiHidden="1" w:unhideWhenUsed="1"/>
+    <w:lsdException w:name="annotation text" w:semiHidden="1" w:unhideWhenUsed="1"/>
+    <w:lsdException w:name="header" w:semiHidden="1" w:unhideWhenUsed="1"/>
+    <w:lsdException w:name="footer" w:semiHidden="1" w:unhideWhenUsed="1"/>
+    <w:lsdException w:name="index heading" w:semiHidden="1" w:unhideWhenUsed="1"/>
+    <w:lsdException w:name="caption" w:semiHidden="1" w:uiPriority="35" w:unhideWhenUsed="1" w:qFormat="1"/>
+    <w:lsdException w:name="table of figures" w:semiHidden="1" w:unhideWhenUsed="1"/>
+    <w:lsdException w:name="envelope address" w:semiHidden="1" w:unhideWhenUsed="1"/>
+    <w:lsdException w:name="envelope return" w:semiHidden="1" w:unhideWhenUsed="1"/>
+    <w:lsdException w:name="footnote reference" w:semiHidden="1" w:unhideWhenUsed="1"/>
+    <w:lsdException w:name="annotation reference" w:semiHidden="1" w:unhideWhenUsed="1"/>
+    <w:lsdException w:name="line number" w:semiHidden="1" w:unhideWhenUsed="1"/>
+    <w:lsdException w:name="page number" w:semiHidden="1" w:unhideWhenUsed="1"/>
+    <w:lsdException w:name="endnote reference" w:semiHidden="1" w:unhideWhenUsed="1"/>
+    <w:lsdException w:name="endnote text" w:semiHidden="1" w:unhideWhenUsed="1"/>
+    <w:lsdException w:name="table of authorities" w:semiHidden="1" w:unhideWhenUsed="1"/>
+    <w:lsdException w:name="macro" w:semiHidden="1" w:unhideWhenUsed="1"/>
+    <w:lsdException w:name="toa heading" w:semiHidden="1" w:unhideWhenUsed="1"/>
+    <w:lsdException w:name="List" w:semiHidden="1" w:unhideWhenUsed="1"/>
+    <w:lsdException w:name="List Bullet" w:semiHidden="1" w:unhideWhenUsed="1"/>
+    <w:lsdException w:name="List Number" w:semiHidden="1" w:unhideWhenUsed="1"/>
+    <w:lsdException w:name="List 2" w:semiHidden="1" w:unhideWhenUsed="1"/>
+    <w:lsdException w:name="List 3" w:semiHidden="1" w:unhideWhenUsed="1"/>
+    <w:lsdException w:name="List 4" w:semiHidden="1" w:unhideWhenUsed="1"/>
+    <w:lsdException w:name="List 5" w:semiHidden="1" w:unhideWhenUsed="1"/>
+    <w:lsdException w:name="List Bullet 2" w:semiHidden="1" w:unhideWhenUsed="1"/>
+    <w:lsdException w:name="List Bullet 3" w:semiHidden="1" w:unhideWhenUsed="1"/>
+    <w:lsdException w:name="List Bullet 4" w:semiHidden="1" w:unhideWhenUsed="1"/>
+    <w:lsdException w:name="List Bullet 5" w:semiHidden="1" w:unhideWhenUsed="1"/>
+    <w:lsdException w:name="List Number 2" w:semiHidden="1" w:unhideWhenUsed="1"/>
+    <w:lsdException w:name="List Number 3" w:semiHidden="1" w:unhideWhenUsed="1"/>
+    <w:lsdException w:name="List Number 4" w:semiHidden="1" w:unhideWhenUsed="1"/>
+    <w:lsdException w:name="List Number 5" w:semiHidden="1" w:unhideWhenUsed="1"/>
+    <w:lsdException w:name="Title" w:uiPriority="10" w:qFormat="1"/>
+    <w:lsdException w:name="Closing" w:semiHidden="1" w:unhideWhenUsed="1"/>
+    <w:lsdException w:name="Signature" w:semiHidden="1" w:unhideWhenUsed="1"/>
+    <w:lsdException w:name="Default Paragraph Font" w:semiHidden="1" w:uiPriority="1" w:unhideWhenUsed="1"/>
+    <w:lsdException w:name="Body Text" w:semiHidden="1" w:unhideWhenUsed="1"/>
+    <w:lsdException w:name="Body Text Indent" w:semiHidden="1" w:unhideWhenUsed="1"/>
+    <w:lsdException w:name="List Continue" w:semiHidden="1" w:unhideWhenUsed="1"/>
+    <w:lsdException w:name="List Continue 2" w:semiHidden="1" w:unhideWhenUsed="1"/>
+    <w:lsdException w:name="List Continue 3" w:semiHidden="1" w:unhideWhenUsed="1"/>
+    <w:lsdException w:name="List Continue 4" w:semiHidden="1" w:unhideWhenUsed="1"/>
+    <w:lsdException w:name="List Continue 5" w:semiHidden="1" w:unhideWhenUsed="1"/>
+    <w:lsdException w:name="Message Header" w:semiHidden="1" w:unhideWhenUsed="1"/>
+    <w:lsdException w:name="Subtitle" w:uiPriority="11" w:qFormat="1"/>
+    <w:lsdException w:name="Salutation" w:semiHidden="1" w:unhideWhenUsed="1"/>
+    <w:lsdException w:name="Date" w:semiHidden="1" w:unhideWhenUsed="1"/>
+    <w:lsdException w:name="Body Text First Indent" w:semiHidden="1" w:unhideWhenUsed="1"/>
+    <w:lsdException w:name="Body Text First Indent 2" w:semiHidden="1" w:unhideWhenUsed="1"/>
+    <w:lsdException w:name="Note Heading" w:semiHidden="1" w:unhideWhenUsed="1"/>
+    <w:lsdException w:name="Body Text 2" w:semiHidden="1" w:unhideWhenUsed="1"/>
+    <w:lsdException w:name="Body Text 3" w:semiHidden="1" w:unhideWhenUsed="1"/>
+    <w:lsdException w:name="Body Text Indent 2" w:semiHidden="1" w:unhideWhenUsed="1"/>
+    <w:lsdException w:name="Body Text Indent 3" w:semiHidden="1" w:unhideWhenUsed="1"/>
+    <w:lsdException w:name="Block Text" w:semiHidden="1" w:unhideWhenUsed="1"/>
+    <w:lsdException w:name="Hyperlink" w:semiHidden="1" w:unhideWhenUsed="1"/>
+    <w:lsdException w:name="FollowedHyperlink" w:semiHidden="1" w:unhideWhenUsed="1"/>
+    <w:lsdException w:name="Strong" w:uiPriority="22" w:qFormat="1"/>
+    <w:lsdException w:name="Emphasis" w:uiPriority="20" w:qFormat="1"/>
+    <w:lsdException w:name="Document Map" w:semiHidden="1" w:unhideWhenUsed="1"/>
+    <w:lsdException w:name="Plain Text" w:semiHidden="1" w:unhideWhenUsed="1"/>
+    <w:lsdException w:name="E-mail Signature" w:semiHidden="1" w:unhideWhenUsed="1"/>
+    <w:lsdException w:name="HTML Top of Form" w:semiHidden="1" w:unhideWhenUsed="1"/>
+    <w:lsdException w:name="HTML Bottom of Form" w:semiHidden="1" w:unhideWhenUsed="1"/>
+    <w:lsdException w:name="Normal (Web)" w:semiHidden="1" w:unhideWhenUsed="1"/>
+    <w:lsdException w:name="HTML Acronym" w:semiHidden="1" w:unhideWhenUsed="1"/>
+    <w:lsdException w:name="HTML Address" w:semiHidden="1" w:unhideWhenUsed="1"/>
+    <w:lsdException w:name="HTML Cite" w:semiHidden="1" w:unhideWhenUsed="1"/>
+    <w:lsdException w:name="HTML Code" w:semiHidden="1" w:unhideWhenUsed="1"/>
+    <w:lsdException w:name="HTML Definition" w:semiHidden="1" w:unhideWhenUsed="1"/>
+    <w:lsdException w:name="HTML Keyboard" w:semiHidden="1" w:unhideWhenUsed="1"/>
+    <w:lsdException w:name="HTML Preformatted" w:semiHidden="1" w:unhideWhenUsed="1"/>
+    <w:lsdException w:name="HTML Sample" w:semiHidden="1" w:unhideWhenUsed="1"/>
+    <w:lsdException w:name="HTML Typewriter" w:semiHidden="1" w:unhideWhenUsed="1"/>
+    <w:lsdException w:name="HTML Variable" w:semiHidden="1" w:unhideWhenUsed="1"/>
+    <w:lsdException w:name="Normal Table" w:semiHidden="1" w:unhideWhenUsed="1"/>
+    <w:lsdException w:name="annotation subject" w:semiHidden="1" w:unhideWhenUsed="1"/>
+    <w:lsdException w:name="No List" w:semiHidden="1" w:unhideWhenUsed="1"/>
+    <w:lsdException w:name="Outline List 1" w:semiHidden="1" w:unhideWhenUsed="1"/>
+    <w:lsdException w:name="Outline List 2" w:semiHidden="1" w:unhideWhenUsed="1"/>
+    <w:lsdException w:name="Outline List 3" w:semiHidden="1" w:unhideWhenUsed="1"/>
+    <w:lsdException w:name="Table Simple 1" w:semiHidden="1" w:unhideWhenUsed="1"/>
+    <w:lsdException w:name="Table Simple 2" w:semiHidden="1" w:unhideWhenUsed="1"/>
+    <w:lsdException w:name="Table Simple 3" w:semiHidden="1" w:unhideWhenUsed="1"/>
+    <w:lsdException w:name="Table Classic 1" w:semiHidden="1" w:unhideWhenUsed="1"/>
+    <w:lsdException w:name="Table Classic 2" w:semiHidden="1" w:unhideWhenUsed="1"/>
+    <w:lsdException w:name="Table Classic 3" w:semiHidden="1" w:unhideWhenUsed="1"/>
+    <w:lsdException w:name="Table Classic 4" w:semiHidden="1" w:unhideWhenUsed="1"/>
+    <w:lsdException w:name="Table Colorful 1" w:semiHidden="1" w:unhideWhenUsed="1"/>
+    <w:lsdException w:name="Table Colorful 2" w:semiHidden="1" w:unhideWhenUsed="1"/>
+    <w:lsdException w:name="Table Colorful 3" w:semiHidden="1" w:unhideWhenUsed="1"/>
+    <w:lsdException w:name="Table Columns 1" w:semiHidden="1" w:unhideWhenUsed="1"/>
+    <w:lsdException w:name="Table Columns 2" w:semiHidden="1" w:unhideWhenUsed="1"/>
+    <w:lsdException w:name="Table Columns 3" w:semiHidden="1" w:unhideWhenUsed="1"/>
+    <w:lsdException w:name="Table Columns 4" w:semiHidden="1" w:unhideWhenUsed="1"/>
+    <w:lsdException w:name="Table Columns 5" w:semiHidden="1" w:unhideWhenUsed="1"/>
+    <w:lsdException w:name="Table Grid 1" w:semiHidden="1" w:unhideWhenUsed="1"/>
+    <w:lsdException w:name="Table Grid 2" w:semiHidden="1" w:unhideWhenUsed="1"/>
+    <w:lsdException w:name="Table Grid 3" w:semiHidden="1" w:unhideWhenUsed="1"/>
+    <w:lsdException w:name="Table Grid 4" w:semiHidden="1" w:unhideWhenUsed="1"/>
+    <w:lsdException w:name="Table Grid 5" w:semiHidden="1" w:unhideWhenUsed="1"/>
+    <w:lsdException w:name="Table Grid 6" w:semiHidden="1" w:unhideWhenUsed="1"/>
+    <w:lsdException w:name="Table Grid 7" w:semiHidden="1" w:unhideWhenUsed="1"/>
+    <w:lsdException w:name="Table Grid 8" w:semiHidden="1" w:unhideWhenUsed="1"/>
+    <w:lsdException w:name="Table List 1" w:semiHidden="1" w:unhideWhenUsed="1"/>
+    <w:lsdException w:name="Table List 2" w:semiHidden="1" w:unhideWhenUsed="1"/>
+    <w:lsdException w:name="Table List 3" w:semiHidden="1" w:unhideWhenUsed="1"/>
+    <w:lsdException w:name="Table List 4" w:semiHidden="1" w:unhideWhenUsed="1"/>
+    <w:lsdException w:name="Table List 5" w:semiHidden="1" w:unhideWhenUsed="1"/>
+    <w:lsdException w:name="Table List 6" w:semiHidden="1" w:unhideWhenUsed="1"/>
+    <w:lsdException w:name="Table List 7" w:semiHidden="1" w:unhideWhenUsed="1"/>
+    <w:lsdException w:name="Table List 8" w:semiHidden="1" w:unhideWhenUsed="1"/>
+    <w:lsdException w:name="Table 3D effects 1" w:semiHidden="1" w:unhideWhenUsed="1"/>
+    <w:lsdException w:name="Table 3D effects 2" w:semiHidden="1" w:unhideWhenUsed="1"/>
+    <w:lsdException w:name="Table 3D effects 3" w:semiHidden="1" w:unhideWhenUsed="1"/>
+    <w:lsdException w:name="Table Contemporary" w:semiHidden="1" w:unhideWhenUsed="1"/>
+    <w:lsdException w:name="Table Elegant" w:semiHidden="1" w:unhideWhenUsed="1"/>
+    <w:lsdException w:name="Table Professional" w:semiHidden="1" w:unhideWhenUsed="1"/>
+    <w:lsdException w:name="Table Subtle 1" w:semiHidden="1" w:unhideWhenUsed="1"/>
+    <w:lsdException w:name="Table Subtle 2" w:semiHidden="1" w:unhideWhenUsed="1"/>
+    <w:lsdException w:name="Table Web 1" w:semiHidden="1" w:unhideWhenUsed="1"/>
+    <w:lsdException w:name="Table Web 2" w:semiHidden="1" w:unhideWhenUsed="1"/>
+    <w:lsdException w:name="Table Web 3" w:semiHidden="1" w:unhideWhenUsed="1"/>
+    <w:lsdException w:name="Balloon Text" w:semiHidden="1" w:unhideWhenUsed="1"/>
+    <w:lsdException w:name="Table Grid" w:uiPriority="39"/>
+    <w:lsdException w:name="Table Theme" w:semiHidden="1" w:unhideWhenUsed="1"/>
+    <w:lsdException w:name="Placeholder Text" w:semiHidden="1"/>
+    <w:lsdException w:name="No Spacing" w:uiPriority="1" w:qFormat="1"/>
+    <w:lsdException w:name="Light Shading" w:uiPriority="60"/>
+    <w:lsdException w:name="Light List" w:uiPriority="61"/>
+    <w:lsdException w:name="Light Grid" w:uiPriority="62"/>
+    <w:lsdException w:name="Medium Shading 1" w:uiPriority="63"/>
+    <w:lsdException w:name="Medium Shading 2" w:uiPriority="64"/>
+    <w:lsdException w:name="Medium List 1" w:uiPriority="65"/>
+    <w:lsdException w:name="Medium List 2" w:uiPriority="66"/>
+    <w:lsdException w:name="Medium Grid 1" w:uiPriority="67"/>
+    <w:lsdException w:name="Medium Grid 2" w:uiPriority="68"/>
+    <w:lsdException w:name="Medium Grid 3" w:uiPriority="69"/>
+    <w:lsdException w:name="Dark List" w:uiPriority="70"/>
+    <w:lsdException w:name="Colorful Shading" w:uiPriority="71"/>
+    <w:lsdException w:name="Colorful List" w:uiPriority="72"/>
+    <w:lsdException w:name="Colorful Grid" w:uiPriority="73"/>
+    <w:lsdException w:name="Light Shading Accent 1" w:uiPriority="60"/>
+    <w:lsdException w:name="Light List Accent 1" w:uiPriority="61"/>
+    <w:lsdException w:name="Light Grid Accent 1" w:uiPriority="62"/>
+    <w:lsdException w:name="Medium Shading 1 Accent 1" w:uiPriority="63"/>
+    <w:lsdException w:name="Medium Shading 2 Accent 1" w:uiPriority="64"/>
+    <w:lsdException w:name="Medium List 1 Accent 1" w:uiPriority="65"/>
+    <w:lsdException w:name="Revision" w:semiHidden="1"/>
+    <w:lsdException w:name="List Paragraph" w:uiPriority="34" w:qFormat="1"/>
+    <w:lsdException w:name="Quote" w:uiPriority="29" w:qFormat="1"/>
+    <w:lsdException w:name="Intense Quote" w:uiPriority="30" w:qFormat="1"/>
+    <w:lsdException w:name="Medium List 2 Accent 1" w:uiPriority="66"/>
+    <w:lsdException w:name="Medium Grid 1 Accent 1" w:uiPriority="67"/>
+    <w:lsdException w:name="Medium Grid 2 Accent 1" w:uiPriority="68"/>
+    <w:lsdException w:name="Medium Grid 3 Accent 1" w:uiPriority="69"/>
+    <w:lsdException w:name="Dark List Accent 1" w:uiPriority="70"/>
+    <w:lsdException w:name="Colorful Shading Accent 1" w:uiPriority="71"/>
+    <w:lsdException w:name="Colorful List Accent 1" w:uiPriority="72"/>
+    <w:lsdException w:name="Colorful Grid Accent 1" w:uiPriority="73"/>
+    <w:lsdException w:name="Light Shading Accent 2" w:uiPriority="60"/>
+    <w:lsdException w:name="Light List Accent 2" w:uiPriority="61"/>
+    <w:lsdException w:name="Light Grid Accent 2" w:uiPriority="62"/>
+    <w:lsdException w:name="Medium Shading 1 Accent 2" w:uiPriority="63"/>
+    <w:lsdException w:name="Medium Shading 2 Accent 2" w:uiPriority="64"/>
+    <w:lsdException w:name="Medium List 1 Accent 2" w:uiPriority="65"/>
+    <w:lsdException w:name="Medium List 2 Accent 2" w:uiPriority="66"/>
+    <w:lsdException w:name="Medium Grid 1 Accent 2" w:uiPriority="67"/>
+    <w:lsdException w:name="Medium Grid 2 Accent 2" w:uiPriority="68"/>
+    <w:lsdException w:name="Medium Grid 3 Accent 2" w:uiPriority="69"/>
+    <w:lsdException w:name="Dark List Accent 2" w:uiPriority="70"/>
+    <w:lsdException w:name="Colorful Shading Accent 2" w:uiPriority="71"/>
+    <w:lsdException w:name="Colorful List Accent 2" w:uiPriority="72"/>
+    <w:lsdException w:name="Colorful Grid Accent 2" w:uiPriority="73"/>
+    <w:lsdException w:name="Light Shading Accent 3" w:uiPriority="60"/>
+    <w:lsdException w:name="Light List Accent 3" w:uiPriority="61"/>
+    <w:lsdException w:name="Light Grid Accent 3" w:uiPriority="62"/>
+    <w:lsdException w:name="Medium Shading 1 Accent 3" w:uiPriority="63"/>
+    <w:lsdException w:name="Medium Shading 2 Accent 3" w:uiPriority="64"/>
+    <w:lsdException w:name="Medium List 1 Accent 3" w:uiPriority="65"/>
+    <w:lsdException w:name="Medium List 2 Accent 3" w:uiPriority="66"/>
+    <w:lsdException w:name="Medium Grid 1 Accent 3" w:uiPriority="67"/>
+    <w:lsdException w:name="Medium Grid 2 Accent 3" w:uiPriority="68"/>
+    <w:lsdException w:name="Medium Grid 3 Accent 3" w:uiPriority="69"/>
+    <w:lsdException w:name="Dark List Accent 3" w:uiPriority="70"/>
+    <w:lsdException w:name="Colorful Shading Accent 3" w:uiPriority="71"/>
+    <w:lsdException w:name="Colorful List Accent 3" w:uiPriority="72"/>
+    <w:lsdException w:name="Colorful Grid Accent 3" w:uiPriority="73"/>
+    <w:lsdException w:name="Light Shading Accent 4" w:uiPriority="60"/>
+    <w:lsdException w:name="Light List Accent 4" w:uiPriority="61"/>
+    <w:lsdException w:name="Light Grid Accent 4" w:uiPriority="62"/>
+    <w:lsdException w:name="Medium Shading 1 Accent 4" w:uiPriority="63"/>
+    <w:lsdException w:name="Medium Shading 2 Accent 4" w:uiPriority="64"/>
+    <w:lsdException w:name="Medium List 1 Accent 4" w:uiPriority="65"/>
+    <w:lsdException w:name="Medium List 2 Accent 4" w:uiPriority="66"/>
+    <w:lsdException w:name="Medium Grid 1 Accent 4" w:uiPriority="67"/>
+    <w:lsdException w:name="Medium Grid 2 Accent 4" w:uiPriority="68"/>
+    <w:lsdException w:name="Medium Grid 3 Accent 4" w:uiPriority="69"/>
+    <w:lsdException w:name="Dark List Accent 4" w:uiPriority="70"/>
+    <w:lsdException w:name="Colorful Shading Accent 4" w:uiPriority="71"/>
+    <w:lsdException w:name="Colorful List Accent 4" w:uiPriority="72"/>
+    <w:lsdException w:name="Colorful Grid Accent 4" w:uiPriority="73"/>
+    <w:lsdException w:name="Light Shading Accent 5" w:uiPriority="60"/>
+    <w:lsdException w:name="Light List Accent 5" w:uiPriority="61"/>
+    <w:lsdException w:name="Light Grid Accent 5" w:uiPriority="62"/>
+    <w:lsdException w:name="Medium Shading 1 Accent 5" w:uiPriority="63"/>
+    <w:lsdException w:name="Medium Shading 2 Accent 5" w:uiPriority="64"/>
+    <w:lsdException w:name="Medium List 1 Accent 5" w:uiPriority="65"/>
+    <w:lsdException w:name="Medium List 2 Accent 5" w:uiPriority="66"/>
+    <w:lsdException w:name="Medium Grid 1 Accent 5" w:uiPriority="67"/>
+    <w:lsdException w:name="Medium Grid 2 Accent 5" w:uiPriority="68"/>
+    <w:lsdException w:name="Medium Grid 3 Accent 5" w:uiPriority="69"/>
+    <w:lsdException w:name="Dark List Accent 5" w:uiPriority="70"/>
+    <w:lsdException w:name="Colorful Shading Accent 5" w:uiPriority="71"/>
+    <w:lsdException w:name="Colorful List Accent 5" w:uiPriority="72"/>
+    <w:lsdException w:name="Colorful Grid Accent 5" w:uiPriority="73"/>
+    <w:lsdException w:name="Light Shading Accent 6" w:uiPriority="60"/>
+    <w:lsdException w:name="Light List Accent 6" w:uiPriority="61"/>
+    <w:lsdException w:name="Light Grid Accent 6" w:uiPriority="62"/>
+    <w:lsdException w:name="Medium Shading 1 Accent 6" w:uiPriority="63"/>
+    <w:lsdException w:name="Medium Shading 2 Accent 6" w:uiPriority="64"/>
+    <w:lsdException w:name="Medium List 1 Accent 6" w:uiPriority="65"/>
+    <w:lsdException w:name="Medium List 2 Accent 6" w:uiPriority="66"/>
+    <w:lsdException w:name="Medium Grid 1 Accent 6" w:uiPriority="67"/>
+    <w:lsdException w:name="Medium Grid 2 Accent 6" w:uiPriority="68"/>
+    <w:lsdException w:name="Medium Grid 3 Accent 6" w:uiPriority="69"/>
+    <w:lsdException w:name="Dark List Accent 6" w:uiPriority="70"/>
+    <w:lsdException w:name="Colorful Shading Accent 6" w:uiPriority="71"/>
+    <w:lsdException w:name="Colorful List Accent 6" w:uiPriority="72"/>
+    <w:lsdException w:name="Colorful Grid Accent 6" w:uiPriority="73"/>
+    <w:lsdException w:name="Subtle Emphasis" w:uiPriority="19" w:qFormat="1"/>
+    <w:lsdException w:name="Intense Emphasis" w:uiPriority="21" w:qFormat="1"/>
+    <w:lsdException w:name="Subtle Reference" w:uiPriority="31" w:qFormat="1"/>
+    <w:lsdException w:name="Intense Reference" w:uiPriority="32" w:qFormat="1"/>
+    <w:lsdException w:name="Book Title" w:uiPriority="33" w:qFormat="1"/>
+    <w:lsdException w:name="Bibliography" w:semiHidden="1" w:uiPriority="37" w:unhideWhenUsed="1"/>
+    <w:lsdException w:name="TOC Heading" w:semiHidden="1" w:uiPriority="39" w:unhideWhenUsed="1" w:qFormat="1"/>
+    <w:lsdException w:name="Plain Table 1" w:uiPriority="41"/>
+    <w:lsdException w:name="Plain Table 2" w:uiPriority="42"/>
+    <w:lsdException w:name="Plain Table 3" w:uiPriority="43"/>
+    <w:lsdException w:name="Plain Table 4" w:uiPriority="44"/>
+    <w:lsdException w:name="Plain Table 5" w:uiPriority="45"/>
+    <w:lsdException w:name="Grid Table Light" w:uiPriority="40"/>
+    <w:lsdException w:name="Grid Table 1 Light" w:uiPriority="46"/>
+    <w:lsdException w:name="Grid Table 2" w:uiPriority="47"/>
+    <w:lsdException w:name="Grid Table 3" w:uiPriority="48"/>
+    <w:lsdException w:name="Grid Table 4" w:uiPriority="49"/>
+    <w:lsdException w:name="Grid Table 5 Dark" w:uiPriority="50"/>
+    <w:lsdException w:name="Grid Table 6 Colorful" w:uiPriority="51"/>
+    <w:lsdException w:name="Grid Table 7 Colorful" w:uiPriority="52"/>
+    <w:lsdException w:name="Grid Table 1 Light Accent 1" w:uiPriority="46"/>
+    <w:lsdException w:name="Grid Table 2 Accent 1" w:uiPriority="47"/>
+    <w:lsdException w:name="Grid Table 3 Accent 1" w:uiPriority="48"/>
+    <w:lsdException w:name="Grid Table 4 Accent 1" w:uiPriority="49"/>
+    <w:lsdException w:name="Grid Table 5 Dark Accent 1" w:uiPriority="50"/>
+    <w:lsdException w:name="Grid Table 6 Colorful Accent 1" w:uiPriority="51"/>
+    <w:lsdException w:name="Grid Table 7 Colorful Accent 1" w:uiPriority="52"/>
+    <w:lsdException w:name="Grid Table 1 Light Accent 2" w:uiPriority="46"/>
+    <w:lsdException w:name="Grid Table 2 Accent 2" w:uiPriority="47"/>
+    <w:lsdException w:name="Grid Table 3 Accent 2" w:uiPriority="48"/>
+    <w:lsdException w:name="Grid Table 4 Accent 2" w:uiPriority="49"/>
+    <w:lsdException w:name="Grid Table 5 Dark Accent 2" w:uiPriority="50"/>
+    <w:lsdException w:name="Grid Table 6 Colorful Accent 2" w:uiPriority="51"/>
+    <w:lsdException w:name="Grid Table 7 Colorful Accent 2" w:uiPriority="52"/>
+    <w:lsdException w:name="Grid Table 1 Light Accent 3" w:uiPriority="46"/>
+    <w:lsdException w:name="Grid Table 2 Accent 3" w:uiPriority="47"/>
+    <w:lsdException w:name="Grid Table 3 Accent 3" w:uiPriority="48"/>
+    <w:lsdException w:name="Grid Table 4 Accent 3" w:uiPriority="49"/>
+    <w:lsdException w:name="Grid Table 5 Dark Accent 3" w:uiPriority="50"/>
+    <w:lsdException w:name="Grid Table 6 Colorful Accent 3" w:uiPriority="51"/>
+    <w:lsdException w:name="Grid Table 7 Colorful Accent 3" w:uiPriority="52"/>
+    <w:lsdException w:name="Grid Table 1 Light Accent 4" w:uiPriority="46"/>
+    <w:lsdException w:name="Grid Table 2 Accent 4" w:uiPriority="47"/>
+    <w:lsdException w:name="Grid Table 3 Accent 4" w:uiPriority="48"/>
+    <w:lsdException w:name="Grid Table 4 Accent 4" w:uiPriority="49"/>
+    <w:lsdException w:name="Grid Table 5 Dark Accent 4" w:uiPriority="50"/>
+    <w:lsdException w:name="Grid Table 6 Colorful Accent 4" w:uiPriority="51"/>
+    <w:lsdException w:name="Grid Table 7 Colorful Accent 4" w:uiPriority="52"/>
+    <w:lsdException w:name="Grid Table 1 Light Accent 5" w:uiPriority="46"/>
+    <w:lsdException w:name="Grid Table 2 Accent 5" w:uiPriority="47"/>
+    <w:lsdException w:name="Grid Table 3 Accent 5" w:uiPriority="48"/>
+    <w:lsdException w:name="Grid Table 4 Accent 5" w:uiPriority="49"/>
+    <w:lsdException w:name="Grid Table 5 Dark Accent 5" w:uiPriority="50"/>
+    <w:lsdException w:name="Grid Table 6 Colorful Accent 5" w:uiPriority="51"/>
+    <w:lsdException w:name="Grid Table 7 Colorful Accent 5" w:uiPriority="52"/>
+    <w:lsdException w:name="Grid Table 1 Light Accent 6" w:uiPriority="46"/>
+    <w:lsdException w:name="Grid Table 2 Accent 6" w:uiPriority="47"/>
+    <w:lsdException w:name="Grid Table 3 Accent 6" w:uiPriority="48"/>
+    <w:lsdException w:name="Grid Table 4 Accent 6" w:uiPriority="49"/>
+    <w:lsdException w:name="Grid Table 5 Dark Accent 6" w:uiPriority="50"/>
+    <w:lsdException w:name="Grid Table 6 Colorful Accent 6" w:uiPriority="51"/>
+    <w:lsdException w:name="Grid Table 7 Colorful Accent 6" w:uiPriority="52"/>
+    <w:lsdException w:name="List Table 1 Light" w:uiPriority="46"/>
+    <w:lsdException w:name="List Table 2" w:uiPriority="47"/>
+    <w:lsdException w:name="List Table 3" w:uiPriority="48"/>
+    <w:lsdException w:name="List Table 4" w:uiPriority="49"/>
+    <w:lsdException w:name="List Table 5 Dark" w:uiPriority="50"/>
+    <w:lsdException w:name="List Table 6 Colorful" w:uiPriority="51"/>
+    <w:lsdException w:name="List Table 7 Colorful" w:uiPriority="52"/>
+    <w:lsdException w:name="List Table 1 Light Accent 1" w:uiPriority="46"/>
+    <w:lsdException w:name="List Table 2 Accent 1" w:uiPriority="47"/>
+    <w:lsdException w:name="List Table 3 Accent 1" w:uiPriority="48"/>
+    <w:lsdException w:name="List Table 4 Accent 1" w:uiPriority="49"/>
+    <w:lsdException w:name="List Table 5 Dark Accent 1" w:uiPriority="50"/>
+    <w:lsdException w:name="List Table 6 Colorful Accent 1" w:uiPriority="51"/>
+    <w:lsdException w:name="List Table 7 Colorful Accent 1" w:uiPriority="52"/>
+    <w:lsdException w:name="List Table 1 Light Accent 2" w:uiPriority="46"/>
+    <w:lsdException w:name="List Table 2 Accent 2" w:uiPriority="47"/>
+    <w:lsdException w:name="List Table 3 Accent 2" w:uiPriority="48"/>
+    <w:lsdException w:name="List Table 4 Accent 2" w:uiPriority="49"/>
+    <w:lsdException w:name="List Table 5 Dark Accent 2" w:uiPriority="50"/>
+    <w:lsdException w:name="List Table 6 Colorful Accent 2" w:uiPriority="51"/>
+    <w:lsdException w:name="List Table 7 Colorful Accent 2" w:uiPriority="52"/>
+    <w:lsdException w:name="List Table 1 Light Accent 3" w:uiPriority="46"/>
+    <w:lsdException w:name="List Table 2 Accent 3" w:uiPriority="47"/>
+    <w:lsdException w:name="List Table 3 Accent 3" w:uiPriority="48"/>
+    <w:lsdException w:name="List Table 4 Accent 3" w:uiPriority="49"/>
+    <w:lsdException w:name="List Table 5 Dark Accent 3" w:uiPriority="50"/>
+    <w:lsdException w:name="List Table 6 Colorful Accent 3" w:uiPriority="51"/>
+    <w:lsdException w:name="List Table 7 Colorful Accent 3" w:uiPriority="52"/>
+    <w:lsdException w:name="List Table 1 Light Accent 4" w:uiPriority="46"/>
+    <w:lsdException w:name="List Table 2 Accent 4" w:uiPriority="47"/>
+    <w:lsdException w:name="List Table 3 Accent 4" w:uiPriority="48"/>
+    <w:lsdException w:name="List Table 4 Accent 4" w:uiPriority="49"/>
+    <w:lsdException w:name="List Table 5 Dark Accent 4" w:uiPriority="50"/>
+    <w:lsdException w:name="List Table 6 Colorful Accent 4" w:uiPriority="51"/>
+    <w:lsdException w:name="List Table 7 Colorful Accent 4" w:uiPriority="52"/>
+    <w:lsdException w:name="List Table 1 Light Accent 5" w:uiPriority="46"/>
+    <w:lsdException w:name="List Table 2 Accent 5" w:uiPriority="47"/>
+    <w:lsdException w:name="List Table 3 Accent 5" w:uiPriority="48"/>
+    <w:lsdException w:name="List Table 4 Accent 5" w:uiPriority="49"/>
+    <w:lsdException w:name="List Table 5 Dark Accent 5" w:uiPriority="50"/>
+    <w:lsdException w:name="List Table 6 Colorful Accent 5" w:uiPriority="51"/>
+    <w:lsdException w:name="List Table 7 Colorful Accent 5" w:uiPriority="52"/>
+    <w:lsdException w:name="List Table 1 Light Accent 6" w:uiPriority="46"/>
+    <w:lsdException w:name="List Table 2 Accent 6" w:uiPriority="47"/>
+    <w:lsdException w:name="List Table 3 Accent 6" w:uiPriority="48"/>
+    <w:lsdException w:name="List Table 4 Accent 6" w:uiPriority="49"/>
+    <w:lsdException w:name="List Table 5 Dark Accent 6" w:uiPriority="50"/>
+    <w:lsdException w:name="List Table 6 Colorful Accent 6" w:uiPriority="51"/>
+    <w:lsdException w:name="List Table 7 Colorful Accent 6" w:uiPriority="52"/>
+  </w:latentStyles>
+  <w:style w:type="paragraph" w:default="1" w:styleId="Normal">
+    <w:name w:val="Normal"/>
+    <w:qFormat/>
+  </w:style>
+  <w:style w:type="character" w:default="1" w:styleId="DefaultParagraphFont">
+    <w:name w:val="Default Paragraph Font"/>
+    <w:uiPriority w:val="1"/>
+    <w:semiHidden/>
+    <w:unhideWhenUsed/>
+  </w:style>
+  <w:style w:type="table" w:default="1" w:styleId="TableNormal">
+    <w:name w:val="Normal Table"/>
+    <w:uiPriority w:val="99"/>
+    <w:semiHidden/>
+    <w:unhideWhenUsed/>
+    <w:tblPr>
+      <w:tblInd w:w="0" w:type="dxa"/>
+      <w:tblCellMar>
+        <w:top w:w="0" w:type="dxa"/>
+        <w:left w:w="108" w:type="dxa"/>
+        <w:bottom w:w="0" w:type="dxa"/>
+        <w:right w:w="108" w:type="dxa"/>
+      </w:tblCellMar>
+    </w:tblPr>
+  </w:style>
+  <w:style w:type="numbering" w:default="1" w:styleId="NoList">
+    <w:name w:val="No List"/>
+    <w:uiPriority w:val="99"/>
+    <w:semiHidden/>
+    <w:unhideWhenUsed/>
+  </w:style>
+  <w:style w:type="character" w:styleId="PlaceholderText">
+    <w:name w:val="Placeholder Text"/>
+    <w:basedOn w:val="DefaultParagraphFont"/>
+    <w:uiPriority w:val="99"/>
+    <w:semiHidden/>
+    <w:rsid w:val="00605E0A"/>
+    <w:rPr>
+      <w:color w:val="808080"/>
+    </w:rPr>
+  </w:style>
+</w:styles>
+</file>
+
+<file path=word/glossary/webSettings.xml><?xml version="1.0" encoding="utf-8"?>
+<w:webSettings xmlns:mc="http://schemas.openxmlformats.org/markup-compatibility/2006" xmlns:r="http://schemas.openxmlformats.org/officeDocument/2006/relationships" xmlns:w="http://schemas.openxmlformats.org/wordprocessingml/2006/main" xmlns:w14="http://schemas.microsoft.com/office/word/2010/wordml" xmlns:w15="http://schemas.microsoft.com/office/word/2012/wordml" xmlns:w16se="http://schemas.microsoft.com/office/word/2015/wordml/symex" mc:Ignorable="w14 w15 w16se">
+  <w:optimizeForBrowser/>
+  <w:allowPNG/>
+</w:webSettings>
 </file>
 
 <file path=word/theme/theme1.xml><?xml version="1.0" encoding="utf-8"?>
@@ -11598,6 +14542,25 @@
     </b:Author>
     <b:RefOrder>1</b:RefOrder>
   </b:Source>
+  <b:Source>
+    <b:Tag>Dew19</b:Tag>
+    <b:SourceType>Report</b:SourceType>
+    <b:Guid>{3B80430F-F1FA-40E8-99F4-B2A5C4375699}</b:Guid>
+    <b:Title>CSC3060 AIDA – Assignment 2</b:Title>
+    <b:Year>2019</b:Year>
+    <b:City>Belfast</b:City>
+    <b:Author>
+      <b:Author>
+        <b:NameList>
+          <b:Person>
+            <b:Last>Liu</b:Last>
+            <b:First>Dewei</b:First>
+          </b:Person>
+        </b:NameList>
+      </b:Author>
+    </b:Author>
+    <b:RefOrder>3</b:RefOrder>
+  </b:Source>
 </b:Sources>
 </file>
 
@@ -11635,7 +14598,7 @@
 </file>
 
 <file path=customXml/itemProps4.xml><?xml version="1.0" encoding="utf-8"?>
-<ds:datastoreItem xmlns:ds="http://schemas.openxmlformats.org/officeDocument/2006/customXml" ds:itemID="{55BB5374-FCC3-2748-96CA-163E65AAD499}">
+<ds:datastoreItem xmlns:ds="http://schemas.openxmlformats.org/officeDocument/2006/customXml" ds:itemID="{8219605F-BD1A-46E3-B5E2-22AA7F30794D}">
   <ds:schemaRefs>
     <ds:schemaRef ds:uri="http://schemas.openxmlformats.org/officeDocument/2006/bibliography"/>
   </ds:schemaRefs>

</xml_diff>